<commit_message>
almost done with q2
</commit_message>
<xml_diff>
--- a/HW 6 CS 4700.docx
+++ b/HW 6 CS 4700.docx
@@ -40,11 +40,16 @@
       <w:r>
         <w:t>If “</w:t>
       </w:r>
+      <w:proofErr w:type="spellStart"/>
       <w:r>
         <w:t>v</w:t>
       </w:r>
       <w:r>
-        <w:t xml:space="preserve">iagra” is in the email, then the probability of “free” </w:t>
+        <w:t>iagra</w:t>
+      </w:r>
+      <w:proofErr w:type="spellEnd"/>
+      <w:r>
+        <w:t xml:space="preserve">” is in the email, then the probability of “free” </w:t>
       </w:r>
       <w:r>
         <w:t xml:space="preserve">being in it </w:t>
@@ -90,13 +95,7 @@
           <w:rPr>
             <w:rFonts w:ascii="Cambria Math" w:hAnsi="Cambria Math"/>
           </w:rPr>
-          <m:t>=</m:t>
-        </m:r>
-        <m:r>
-          <w:rPr>
-            <w:rFonts w:ascii="Cambria Math" w:hAnsi="Cambria Math"/>
-          </w:rPr>
-          <m:t>P</m:t>
+          <m:t>=P</m:t>
         </m:r>
         <m:d>
           <m:dPr>
@@ -465,13 +464,7 @@
                   <w:rPr>
                     <w:rFonts w:ascii="Cambria Math" w:eastAsiaTheme="minorEastAsia" w:hAnsi="Cambria Math"/>
                   </w:rPr>
-                  <m:t>test</m:t>
-                </m:r>
-                <m:r>
-                  <w:rPr>
-                    <w:rFonts w:ascii="Cambria Math" w:eastAsiaTheme="minorEastAsia" w:hAnsi="Cambria Math"/>
-                  </w:rPr>
-                  <m:t>,j</m:t>
+                  <m:t>test,j</m:t>
                 </m:r>
               </m:sub>
             </m:sSub>
@@ -549,13 +542,7 @@
                   <w:rPr>
                     <w:rFonts w:ascii="Cambria Math" w:eastAsiaTheme="minorEastAsia" w:hAnsi="Cambria Math"/>
                   </w:rPr>
-                  <m:t>test</m:t>
-                </m:r>
-                <m:r>
-                  <w:rPr>
-                    <w:rFonts w:ascii="Cambria Math" w:eastAsiaTheme="minorEastAsia" w:hAnsi="Cambria Math"/>
-                  </w:rPr>
-                  <m:t>,j</m:t>
+                  <m:t>test,j</m:t>
                 </m:r>
               </m:sub>
             </m:sSub>
@@ -571,13 +558,7 @@
           <w:rPr>
             <w:rFonts w:ascii="Cambria Math" w:eastAsiaTheme="minorEastAsia" w:hAnsi="Cambria Math"/>
           </w:rPr>
-          <m:t>not spam</m:t>
-        </m:r>
-        <m:r>
-          <w:rPr>
-            <w:rFonts w:ascii="Cambria Math" w:eastAsiaTheme="minorEastAsia" w:hAnsi="Cambria Math"/>
-          </w:rPr>
-          <m:t>)</m:t>
+          <m:t>not spam)</m:t>
         </m:r>
       </m:oMath>
       <w:r>
@@ -688,16 +669,7 @@
               <w:rPr>
                 <w:rFonts w:ascii="Cambria Math" w:eastAsiaTheme="minorEastAsia" w:hAnsi="Cambria Math"/>
               </w:rPr>
-              <m:t>n</m:t>
-            </m:r>
-            <m:r>
-              <m:rPr>
-                <m:sty m:val="bi"/>
-              </m:rPr>
-              <w:rPr>
-                <w:rFonts w:ascii="Cambria Math" w:eastAsiaTheme="minorEastAsia" w:hAnsi="Cambria Math"/>
-              </w:rPr>
-              <m:t>+1</m:t>
+              <m:t>n+1</m:t>
             </m:r>
           </m:sup>
         </m:sSup>
@@ -828,7 +800,21 @@
         <w:rPr>
           <w:rFonts w:eastAsiaTheme="minorEastAsia"/>
         </w:rPr>
-        <w:t xml:space="preserve"> possibilities. </w:t>
+        <w:t xml:space="preserve"> possibi</w:t>
+      </w:r>
+      <w:proofErr w:type="spellStart"/>
+      <w:r>
+        <w:rPr>
+          <w:rFonts w:eastAsiaTheme="minorEastAsia"/>
+        </w:rPr>
+        <w:t>lities</w:t>
+      </w:r>
+      <w:proofErr w:type="spellEnd"/>
+      <w:r>
+        <w:rPr>
+          <w:rFonts w:eastAsiaTheme="minorEastAsia"/>
+        </w:rPr>
+        <w:t xml:space="preserve">. </w:t>
       </w:r>
       <w:r>
         <w:rPr>
@@ -1015,13 +1001,7 @@
           <w:rPr>
             <w:rFonts w:ascii="Cambria Math" w:eastAsiaTheme="minorEastAsia" w:hAnsi="Cambria Math"/>
           </w:rPr>
-          <m:t>=1,</m:t>
-        </m:r>
-        <m:r>
-          <w:rPr>
-            <w:rFonts w:ascii="Cambria Math" w:eastAsiaTheme="minorEastAsia" w:hAnsi="Cambria Math"/>
-          </w:rPr>
-          <m:t>"</m:t>
+          <m:t>=1,"</m:t>
         </m:r>
         <m:r>
           <m:rPr>
@@ -1030,7 +1010,13 @@
           <w:rPr>
             <w:rFonts w:ascii="Cambria Math" w:eastAsiaTheme="minorEastAsia" w:hAnsi="Cambria Math"/>
           </w:rPr>
-          <m:t>free</m:t>
+          <m:t>free"</m:t>
+        </m:r>
+        <m:r>
+          <w:rPr>
+            <w:rFonts w:ascii="Cambria Math" w:eastAsiaTheme="minorEastAsia" w:hAnsi="Cambria Math"/>
+          </w:rPr>
+          <m:t>=1,"</m:t>
         </m:r>
         <m:r>
           <m:rPr>
@@ -1039,26 +1025,77 @@
           <w:rPr>
             <w:rFonts w:ascii="Cambria Math" w:eastAsiaTheme="minorEastAsia" w:hAnsi="Cambria Math"/>
           </w:rPr>
-          <m:t>"</m:t>
-        </m:r>
-        <m:r>
-          <w:rPr>
-            <w:rFonts w:ascii="Cambria Math" w:eastAsiaTheme="minorEastAsia" w:hAnsi="Cambria Math"/>
-          </w:rPr>
-          <m:t>=1</m:t>
-        </m:r>
-        <m:r>
-          <w:rPr>
-            <w:rFonts w:ascii="Cambria Math" w:eastAsiaTheme="minorEastAsia" w:hAnsi="Cambria Math"/>
-          </w:rPr>
-          <m:t>,</m:t>
-        </m:r>
-        <m:r>
-          <w:rPr>
-            <w:rFonts w:ascii="Cambria Math" w:eastAsiaTheme="minorEastAsia" w:hAnsi="Cambria Math"/>
-          </w:rPr>
-          <m:t>"</m:t>
-        </m:r>
+          <m:t>viagra"</m:t>
+        </m:r>
+        <m:r>
+          <w:rPr>
+            <w:rFonts w:ascii="Cambria Math" w:eastAsiaTheme="minorEastAsia" w:hAnsi="Cambria Math"/>
+          </w:rPr>
+          <m:t>=1)=P</m:t>
+        </m:r>
+        <m:d>
+          <m:dPr>
+            <m:ctrlPr>
+              <w:rPr>
+                <w:rFonts w:ascii="Cambria Math" w:eastAsiaTheme="minorEastAsia" w:hAnsi="Cambria Math"/>
+                <w:i/>
+              </w:rPr>
+            </m:ctrlPr>
+          </m:dPr>
+          <m:e>
+            <m:r>
+              <w:rPr>
+                <w:rFonts w:ascii="Cambria Math" w:eastAsiaTheme="minorEastAsia" w:hAnsi="Cambria Math"/>
+              </w:rPr>
+              <m:t>spam</m:t>
+            </m:r>
+          </m:e>
+        </m:d>
+        <m:r>
+          <w:rPr>
+            <w:rFonts w:ascii="Cambria Math" w:eastAsiaTheme="minorEastAsia" w:hAnsi="Cambria Math"/>
+          </w:rPr>
+          <m:t>×P</m:t>
+        </m:r>
+        <m:d>
+          <m:dPr>
+            <m:ctrlPr>
+              <w:rPr>
+                <w:rFonts w:ascii="Cambria Math" w:eastAsiaTheme="minorEastAsia" w:hAnsi="Cambria Math"/>
+                <w:i/>
+              </w:rPr>
+            </m:ctrlPr>
+          </m:dPr>
+          <m:e>
+            <m:r>
+              <m:rPr>
+                <m:nor/>
+              </m:rPr>
+              <w:rPr>
+                <w:rFonts w:ascii="Cambria Math" w:eastAsiaTheme="minorEastAsia" w:hAnsi="Cambria Math"/>
+              </w:rPr>
+              <m:t>"probability"=1</m:t>
+            </m:r>
+            <m:ctrlPr>
+              <w:rPr>
+                <w:rFonts w:ascii="Cambria Math" w:eastAsiaTheme="minorEastAsia" w:hAnsi="Cambria Math"/>
+              </w:rPr>
+            </m:ctrlPr>
+          </m:e>
+          <m:e>
+            <m:r>
+              <w:rPr>
+                <w:rFonts w:ascii="Cambria Math" w:eastAsiaTheme="minorEastAsia" w:hAnsi="Cambria Math"/>
+              </w:rPr>
+              <m:t>spam</m:t>
+            </m:r>
+            <m:ctrlPr>
+              <w:rPr>
+                <w:rFonts w:ascii="Cambria Math" w:eastAsiaTheme="minorEastAsia" w:hAnsi="Cambria Math"/>
+              </w:rPr>
+            </m:ctrlPr>
+          </m:e>
+        </m:d>
         <m:r>
           <m:rPr>
             <m:sty m:val="p"/>
@@ -1066,58 +1103,13 @@
           <w:rPr>
             <w:rFonts w:ascii="Cambria Math" w:eastAsiaTheme="minorEastAsia" w:hAnsi="Cambria Math"/>
           </w:rPr>
-          <m:t>viagra</m:t>
-        </m:r>
-        <m:r>
-          <m:rPr>
-            <m:sty m:val="p"/>
-          </m:rPr>
-          <w:rPr>
-            <w:rFonts w:ascii="Cambria Math" w:eastAsiaTheme="minorEastAsia" w:hAnsi="Cambria Math"/>
-          </w:rPr>
-          <m:t>"</m:t>
-        </m:r>
-        <m:r>
-          <w:rPr>
-            <w:rFonts w:ascii="Cambria Math" w:eastAsiaTheme="minorEastAsia" w:hAnsi="Cambria Math"/>
-          </w:rPr>
-          <m:t>=1</m:t>
-        </m:r>
-        <m:r>
-          <w:rPr>
-            <w:rFonts w:ascii="Cambria Math" w:eastAsiaTheme="minorEastAsia" w:hAnsi="Cambria Math"/>
-          </w:rPr>
-          <m:t>)=</m:t>
+          <m:t>×</m:t>
         </m:r>
         <m:r>
           <w:rPr>
             <w:rFonts w:ascii="Cambria Math" w:eastAsiaTheme="minorEastAsia" w:hAnsi="Cambria Math"/>
           </w:rPr>
           <m:t>P</m:t>
-        </m:r>
-        <m:d>
-          <m:dPr>
-            <m:ctrlPr>
-              <w:rPr>
-                <w:rFonts w:ascii="Cambria Math" w:eastAsiaTheme="minorEastAsia" w:hAnsi="Cambria Math"/>
-                <w:i/>
-              </w:rPr>
-            </m:ctrlPr>
-          </m:dPr>
-          <m:e>
-            <m:r>
-              <w:rPr>
-                <w:rFonts w:ascii="Cambria Math" w:eastAsiaTheme="minorEastAsia" w:hAnsi="Cambria Math"/>
-              </w:rPr>
-              <m:t>spam</m:t>
-            </m:r>
-          </m:e>
-        </m:d>
-        <m:r>
-          <w:rPr>
-            <w:rFonts w:ascii="Cambria Math" w:eastAsiaTheme="minorEastAsia" w:hAnsi="Cambria Math"/>
-          </w:rPr>
-          <m:t>×P</m:t>
         </m:r>
         <m:d>
           <m:dPr>
@@ -1136,8 +1128,44 @@
               <w:rPr>
                 <w:rFonts w:ascii="Cambria Math" w:eastAsiaTheme="minorEastAsia" w:hAnsi="Cambria Math"/>
               </w:rPr>
-              <m:t>"</m:t>
-            </m:r>
+              <m:t>"free"=1</m:t>
+            </m:r>
+            <m:ctrlPr>
+              <w:rPr>
+                <w:rFonts w:ascii="Cambria Math" w:eastAsiaTheme="minorEastAsia" w:hAnsi="Cambria Math"/>
+              </w:rPr>
+            </m:ctrlPr>
+          </m:e>
+          <m:e>
+            <m:r>
+              <w:rPr>
+                <w:rFonts w:ascii="Cambria Math" w:eastAsiaTheme="minorEastAsia" w:hAnsi="Cambria Math"/>
+              </w:rPr>
+              <m:t>spam</m:t>
+            </m:r>
+            <m:ctrlPr>
+              <w:rPr>
+                <w:rFonts w:ascii="Cambria Math" w:eastAsiaTheme="minorEastAsia" w:hAnsi="Cambria Math"/>
+              </w:rPr>
+            </m:ctrlPr>
+          </m:e>
+        </m:d>
+        <m:r>
+          <w:rPr>
+            <w:rFonts w:ascii="Cambria Math" w:eastAsiaTheme="minorEastAsia" w:hAnsi="Cambria Math"/>
+          </w:rPr>
+          <m:t>×P</m:t>
+        </m:r>
+        <m:d>
+          <m:dPr>
+            <m:ctrlPr>
+              <w:rPr>
+                <w:rFonts w:ascii="Cambria Math" w:eastAsiaTheme="minorEastAsia" w:hAnsi="Cambria Math"/>
+                <w:i/>
+              </w:rPr>
+            </m:ctrlPr>
+          </m:dPr>
+          <m:e>
             <m:r>
               <m:rPr>
                 <m:nor/>
@@ -1145,8 +1173,99 @@
               <w:rPr>
                 <w:rFonts w:ascii="Cambria Math" w:eastAsiaTheme="minorEastAsia" w:hAnsi="Cambria Math"/>
               </w:rPr>
-              <m:t>probability</m:t>
-            </m:r>
+              <m:t>"viagra"=1</m:t>
+            </m:r>
+            <m:ctrlPr>
+              <w:rPr>
+                <w:rFonts w:ascii="Cambria Math" w:eastAsiaTheme="minorEastAsia" w:hAnsi="Cambria Math"/>
+              </w:rPr>
+            </m:ctrlPr>
+          </m:e>
+          <m:e>
+            <m:r>
+              <w:rPr>
+                <w:rFonts w:ascii="Cambria Math" w:eastAsiaTheme="minorEastAsia" w:hAnsi="Cambria Math"/>
+              </w:rPr>
+              <m:t>spam</m:t>
+            </m:r>
+            <m:ctrlPr>
+              <w:rPr>
+                <w:rFonts w:ascii="Cambria Math" w:eastAsiaTheme="minorEastAsia" w:hAnsi="Cambria Math"/>
+              </w:rPr>
+            </m:ctrlPr>
+          </m:e>
+        </m:d>
+        <m:r>
+          <w:rPr>
+            <w:rFonts w:ascii="Cambria Math" w:eastAsiaTheme="minorEastAsia" w:hAnsi="Cambria Math"/>
+          </w:rPr>
+          <m:t>×P("</m:t>
+        </m:r>
+        <m:r>
+          <m:rPr>
+            <m:nor/>
+          </m:rPr>
+          <w:rPr>
+            <w:rFonts w:ascii="Cambria Math" w:eastAsiaTheme="minorEastAsia" w:hAnsi="Cambria Math"/>
+          </w:rPr>
+          <m:t>hello"</m:t>
+        </m:r>
+        <m:r>
+          <w:rPr>
+            <w:rFonts w:ascii="Cambria Math" w:eastAsiaTheme="minorEastAsia" w:hAnsi="Cambria Math"/>
+          </w:rPr>
+          <m:t>=0</m:t>
+        </m:r>
+        <m:d>
+          <m:dPr>
+            <m:begChr m:val="|"/>
+            <m:ctrlPr>
+              <w:rPr>
+                <w:rFonts w:ascii="Cambria Math" w:eastAsiaTheme="minorEastAsia" w:hAnsi="Cambria Math"/>
+                <w:i/>
+              </w:rPr>
+            </m:ctrlPr>
+          </m:dPr>
+          <m:e>
+            <m:r>
+              <w:rPr>
+                <w:rFonts w:ascii="Cambria Math" w:eastAsiaTheme="minorEastAsia" w:hAnsi="Cambria Math"/>
+              </w:rPr>
+              <m:t>spam</m:t>
+            </m:r>
+          </m:e>
+        </m:d>
+        <m:r>
+          <w:rPr>
+            <w:rFonts w:ascii="Cambria Math" w:eastAsiaTheme="minorEastAsia" w:hAnsi="Cambria Math"/>
+          </w:rPr>
+          <m:t>=0</m:t>
+        </m:r>
+      </m:oMath>
+      <w:r>
+        <w:rPr>
+          <w:rFonts w:eastAsiaTheme="minorEastAsia"/>
+        </w:rPr>
+        <w:t xml:space="preserve"> because </w:t>
+      </w:r>
+      <m:oMath>
+        <m:r>
+          <w:rPr>
+            <w:rFonts w:ascii="Cambria Math" w:eastAsiaTheme="minorEastAsia" w:hAnsi="Cambria Math"/>
+          </w:rPr>
+          <m:t>P</m:t>
+        </m:r>
+        <m:d>
+          <m:dPr>
+            <m:endChr m:val="|"/>
+            <m:ctrlPr>
+              <w:rPr>
+                <w:rFonts w:ascii="Cambria Math" w:eastAsiaTheme="minorEastAsia" w:hAnsi="Cambria Math"/>
+                <w:i/>
+              </w:rPr>
+            </m:ctrlPr>
+          </m:dPr>
+          <m:e>
             <m:r>
               <m:rPr>
                 <m:nor/>
@@ -1154,275 +1273,7 @@
               <w:rPr>
                 <w:rFonts w:ascii="Cambria Math" w:eastAsiaTheme="minorEastAsia" w:hAnsi="Cambria Math"/>
               </w:rPr>
-              <m:t>"=1</m:t>
-            </m:r>
-            <m:ctrlPr>
-              <w:rPr>
-                <w:rFonts w:ascii="Cambria Math" w:eastAsiaTheme="minorEastAsia" w:hAnsi="Cambria Math"/>
-              </w:rPr>
-            </m:ctrlPr>
-          </m:e>
-          <m:e>
-            <m:r>
-              <w:rPr>
-                <w:rFonts w:ascii="Cambria Math" w:eastAsiaTheme="minorEastAsia" w:hAnsi="Cambria Math"/>
-              </w:rPr>
-              <m:t>spam</m:t>
-            </m:r>
-            <m:ctrlPr>
-              <w:rPr>
-                <w:rFonts w:ascii="Cambria Math" w:eastAsiaTheme="minorEastAsia" w:hAnsi="Cambria Math"/>
-              </w:rPr>
-            </m:ctrlPr>
-          </m:e>
-        </m:d>
-        <m:r>
-          <m:rPr>
-            <m:sty m:val="p"/>
-          </m:rPr>
-          <w:rPr>
-            <w:rFonts w:ascii="Cambria Math" w:eastAsiaTheme="minorEastAsia" w:hAnsi="Cambria Math"/>
-          </w:rPr>
-          <m:t>×</m:t>
-        </m:r>
-        <m:r>
-          <w:rPr>
-            <w:rFonts w:ascii="Cambria Math" w:eastAsiaTheme="minorEastAsia" w:hAnsi="Cambria Math"/>
-          </w:rPr>
-          <m:t>P</m:t>
-        </m:r>
-        <m:d>
-          <m:dPr>
-            <m:ctrlPr>
-              <w:rPr>
-                <w:rFonts w:ascii="Cambria Math" w:eastAsiaTheme="minorEastAsia" w:hAnsi="Cambria Math"/>
-                <w:i/>
-              </w:rPr>
-            </m:ctrlPr>
-          </m:dPr>
-          <m:e>
-            <m:r>
-              <m:rPr>
-                <m:nor/>
-              </m:rPr>
-              <w:rPr>
-                <w:rFonts w:ascii="Cambria Math" w:eastAsiaTheme="minorEastAsia" w:hAnsi="Cambria Math"/>
-              </w:rPr>
-              <m:t>"</m:t>
-            </m:r>
-            <m:r>
-              <m:rPr>
-                <m:nor/>
-              </m:rPr>
-              <w:rPr>
-                <w:rFonts w:ascii="Cambria Math" w:eastAsiaTheme="minorEastAsia" w:hAnsi="Cambria Math"/>
-              </w:rPr>
-              <m:t>free</m:t>
-            </m:r>
-            <m:r>
-              <m:rPr>
-                <m:nor/>
-              </m:rPr>
-              <w:rPr>
-                <w:rFonts w:ascii="Cambria Math" w:eastAsiaTheme="minorEastAsia" w:hAnsi="Cambria Math"/>
-              </w:rPr>
-              <m:t>"=1</m:t>
-            </m:r>
-            <m:ctrlPr>
-              <w:rPr>
-                <w:rFonts w:ascii="Cambria Math" w:eastAsiaTheme="minorEastAsia" w:hAnsi="Cambria Math"/>
-              </w:rPr>
-            </m:ctrlPr>
-          </m:e>
-          <m:e>
-            <m:r>
-              <w:rPr>
-                <w:rFonts w:ascii="Cambria Math" w:eastAsiaTheme="minorEastAsia" w:hAnsi="Cambria Math"/>
-              </w:rPr>
-              <m:t>spam</m:t>
-            </m:r>
-            <m:ctrlPr>
-              <w:rPr>
-                <w:rFonts w:ascii="Cambria Math" w:eastAsiaTheme="minorEastAsia" w:hAnsi="Cambria Math"/>
-              </w:rPr>
-            </m:ctrlPr>
-          </m:e>
-        </m:d>
-        <m:r>
-          <w:rPr>
-            <w:rFonts w:ascii="Cambria Math" w:eastAsiaTheme="minorEastAsia" w:hAnsi="Cambria Math"/>
-          </w:rPr>
-          <m:t>×</m:t>
-        </m:r>
-        <m:r>
-          <w:rPr>
-            <w:rFonts w:ascii="Cambria Math" w:eastAsiaTheme="minorEastAsia" w:hAnsi="Cambria Math"/>
-          </w:rPr>
-          <m:t>P</m:t>
-        </m:r>
-        <m:d>
-          <m:dPr>
-            <m:ctrlPr>
-              <w:rPr>
-                <w:rFonts w:ascii="Cambria Math" w:eastAsiaTheme="minorEastAsia" w:hAnsi="Cambria Math"/>
-                <w:i/>
-              </w:rPr>
-            </m:ctrlPr>
-          </m:dPr>
-          <m:e>
-            <m:r>
-              <m:rPr>
-                <m:nor/>
-              </m:rPr>
-              <w:rPr>
-                <w:rFonts w:ascii="Cambria Math" w:eastAsiaTheme="minorEastAsia" w:hAnsi="Cambria Math"/>
-              </w:rPr>
-              <m:t>"</m:t>
-            </m:r>
-            <m:r>
-              <m:rPr>
-                <m:nor/>
-              </m:rPr>
-              <w:rPr>
-                <w:rFonts w:ascii="Cambria Math" w:eastAsiaTheme="minorEastAsia" w:hAnsi="Cambria Math"/>
-              </w:rPr>
-              <m:t>viagra</m:t>
-            </m:r>
-            <m:r>
-              <m:rPr>
-                <m:nor/>
-              </m:rPr>
-              <w:rPr>
-                <w:rFonts w:ascii="Cambria Math" w:eastAsiaTheme="minorEastAsia" w:hAnsi="Cambria Math"/>
-              </w:rPr>
-              <m:t>"=1</m:t>
-            </m:r>
-            <m:ctrlPr>
-              <w:rPr>
-                <w:rFonts w:ascii="Cambria Math" w:eastAsiaTheme="minorEastAsia" w:hAnsi="Cambria Math"/>
-              </w:rPr>
-            </m:ctrlPr>
-          </m:e>
-          <m:e>
-            <m:r>
-              <w:rPr>
-                <w:rFonts w:ascii="Cambria Math" w:eastAsiaTheme="minorEastAsia" w:hAnsi="Cambria Math"/>
-              </w:rPr>
-              <m:t>spam</m:t>
-            </m:r>
-            <m:ctrlPr>
-              <w:rPr>
-                <w:rFonts w:ascii="Cambria Math" w:eastAsiaTheme="minorEastAsia" w:hAnsi="Cambria Math"/>
-              </w:rPr>
-            </m:ctrlPr>
-          </m:e>
-        </m:d>
-        <m:r>
-          <w:rPr>
-            <w:rFonts w:ascii="Cambria Math" w:eastAsiaTheme="minorEastAsia" w:hAnsi="Cambria Math"/>
-          </w:rPr>
-          <m:t>×P("</m:t>
-        </m:r>
-        <m:r>
-          <m:rPr>
-            <m:nor/>
-          </m:rPr>
-          <w:rPr>
-            <w:rFonts w:ascii="Cambria Math" w:eastAsiaTheme="minorEastAsia" w:hAnsi="Cambria Math"/>
-          </w:rPr>
-          <m:t>hello</m:t>
-        </m:r>
-        <m:r>
-          <m:rPr>
-            <m:nor/>
-          </m:rPr>
-          <w:rPr>
-            <w:rFonts w:ascii="Cambria Math" w:eastAsiaTheme="minorEastAsia" w:hAnsi="Cambria Math"/>
-          </w:rPr>
-          <m:t>"</m:t>
-        </m:r>
-        <m:r>
-          <w:rPr>
-            <w:rFonts w:ascii="Cambria Math" w:eastAsiaTheme="minorEastAsia" w:hAnsi="Cambria Math"/>
-          </w:rPr>
-          <m:t>=0</m:t>
-        </m:r>
-        <m:d>
-          <m:dPr>
-            <m:begChr m:val="|"/>
-            <m:ctrlPr>
-              <w:rPr>
-                <w:rFonts w:ascii="Cambria Math" w:eastAsiaTheme="minorEastAsia" w:hAnsi="Cambria Math"/>
-                <w:i/>
-              </w:rPr>
-            </m:ctrlPr>
-          </m:dPr>
-          <m:e>
-            <m:r>
-              <w:rPr>
-                <w:rFonts w:ascii="Cambria Math" w:eastAsiaTheme="minorEastAsia" w:hAnsi="Cambria Math"/>
-              </w:rPr>
-              <m:t>spam</m:t>
-            </m:r>
-          </m:e>
-        </m:d>
-        <m:r>
-          <w:rPr>
-            <w:rFonts w:ascii="Cambria Math" w:eastAsiaTheme="minorEastAsia" w:hAnsi="Cambria Math"/>
-          </w:rPr>
-          <m:t>=0</m:t>
-        </m:r>
-      </m:oMath>
-      <w:r>
-        <w:rPr>
-          <w:rFonts w:eastAsiaTheme="minorEastAsia"/>
-        </w:rPr>
-        <w:t xml:space="preserve"> because </w:t>
-      </w:r>
-      <m:oMath>
-        <m:r>
-          <w:rPr>
-            <w:rFonts w:ascii="Cambria Math" w:eastAsiaTheme="minorEastAsia" w:hAnsi="Cambria Math"/>
-          </w:rPr>
-          <m:t>P</m:t>
-        </m:r>
-        <m:d>
-          <m:dPr>
-            <m:endChr m:val="|"/>
-            <m:ctrlPr>
-              <w:rPr>
-                <w:rFonts w:ascii="Cambria Math" w:eastAsiaTheme="minorEastAsia" w:hAnsi="Cambria Math"/>
-                <w:i/>
-              </w:rPr>
-            </m:ctrlPr>
-          </m:dPr>
-          <m:e>
-            <m:r>
-              <m:rPr>
-                <m:nor/>
-              </m:rPr>
-              <w:rPr>
-                <w:rFonts w:ascii="Cambria Math" w:eastAsiaTheme="minorEastAsia" w:hAnsi="Cambria Math"/>
-              </w:rPr>
-              <m:t>"</m:t>
-            </m:r>
-            <m:r>
-              <m:rPr>
-                <m:nor/>
-              </m:rPr>
-              <w:rPr>
-                <w:rFonts w:ascii="Cambria Math" w:eastAsiaTheme="minorEastAsia" w:hAnsi="Cambria Math"/>
-              </w:rPr>
-              <m:t>probability</m:t>
-            </m:r>
-            <m:r>
-              <m:rPr>
-                <m:nor/>
-              </m:rPr>
-              <w:rPr>
-                <w:rFonts w:ascii="Cambria Math" w:eastAsiaTheme="minorEastAsia" w:hAnsi="Cambria Math"/>
-              </w:rPr>
-              <m:t>"</m:t>
+              <m:t>"probability"</m:t>
             </m:r>
           </m:e>
         </m:d>
@@ -1478,13 +1329,7 @@
               <w:rPr>
                 <w:rFonts w:ascii="Cambria Math" w:eastAsiaTheme="minorEastAsia" w:hAnsi="Cambria Math"/>
               </w:rPr>
-              <m:t xml:space="preserve">not </m:t>
-            </m:r>
-            <m:r>
-              <w:rPr>
-                <w:rFonts w:ascii="Cambria Math" w:eastAsiaTheme="minorEastAsia" w:hAnsi="Cambria Math"/>
-              </w:rPr>
-              <m:t>spam</m:t>
+              <m:t>not spam</m:t>
             </m:r>
           </m:e>
         </m:d>
@@ -1507,19 +1352,7 @@
           <w:rPr>
             <w:rFonts w:ascii="Cambria Math" w:eastAsiaTheme="minorEastAsia" w:hAnsi="Cambria Math"/>
           </w:rPr>
-          <m:t>=</m:t>
-        </m:r>
-        <m:r>
-          <w:rPr>
-            <w:rFonts w:ascii="Cambria Math" w:eastAsiaTheme="minorEastAsia" w:hAnsi="Cambria Math"/>
-          </w:rPr>
-          <m:t>1</m:t>
-        </m:r>
-        <m:r>
-          <w:rPr>
-            <w:rFonts w:ascii="Cambria Math" w:eastAsiaTheme="minorEastAsia" w:hAnsi="Cambria Math"/>
-          </w:rPr>
-          <m:t>,"</m:t>
+          <m:t>=1,"</m:t>
         </m:r>
         <m:r>
           <m:rPr>
@@ -1534,19 +1367,7 @@
           <w:rPr>
             <w:rFonts w:ascii="Cambria Math" w:eastAsiaTheme="minorEastAsia" w:hAnsi="Cambria Math"/>
           </w:rPr>
-          <m:t>=</m:t>
-        </m:r>
-        <m:r>
-          <w:rPr>
-            <w:rFonts w:ascii="Cambria Math" w:eastAsiaTheme="minorEastAsia" w:hAnsi="Cambria Math"/>
-          </w:rPr>
-          <m:t>1</m:t>
-        </m:r>
-        <m:r>
-          <w:rPr>
-            <w:rFonts w:ascii="Cambria Math" w:eastAsiaTheme="minorEastAsia" w:hAnsi="Cambria Math"/>
-          </w:rPr>
-          <m:t>,"</m:t>
+          <m:t>=1,"</m:t>
         </m:r>
         <m:r>
           <m:rPr>
@@ -1561,19 +1382,7 @@
           <w:rPr>
             <w:rFonts w:ascii="Cambria Math" w:eastAsiaTheme="minorEastAsia" w:hAnsi="Cambria Math"/>
           </w:rPr>
-          <m:t>=</m:t>
-        </m:r>
-        <m:r>
-          <w:rPr>
-            <w:rFonts w:ascii="Cambria Math" w:eastAsiaTheme="minorEastAsia" w:hAnsi="Cambria Math"/>
-          </w:rPr>
-          <m:t>1</m:t>
-        </m:r>
-        <m:r>
-          <w:rPr>
-            <w:rFonts w:ascii="Cambria Math" w:eastAsiaTheme="minorEastAsia" w:hAnsi="Cambria Math"/>
-          </w:rPr>
-          <m:t>)=P</m:t>
+          <m:t>=1)=P</m:t>
         </m:r>
         <m:d>
           <m:dPr>
@@ -1589,13 +1398,7 @@
               <w:rPr>
                 <w:rFonts w:ascii="Cambria Math" w:eastAsiaTheme="minorEastAsia" w:hAnsi="Cambria Math"/>
               </w:rPr>
-              <m:t xml:space="preserve">not </m:t>
-            </m:r>
-            <m:r>
-              <w:rPr>
-                <w:rFonts w:ascii="Cambria Math" w:eastAsiaTheme="minorEastAsia" w:hAnsi="Cambria Math"/>
-              </w:rPr>
-              <m:t>spam</m:t>
+              <m:t>not spam</m:t>
             </m:r>
           </m:e>
         </m:d>
@@ -1635,13 +1438,7 @@
               <w:rPr>
                 <w:rFonts w:ascii="Cambria Math" w:eastAsiaTheme="minorEastAsia" w:hAnsi="Cambria Math"/>
               </w:rPr>
-              <m:t xml:space="preserve">not </m:t>
-            </m:r>
-            <m:r>
-              <w:rPr>
-                <w:rFonts w:ascii="Cambria Math" w:eastAsiaTheme="minorEastAsia" w:hAnsi="Cambria Math"/>
-              </w:rPr>
-              <m:t>spam</m:t>
+              <m:t>not spam</m:t>
             </m:r>
             <m:ctrlPr>
               <w:rPr>
@@ -1695,13 +1492,7 @@
               <w:rPr>
                 <w:rFonts w:ascii="Cambria Math" w:eastAsiaTheme="minorEastAsia" w:hAnsi="Cambria Math"/>
               </w:rPr>
-              <m:t xml:space="preserve">not </m:t>
-            </m:r>
-            <m:r>
-              <w:rPr>
-                <w:rFonts w:ascii="Cambria Math" w:eastAsiaTheme="minorEastAsia" w:hAnsi="Cambria Math"/>
-              </w:rPr>
-              <m:t>spam</m:t>
+              <m:t>not spam</m:t>
             </m:r>
             <m:ctrlPr>
               <w:rPr>
@@ -1746,13 +1537,7 @@
               <w:rPr>
                 <w:rFonts w:ascii="Cambria Math" w:eastAsiaTheme="minorEastAsia" w:hAnsi="Cambria Math"/>
               </w:rPr>
-              <m:t xml:space="preserve">not </m:t>
-            </m:r>
-            <m:r>
-              <w:rPr>
-                <w:rFonts w:ascii="Cambria Math" w:eastAsiaTheme="minorEastAsia" w:hAnsi="Cambria Math"/>
-              </w:rPr>
-              <m:t>spam</m:t>
+              <m:t>not spam</m:t>
             </m:r>
             <m:ctrlPr>
               <w:rPr>
@@ -1926,8 +1711,53 @@
               <w:rPr>
                 <w:rFonts w:ascii="Cambria Math" w:eastAsiaTheme="minorEastAsia" w:hAnsi="Cambria Math"/>
               </w:rPr>
-              <m:t>"</m:t>
-            </m:r>
+              <m:t>"probability"=1</m:t>
+            </m:r>
+            <m:ctrlPr>
+              <w:rPr>
+                <w:rFonts w:ascii="Cambria Math" w:eastAsiaTheme="minorEastAsia" w:hAnsi="Cambria Math"/>
+              </w:rPr>
+            </m:ctrlPr>
+          </m:e>
+          <m:e>
+            <m:r>
+              <w:rPr>
+                <w:rFonts w:ascii="Cambria Math" w:eastAsiaTheme="minorEastAsia" w:hAnsi="Cambria Math"/>
+              </w:rPr>
+              <m:t>spam</m:t>
+            </m:r>
+            <m:ctrlPr>
+              <w:rPr>
+                <w:rFonts w:ascii="Cambria Math" w:eastAsiaTheme="minorEastAsia" w:hAnsi="Cambria Math"/>
+              </w:rPr>
+            </m:ctrlPr>
+          </m:e>
+        </m:d>
+        <m:r>
+          <m:rPr>
+            <m:sty m:val="p"/>
+          </m:rPr>
+          <w:rPr>
+            <w:rFonts w:ascii="Cambria Math" w:eastAsiaTheme="minorEastAsia" w:hAnsi="Cambria Math"/>
+          </w:rPr>
+          <m:t>×</m:t>
+        </m:r>
+        <m:r>
+          <w:rPr>
+            <w:rFonts w:ascii="Cambria Math" w:eastAsiaTheme="minorEastAsia" w:hAnsi="Cambria Math"/>
+          </w:rPr>
+          <m:t>P</m:t>
+        </m:r>
+        <m:d>
+          <m:dPr>
+            <m:ctrlPr>
+              <w:rPr>
+                <w:rFonts w:ascii="Cambria Math" w:eastAsiaTheme="minorEastAsia" w:hAnsi="Cambria Math"/>
+                <w:i/>
+              </w:rPr>
+            </m:ctrlPr>
+          </m:dPr>
+          <m:e>
             <m:r>
               <m:rPr>
                 <m:nor/>
@@ -1935,8 +1765,44 @@
               <w:rPr>
                 <w:rFonts w:ascii="Cambria Math" w:eastAsiaTheme="minorEastAsia" w:hAnsi="Cambria Math"/>
               </w:rPr>
-              <m:t>probability</m:t>
-            </m:r>
+              <m:t>"free"=1</m:t>
+            </m:r>
+            <m:ctrlPr>
+              <w:rPr>
+                <w:rFonts w:ascii="Cambria Math" w:eastAsiaTheme="minorEastAsia" w:hAnsi="Cambria Math"/>
+              </w:rPr>
+            </m:ctrlPr>
+          </m:e>
+          <m:e>
+            <m:r>
+              <w:rPr>
+                <w:rFonts w:ascii="Cambria Math" w:eastAsiaTheme="minorEastAsia" w:hAnsi="Cambria Math"/>
+              </w:rPr>
+              <m:t>spam</m:t>
+            </m:r>
+            <m:ctrlPr>
+              <w:rPr>
+                <w:rFonts w:ascii="Cambria Math" w:eastAsiaTheme="minorEastAsia" w:hAnsi="Cambria Math"/>
+              </w:rPr>
+            </m:ctrlPr>
+          </m:e>
+        </m:d>
+        <m:r>
+          <w:rPr>
+            <w:rFonts w:ascii="Cambria Math" w:eastAsiaTheme="minorEastAsia" w:hAnsi="Cambria Math"/>
+          </w:rPr>
+          <m:t>×P</m:t>
+        </m:r>
+        <m:d>
+          <m:dPr>
+            <m:ctrlPr>
+              <w:rPr>
+                <w:rFonts w:ascii="Cambria Math" w:eastAsiaTheme="minorEastAsia" w:hAnsi="Cambria Math"/>
+                <w:i/>
+              </w:rPr>
+            </m:ctrlPr>
+          </m:dPr>
+          <m:e>
             <m:r>
               <m:rPr>
                 <m:nor/>
@@ -1944,7 +1810,7 @@
               <w:rPr>
                 <w:rFonts w:ascii="Cambria Math" w:eastAsiaTheme="minorEastAsia" w:hAnsi="Cambria Math"/>
               </w:rPr>
-              <m:t>"=1</m:t>
+              <m:t>"viagra"=1</m:t>
             </m:r>
             <m:ctrlPr>
               <w:rPr>
@@ -1966,205 +1832,82 @@
             </m:ctrlPr>
           </m:e>
         </m:d>
+        <m:r>
+          <w:rPr>
+            <w:rFonts w:ascii="Cambria Math" w:eastAsiaTheme="minorEastAsia" w:hAnsi="Cambria Math"/>
+          </w:rPr>
+          <m:t>×P("</m:t>
+        </m:r>
+        <m:r>
+          <m:rPr>
+            <m:nor/>
+          </m:rPr>
+          <w:rPr>
+            <w:rFonts w:ascii="Cambria Math" w:eastAsiaTheme="minorEastAsia" w:hAnsi="Cambria Math"/>
+          </w:rPr>
+          <m:t>hello"</m:t>
+        </m:r>
+        <m:r>
+          <w:rPr>
+            <w:rFonts w:ascii="Cambria Math" w:eastAsiaTheme="minorEastAsia" w:hAnsi="Cambria Math"/>
+          </w:rPr>
+          <m:t>=0</m:t>
+        </m:r>
+        <m:d>
+          <m:dPr>
+            <m:begChr m:val="|"/>
+            <m:ctrlPr>
+              <w:rPr>
+                <w:rFonts w:ascii="Cambria Math" w:eastAsiaTheme="minorEastAsia" w:hAnsi="Cambria Math"/>
+                <w:i/>
+              </w:rPr>
+            </m:ctrlPr>
+          </m:dPr>
+          <m:e>
+            <m:r>
+              <w:rPr>
+                <w:rFonts w:ascii="Cambria Math" w:eastAsiaTheme="minorEastAsia" w:hAnsi="Cambria Math"/>
+              </w:rPr>
+              <m:t>spam</m:t>
+            </m:r>
+          </m:e>
+        </m:d>
+        <m:r>
+          <w:rPr>
+            <w:rFonts w:ascii="Cambria Math" w:eastAsiaTheme="minorEastAsia" w:hAnsi="Cambria Math"/>
+          </w:rPr>
+          <m:t>=2.7×</m:t>
+        </m:r>
+        <m:sSup>
+          <m:sSupPr>
+            <m:ctrlPr>
+              <w:rPr>
+                <w:rFonts w:ascii="Cambria Math" w:eastAsiaTheme="minorEastAsia" w:hAnsi="Cambria Math"/>
+                <w:i/>
+              </w:rPr>
+            </m:ctrlPr>
+          </m:sSupPr>
+          <m:e>
+            <m:r>
+              <w:rPr>
+                <w:rFonts w:ascii="Cambria Math" w:eastAsiaTheme="minorEastAsia" w:hAnsi="Cambria Math"/>
+              </w:rPr>
+              <m:t>10</m:t>
+            </m:r>
+          </m:e>
+          <m:sup>
+            <m:r>
+              <w:rPr>
+                <w:rFonts w:ascii="Cambria Math" w:eastAsiaTheme="minorEastAsia" w:hAnsi="Cambria Math"/>
+              </w:rPr>
+              <m:t>-5</m:t>
+            </m:r>
+          </m:sup>
+        </m:sSup>
         <m:r>
           <m:rPr>
             <m:sty m:val="p"/>
           </m:rPr>
-          <w:rPr>
-            <w:rFonts w:ascii="Cambria Math" w:eastAsiaTheme="minorEastAsia" w:hAnsi="Cambria Math"/>
-          </w:rPr>
-          <m:t>×</m:t>
-        </m:r>
-        <m:r>
-          <w:rPr>
-            <w:rFonts w:ascii="Cambria Math" w:eastAsiaTheme="minorEastAsia" w:hAnsi="Cambria Math"/>
-          </w:rPr>
-          <m:t>P</m:t>
-        </m:r>
-        <m:d>
-          <m:dPr>
-            <m:ctrlPr>
-              <w:rPr>
-                <w:rFonts w:ascii="Cambria Math" w:eastAsiaTheme="minorEastAsia" w:hAnsi="Cambria Math"/>
-                <w:i/>
-              </w:rPr>
-            </m:ctrlPr>
-          </m:dPr>
-          <m:e>
-            <m:r>
-              <m:rPr>
-                <m:nor/>
-              </m:rPr>
-              <w:rPr>
-                <w:rFonts w:ascii="Cambria Math" w:eastAsiaTheme="minorEastAsia" w:hAnsi="Cambria Math"/>
-              </w:rPr>
-              <m:t>"free"=1</m:t>
-            </m:r>
-            <m:ctrlPr>
-              <w:rPr>
-                <w:rFonts w:ascii="Cambria Math" w:eastAsiaTheme="minorEastAsia" w:hAnsi="Cambria Math"/>
-              </w:rPr>
-            </m:ctrlPr>
-          </m:e>
-          <m:e>
-            <m:r>
-              <w:rPr>
-                <w:rFonts w:ascii="Cambria Math" w:eastAsiaTheme="minorEastAsia" w:hAnsi="Cambria Math"/>
-              </w:rPr>
-              <m:t>spam</m:t>
-            </m:r>
-            <m:ctrlPr>
-              <w:rPr>
-                <w:rFonts w:ascii="Cambria Math" w:eastAsiaTheme="minorEastAsia" w:hAnsi="Cambria Math"/>
-              </w:rPr>
-            </m:ctrlPr>
-          </m:e>
-        </m:d>
-        <m:r>
-          <w:rPr>
-            <w:rFonts w:ascii="Cambria Math" w:eastAsiaTheme="minorEastAsia" w:hAnsi="Cambria Math"/>
-          </w:rPr>
-          <m:t>×P</m:t>
-        </m:r>
-        <m:d>
-          <m:dPr>
-            <m:ctrlPr>
-              <w:rPr>
-                <w:rFonts w:ascii="Cambria Math" w:eastAsiaTheme="minorEastAsia" w:hAnsi="Cambria Math"/>
-                <w:i/>
-              </w:rPr>
-            </m:ctrlPr>
-          </m:dPr>
-          <m:e>
-            <m:r>
-              <m:rPr>
-                <m:nor/>
-              </m:rPr>
-              <w:rPr>
-                <w:rFonts w:ascii="Cambria Math" w:eastAsiaTheme="minorEastAsia" w:hAnsi="Cambria Math"/>
-              </w:rPr>
-              <m:t>"viagra"=1</m:t>
-            </m:r>
-            <m:ctrlPr>
-              <w:rPr>
-                <w:rFonts w:ascii="Cambria Math" w:eastAsiaTheme="minorEastAsia" w:hAnsi="Cambria Math"/>
-              </w:rPr>
-            </m:ctrlPr>
-          </m:e>
-          <m:e>
-            <m:r>
-              <w:rPr>
-                <w:rFonts w:ascii="Cambria Math" w:eastAsiaTheme="minorEastAsia" w:hAnsi="Cambria Math"/>
-              </w:rPr>
-              <m:t>spam</m:t>
-            </m:r>
-            <m:ctrlPr>
-              <w:rPr>
-                <w:rFonts w:ascii="Cambria Math" w:eastAsiaTheme="minorEastAsia" w:hAnsi="Cambria Math"/>
-              </w:rPr>
-            </m:ctrlPr>
-          </m:e>
-        </m:d>
-        <m:r>
-          <w:rPr>
-            <w:rFonts w:ascii="Cambria Math" w:eastAsiaTheme="minorEastAsia" w:hAnsi="Cambria Math"/>
-          </w:rPr>
-          <m:t>×</m:t>
-        </m:r>
-        <m:r>
-          <w:rPr>
-            <w:rFonts w:ascii="Cambria Math" w:eastAsiaTheme="minorEastAsia" w:hAnsi="Cambria Math"/>
-          </w:rPr>
-          <m:t>P("</m:t>
-        </m:r>
-        <m:r>
-          <m:rPr>
-            <m:nor/>
-          </m:rPr>
-          <w:rPr>
-            <w:rFonts w:ascii="Cambria Math" w:eastAsiaTheme="minorEastAsia" w:hAnsi="Cambria Math"/>
-          </w:rPr>
-          <m:t>hello</m:t>
-        </m:r>
-        <m:r>
-          <m:rPr>
-            <m:nor/>
-          </m:rPr>
-          <w:rPr>
-            <w:rFonts w:ascii="Cambria Math" w:eastAsiaTheme="minorEastAsia" w:hAnsi="Cambria Math"/>
-          </w:rPr>
-          <m:t>"</m:t>
-        </m:r>
-        <m:r>
-          <w:rPr>
-            <w:rFonts w:ascii="Cambria Math" w:eastAsiaTheme="minorEastAsia" w:hAnsi="Cambria Math"/>
-          </w:rPr>
-          <m:t>=0</m:t>
-        </m:r>
-        <m:d>
-          <m:dPr>
-            <m:begChr m:val="|"/>
-            <m:ctrlPr>
-              <w:rPr>
-                <w:rFonts w:ascii="Cambria Math" w:eastAsiaTheme="minorEastAsia" w:hAnsi="Cambria Math"/>
-                <w:i/>
-              </w:rPr>
-            </m:ctrlPr>
-          </m:dPr>
-          <m:e>
-            <m:r>
-              <w:rPr>
-                <w:rFonts w:ascii="Cambria Math" w:eastAsiaTheme="minorEastAsia" w:hAnsi="Cambria Math"/>
-              </w:rPr>
-              <m:t>spam</m:t>
-            </m:r>
-          </m:e>
-        </m:d>
-        <m:r>
-          <w:rPr>
-            <w:rFonts w:ascii="Cambria Math" w:eastAsiaTheme="minorEastAsia" w:hAnsi="Cambria Math"/>
-          </w:rPr>
-          <m:t>=</m:t>
-        </m:r>
-        <m:r>
-          <w:rPr>
-            <w:rFonts w:ascii="Cambria Math" w:eastAsiaTheme="minorEastAsia" w:hAnsi="Cambria Math"/>
-          </w:rPr>
-          <m:t>2.7</m:t>
-        </m:r>
-        <m:r>
-          <w:rPr>
-            <w:rFonts w:ascii="Cambria Math" w:eastAsiaTheme="minorEastAsia" w:hAnsi="Cambria Math"/>
-          </w:rPr>
-          <m:t>×</m:t>
-        </m:r>
-        <m:sSup>
-          <m:sSupPr>
-            <m:ctrlPr>
-              <w:rPr>
-                <w:rFonts w:ascii="Cambria Math" w:eastAsiaTheme="minorEastAsia" w:hAnsi="Cambria Math"/>
-                <w:i/>
-              </w:rPr>
-            </m:ctrlPr>
-          </m:sSupPr>
-          <m:e>
-            <m:r>
-              <w:rPr>
-                <w:rFonts w:ascii="Cambria Math" w:eastAsiaTheme="minorEastAsia" w:hAnsi="Cambria Math"/>
-              </w:rPr>
-              <m:t>10</m:t>
-            </m:r>
-          </m:e>
-          <m:sup>
-            <m:r>
-              <w:rPr>
-                <w:rFonts w:ascii="Cambria Math" w:eastAsiaTheme="minorEastAsia" w:hAnsi="Cambria Math"/>
-              </w:rPr>
-              <m:t>-5</m:t>
-            </m:r>
-          </m:sup>
-        </m:sSup>
-        <m:r>
           <w:rPr>
             <w:rFonts w:ascii="Cambria Math" w:eastAsiaTheme="minorEastAsia" w:hAnsi="Cambria Math"/>
           </w:rPr>
@@ -2230,6 +1973,9 @@
             </m:den>
           </m:f>
           <m:r>
+            <m:rPr>
+              <m:sty m:val="p"/>
+            </m:rPr>
             <w:rPr>
               <w:rFonts w:ascii="Cambria Math" w:eastAsiaTheme="minorEastAsia" w:hAnsi="Cambria Math"/>
             </w:rPr>
@@ -2260,25 +2006,7 @@
                 <w:rPr>
                   <w:rFonts w:ascii="Cambria Math" w:eastAsiaTheme="minorEastAsia" w:hAnsi="Cambria Math"/>
                 </w:rPr>
-                <m:t>"</m:t>
-              </m:r>
-              <m:r>
-                <m:rPr>
-                  <m:nor/>
-                </m:rPr>
-                <w:rPr>
-                  <w:rFonts w:ascii="Cambria Math" w:eastAsiaTheme="minorEastAsia" w:hAnsi="Cambria Math"/>
-                </w:rPr>
-                <m:t>probability</m:t>
-              </m:r>
-              <m:r>
-                <m:rPr>
-                  <m:nor/>
-                </m:rPr>
-                <w:rPr>
-                  <w:rFonts w:ascii="Cambria Math" w:eastAsiaTheme="minorEastAsia" w:hAnsi="Cambria Math"/>
-                </w:rPr>
-                <m:t>"=1</m:t>
+                <m:t>"probability"=1</m:t>
               </m:r>
               <m:ctrlPr>
                 <w:rPr>
@@ -2365,6 +2093,9 @@
             </m:den>
           </m:f>
           <m:r>
+            <m:rPr>
+              <m:sty m:val="p"/>
+            </m:rPr>
             <w:rPr>
               <w:rFonts w:ascii="Cambria Math" w:eastAsiaTheme="minorEastAsia" w:hAnsi="Cambria Math"/>
             </w:rPr>
@@ -2482,6 +2213,9 @@
             </m:den>
           </m:f>
           <m:r>
+            <m:rPr>
+              <m:sty m:val="p"/>
+            </m:rPr>
             <w:rPr>
               <w:rFonts w:ascii="Cambria Math" w:eastAsiaTheme="minorEastAsia" w:hAnsi="Cambria Math"/>
             </w:rPr>
@@ -2599,6 +2333,9 @@
             </m:den>
           </m:f>
           <m:r>
+            <m:rPr>
+              <m:sty m:val="p"/>
+            </m:rPr>
             <w:rPr>
               <w:rFonts w:ascii="Cambria Math" w:eastAsiaTheme="minorEastAsia" w:hAnsi="Cambria Math"/>
             </w:rPr>
@@ -2619,16 +2356,7 @@
             <w:rPr>
               <w:rFonts w:ascii="Cambria Math" w:eastAsiaTheme="minorEastAsia" w:hAnsi="Cambria Math"/>
             </w:rPr>
-            <m:t>hello</m:t>
-          </m:r>
-          <m:r>
-            <m:rPr>
-              <m:nor/>
-            </m:rPr>
-            <w:rPr>
-              <w:rFonts w:ascii="Cambria Math" w:eastAsiaTheme="minorEastAsia" w:hAnsi="Cambria Math"/>
-            </w:rPr>
-            <m:t>"</m:t>
+            <m:t>hello"</m:t>
           </m:r>
           <m:r>
             <w:rPr>
@@ -2675,19 +2403,7 @@
                 <w:rPr>
                   <w:rFonts w:ascii="Cambria Math" w:eastAsiaTheme="minorEastAsia" w:hAnsi="Cambria Math"/>
                 </w:rPr>
-                <m:t>4</m:t>
-              </m:r>
-              <m:r>
-                <w:rPr>
-                  <w:rFonts w:ascii="Cambria Math" w:eastAsiaTheme="minorEastAsia" w:hAnsi="Cambria Math"/>
-                </w:rPr>
-                <m:t>5</m:t>
-              </m:r>
-              <m:r>
-                <w:rPr>
-                  <w:rFonts w:ascii="Cambria Math" w:eastAsiaTheme="minorEastAsia" w:hAnsi="Cambria Math"/>
-                </w:rPr>
-                <m:t>0+1</m:t>
+                <m:t>450+1</m:t>
               </m:r>
             </m:num>
             <m:den>
@@ -2719,13 +2435,7 @@
                 <w:rPr>
                   <w:rFonts w:ascii="Cambria Math" w:eastAsiaTheme="minorEastAsia" w:hAnsi="Cambria Math"/>
                 </w:rPr>
-                <m:t>4</m:t>
-              </m:r>
-              <m:r>
-                <w:rPr>
-                  <w:rFonts w:ascii="Cambria Math" w:eastAsiaTheme="minorEastAsia" w:hAnsi="Cambria Math"/>
-                </w:rPr>
-                <m:t>51</m:t>
+                <m:t>451</m:t>
               </m:r>
             </m:num>
             <m:den>
@@ -2738,6 +2448,9 @@
             </m:den>
           </m:f>
           <m:r>
+            <m:rPr>
+              <m:sty m:val="p"/>
+            </m:rPr>
             <w:rPr>
               <w:rFonts w:ascii="Cambria Math" w:eastAsiaTheme="minorEastAsia" w:hAnsi="Cambria Math"/>
             </w:rPr>
@@ -2962,7 +2675,27 @@
               <w:rPr>
                 <w:rFonts w:ascii="Cambria Math" w:eastAsiaTheme="minorEastAsia" w:hAnsi="Cambria Math"/>
               </w:rPr>
-              <m:t>"viagra"=1</m:t>
+              <m:t>"via</m:t>
+            </m:r>
+            <w:proofErr w:type="spellStart"/>
+            <m:r>
+              <m:rPr>
+                <m:nor/>
+              </m:rPr>
+              <w:rPr>
+                <w:rFonts w:ascii="Cambria Math" w:eastAsiaTheme="minorEastAsia" w:hAnsi="Cambria Math"/>
+              </w:rPr>
+              <m:t>gra</m:t>
+            </m:r>
+            <w:proofErr w:type="spellEnd"/>
+            <m:r>
+              <m:rPr>
+                <m:nor/>
+              </m:rPr>
+              <w:rPr>
+                <w:rFonts w:ascii="Cambria Math" w:eastAsiaTheme="minorEastAsia" w:hAnsi="Cambria Math"/>
+              </w:rPr>
+              <m:t>"=1</m:t>
             </m:r>
             <m:ctrlPr>
               <w:rPr>
@@ -2988,25 +2721,7 @@
           <w:rPr>
             <w:rFonts w:ascii="Cambria Math" w:eastAsiaTheme="minorEastAsia" w:hAnsi="Cambria Math"/>
           </w:rPr>
-          <m:t>=</m:t>
-        </m:r>
-        <m:r>
-          <w:rPr>
-            <w:rFonts w:ascii="Cambria Math" w:eastAsiaTheme="minorEastAsia" w:hAnsi="Cambria Math"/>
-          </w:rPr>
-          <m:t>2.</m:t>
-        </m:r>
-        <m:r>
-          <w:rPr>
-            <w:rFonts w:ascii="Cambria Math" w:eastAsiaTheme="minorEastAsia" w:hAnsi="Cambria Math"/>
-          </w:rPr>
-          <m:t>33</m:t>
-        </m:r>
-        <m:r>
-          <w:rPr>
-            <w:rFonts w:ascii="Cambria Math" w:eastAsiaTheme="minorEastAsia" w:hAnsi="Cambria Math"/>
-          </w:rPr>
-          <m:t>×</m:t>
+          <m:t>=2.33×</m:t>
         </m:r>
         <m:sSup>
           <m:sSupPr>
@@ -3030,13 +2745,7 @@
               <w:rPr>
                 <w:rFonts w:ascii="Cambria Math" w:eastAsiaTheme="minorEastAsia" w:hAnsi="Cambria Math"/>
               </w:rPr>
-              <m:t>-</m:t>
-            </m:r>
-            <m:r>
-              <w:rPr>
-                <w:rFonts w:ascii="Cambria Math" w:eastAsiaTheme="minorEastAsia" w:hAnsi="Cambria Math"/>
-              </w:rPr>
-              <m:t>6</m:t>
+              <m:t>-6</m:t>
             </m:r>
           </m:sup>
         </m:sSup>
@@ -3115,6 +2824,9 @@
             </m:den>
           </m:f>
           <m:r>
+            <m:rPr>
+              <m:sty m:val="p"/>
+            </m:rPr>
             <w:rPr>
               <w:rFonts w:ascii="Cambria Math" w:eastAsiaTheme="minorEastAsia" w:hAnsi="Cambria Math"/>
             </w:rPr>
@@ -3145,34 +2857,7 @@
                 <w:rPr>
                   <w:rFonts w:ascii="Cambria Math" w:eastAsiaTheme="minorEastAsia" w:hAnsi="Cambria Math"/>
                 </w:rPr>
-                <m:t>"</m:t>
-              </m:r>
-              <m:r>
-                <m:rPr>
-                  <m:nor/>
-                </m:rPr>
-                <w:rPr>
-                  <w:rFonts w:ascii="Cambria Math" w:eastAsiaTheme="minorEastAsia" w:hAnsi="Cambria Math"/>
-                </w:rPr>
-                <m:t>probability</m:t>
-              </m:r>
-              <m:r>
-                <m:rPr>
-                  <m:nor/>
-                </m:rPr>
-                <w:rPr>
-                  <w:rFonts w:ascii="Cambria Math" w:eastAsiaTheme="minorEastAsia" w:hAnsi="Cambria Math"/>
-                </w:rPr>
-                <m:t>"=</m:t>
-              </m:r>
-              <m:r>
-                <m:rPr>
-                  <m:nor/>
-                </m:rPr>
-                <w:rPr>
-                  <w:rFonts w:ascii="Cambria Math" w:eastAsiaTheme="minorEastAsia" w:hAnsi="Cambria Math"/>
-                </w:rPr>
-                <m:t>1</m:t>
+                <m:t>"probability"=1</m:t>
               </m:r>
               <m:ctrlPr>
                 <w:rPr>
@@ -3185,13 +2870,7 @@
                 <w:rPr>
                   <w:rFonts w:ascii="Cambria Math" w:eastAsiaTheme="minorEastAsia" w:hAnsi="Cambria Math"/>
                 </w:rPr>
-                <m:t xml:space="preserve">not </m:t>
-              </m:r>
-              <m:r>
-                <w:rPr>
-                  <w:rFonts w:ascii="Cambria Math" w:eastAsiaTheme="minorEastAsia" w:hAnsi="Cambria Math"/>
-                </w:rPr>
-                <m:t>spam</m:t>
+                <m:t>not spam</m:t>
               </m:r>
               <m:ctrlPr>
                 <w:rPr>
@@ -3265,6 +2944,9 @@
             </m:den>
           </m:f>
           <m:r>
+            <m:rPr>
+              <m:sty m:val="p"/>
+            </m:rPr>
             <w:rPr>
               <w:rFonts w:ascii="Cambria Math" w:eastAsiaTheme="minorEastAsia" w:hAnsi="Cambria Math"/>
             </w:rPr>
@@ -3308,13 +2990,7 @@
                 <w:rPr>
                   <w:rFonts w:ascii="Cambria Math" w:eastAsiaTheme="minorEastAsia" w:hAnsi="Cambria Math"/>
                 </w:rPr>
-                <m:t xml:space="preserve">not </m:t>
-              </m:r>
-              <m:r>
-                <w:rPr>
-                  <w:rFonts w:ascii="Cambria Math" w:eastAsiaTheme="minorEastAsia" w:hAnsi="Cambria Math"/>
-                </w:rPr>
-                <m:t>spam</m:t>
+                <m:t>not spam</m:t>
               </m:r>
               <m:ctrlPr>
                 <w:rPr>
@@ -3343,13 +3019,7 @@
                 <w:rPr>
                   <w:rFonts w:ascii="Cambria Math" w:eastAsiaTheme="minorEastAsia" w:hAnsi="Cambria Math"/>
                 </w:rPr>
-                <m:t>2</m:t>
-              </m:r>
-              <m:r>
-                <w:rPr>
-                  <w:rFonts w:ascii="Cambria Math" w:eastAsiaTheme="minorEastAsia" w:hAnsi="Cambria Math"/>
-                </w:rPr>
-                <m:t>00+1</m:t>
+                <m:t>200+1</m:t>
               </m:r>
             </m:num>
             <m:den>
@@ -3381,13 +3051,7 @@
                 <w:rPr>
                   <w:rFonts w:ascii="Cambria Math" w:eastAsiaTheme="minorEastAsia" w:hAnsi="Cambria Math"/>
                 </w:rPr>
-                <m:t>2</m:t>
-              </m:r>
-              <m:r>
-                <w:rPr>
-                  <w:rFonts w:ascii="Cambria Math" w:eastAsiaTheme="minorEastAsia" w:hAnsi="Cambria Math"/>
-                </w:rPr>
-                <m:t>01</m:t>
+                <m:t>201</m:t>
               </m:r>
             </m:num>
             <m:den>
@@ -3400,6 +3064,9 @@
             </m:den>
           </m:f>
           <m:r>
+            <m:rPr>
+              <m:sty m:val="p"/>
+            </m:rPr>
             <w:rPr>
               <w:rFonts w:ascii="Cambria Math" w:eastAsiaTheme="minorEastAsia" w:hAnsi="Cambria Math"/>
             </w:rPr>
@@ -3443,13 +3110,7 @@
                 <w:rPr>
                   <w:rFonts w:ascii="Cambria Math" w:eastAsiaTheme="minorEastAsia" w:hAnsi="Cambria Math"/>
                 </w:rPr>
-                <m:t xml:space="preserve">not </m:t>
-              </m:r>
-              <m:r>
-                <w:rPr>
-                  <w:rFonts w:ascii="Cambria Math" w:eastAsiaTheme="minorEastAsia" w:hAnsi="Cambria Math"/>
-                </w:rPr>
-                <m:t>spam</m:t>
+                <m:t>not spam</m:t>
               </m:r>
               <m:ctrlPr>
                 <w:rPr>
@@ -3523,6 +3184,9 @@
             </m:den>
           </m:f>
           <m:r>
+            <m:rPr>
+              <m:sty m:val="p"/>
+            </m:rPr>
             <w:rPr>
               <w:rFonts w:ascii="Cambria Math" w:eastAsiaTheme="minorEastAsia" w:hAnsi="Cambria Math"/>
             </w:rPr>
@@ -3543,16 +3207,7 @@
             <w:rPr>
               <w:rFonts w:ascii="Cambria Math" w:eastAsiaTheme="minorEastAsia" w:hAnsi="Cambria Math"/>
             </w:rPr>
-            <m:t>hello</m:t>
-          </m:r>
-          <m:r>
-            <m:rPr>
-              <m:nor/>
-            </m:rPr>
-            <w:rPr>
-              <w:rFonts w:ascii="Cambria Math" w:eastAsiaTheme="minorEastAsia" w:hAnsi="Cambria Math"/>
-            </w:rPr>
-            <m:t>"</m:t>
+            <m:t>hello"</m:t>
           </m:r>
           <m:r>
             <w:rPr>
@@ -3575,13 +3230,7 @@
                 <w:rPr>
                   <w:rFonts w:ascii="Cambria Math" w:eastAsiaTheme="minorEastAsia" w:hAnsi="Cambria Math"/>
                 </w:rPr>
-                <m:t xml:space="preserve">not </m:t>
-              </m:r>
-              <m:r>
-                <w:rPr>
-                  <w:rFonts w:ascii="Cambria Math" w:eastAsiaTheme="minorEastAsia" w:hAnsi="Cambria Math"/>
-                </w:rPr>
-                <m:t>spam</m:t>
+                <m:t>not spam</m:t>
               </m:r>
             </m:e>
           </m:d>
@@ -3605,19 +3254,7 @@
                 <w:rPr>
                   <w:rFonts w:ascii="Cambria Math" w:eastAsiaTheme="minorEastAsia" w:hAnsi="Cambria Math"/>
                 </w:rPr>
-                <m:t>1</m:t>
-              </m:r>
-              <m:r>
-                <w:rPr>
-                  <w:rFonts w:ascii="Cambria Math" w:eastAsiaTheme="minorEastAsia" w:hAnsi="Cambria Math"/>
-                </w:rPr>
-                <m:t>00</m:t>
-              </m:r>
-              <m:r>
-                <w:rPr>
-                  <w:rFonts w:ascii="Cambria Math" w:eastAsiaTheme="minorEastAsia" w:hAnsi="Cambria Math"/>
-                </w:rPr>
-                <m:t>+1</m:t>
+                <m:t>100+1</m:t>
               </m:r>
             </m:num>
             <m:den>
@@ -3649,19 +3286,7 @@
                 <w:rPr>
                   <w:rFonts w:ascii="Cambria Math" w:eastAsiaTheme="minorEastAsia" w:hAnsi="Cambria Math"/>
                 </w:rPr>
-                <m:t>1</m:t>
-              </m:r>
-              <m:r>
-                <w:rPr>
-                  <w:rFonts w:ascii="Cambria Math" w:eastAsiaTheme="minorEastAsia" w:hAnsi="Cambria Math"/>
-                </w:rPr>
-                <m:t>0</m:t>
-              </m:r>
-              <m:r>
-                <w:rPr>
-                  <w:rFonts w:ascii="Cambria Math" w:eastAsiaTheme="minorEastAsia" w:hAnsi="Cambria Math"/>
-                </w:rPr>
-                <m:t>1</m:t>
+                <m:t>101</m:t>
               </m:r>
             </m:num>
             <m:den>
@@ -3669,19 +3294,7 @@
                 <w:rPr>
                   <w:rFonts w:ascii="Cambria Math" w:eastAsiaTheme="minorEastAsia" w:hAnsi="Cambria Math"/>
                 </w:rPr>
-                <m:t>10</m:t>
-              </m:r>
-              <m:r>
-                <w:rPr>
-                  <w:rFonts w:ascii="Cambria Math" w:eastAsiaTheme="minorEastAsia" w:hAnsi="Cambria Math"/>
-                </w:rPr>
-                <m:t>0</m:t>
-              </m:r>
-              <m:r>
-                <w:rPr>
-                  <w:rFonts w:ascii="Cambria Math" w:eastAsiaTheme="minorEastAsia" w:hAnsi="Cambria Math"/>
-                </w:rPr>
-                <m:t>2</m:t>
+                <m:t>1002</m:t>
               </m:r>
             </m:den>
           </m:f>
@@ -3916,11 +3529,33 @@
                 <w:rFonts w:eastAsiaTheme="minorEastAsia"/>
               </w:rPr>
             </w:pPr>
+            <w:proofErr w:type="gramStart"/>
             <w:r>
               <w:rPr>
                 <w:rFonts w:eastAsiaTheme="minorEastAsia"/>
               </w:rPr>
-              <w:t>Overlap(Open Sky, MidCo)</w:t>
+              <w:t>Overlap(</w:t>
+            </w:r>
+            <w:proofErr w:type="gramEnd"/>
+            <w:r>
+              <w:rPr>
+                <w:rFonts w:eastAsiaTheme="minorEastAsia"/>
+              </w:rPr>
+              <w:t xml:space="preserve">Open Sky, </w:t>
+            </w:r>
+            <w:proofErr w:type="spellStart"/>
+            <w:r>
+              <w:rPr>
+                <w:rFonts w:eastAsiaTheme="minorEastAsia"/>
+              </w:rPr>
+              <w:t>MidCo</w:t>
+            </w:r>
+            <w:proofErr w:type="spellEnd"/>
+            <w:r>
+              <w:rPr>
+                <w:rFonts w:eastAsiaTheme="minorEastAsia"/>
+              </w:rPr>
+              <w:t>)</w:t>
             </w:r>
           </w:p>
         </w:tc>
@@ -3958,11 +3593,41 @@
                 <w:rFonts w:eastAsiaTheme="minorEastAsia"/>
               </w:rPr>
             </w:pPr>
+            <w:proofErr w:type="gramStart"/>
             <w:r>
               <w:rPr>
                 <w:rFonts w:eastAsiaTheme="minorEastAsia"/>
               </w:rPr>
-              <w:t>Overlap(SpecCom, FiveCo)</w:t>
+              <w:t>Overlap(</w:t>
+            </w:r>
+            <w:proofErr w:type="spellStart"/>
+            <w:proofErr w:type="gramEnd"/>
+            <w:r>
+              <w:rPr>
+                <w:rFonts w:eastAsiaTheme="minorEastAsia"/>
+              </w:rPr>
+              <w:t>SpecCom</w:t>
+            </w:r>
+            <w:proofErr w:type="spellEnd"/>
+            <w:r>
+              <w:rPr>
+                <w:rFonts w:eastAsiaTheme="minorEastAsia"/>
+              </w:rPr>
+              <w:t xml:space="preserve">, </w:t>
+            </w:r>
+            <w:proofErr w:type="spellStart"/>
+            <w:r>
+              <w:rPr>
+                <w:rFonts w:eastAsiaTheme="minorEastAsia"/>
+              </w:rPr>
+              <w:t>FiveCo</w:t>
+            </w:r>
+            <w:proofErr w:type="spellEnd"/>
+            <w:r>
+              <w:rPr>
+                <w:rFonts w:eastAsiaTheme="minorEastAsia"/>
+              </w:rPr>
+              <w:t>)</w:t>
             </w:r>
           </w:p>
         </w:tc>
@@ -4000,11 +3665,41 @@
                 <w:rFonts w:eastAsiaTheme="minorEastAsia"/>
               </w:rPr>
             </w:pPr>
+            <w:proofErr w:type="gramStart"/>
             <w:r>
               <w:rPr>
                 <w:rFonts w:eastAsiaTheme="minorEastAsia"/>
               </w:rPr>
-              <w:t>Overlap(EastCom, MidCo)</w:t>
+              <w:t>Overlap(</w:t>
+            </w:r>
+            <w:proofErr w:type="spellStart"/>
+            <w:proofErr w:type="gramEnd"/>
+            <w:r>
+              <w:rPr>
+                <w:rFonts w:eastAsiaTheme="minorEastAsia"/>
+              </w:rPr>
+              <w:t>EastCom</w:t>
+            </w:r>
+            <w:proofErr w:type="spellEnd"/>
+            <w:r>
+              <w:rPr>
+                <w:rFonts w:eastAsiaTheme="minorEastAsia"/>
+              </w:rPr>
+              <w:t xml:space="preserve">, </w:t>
+            </w:r>
+            <w:proofErr w:type="spellStart"/>
+            <w:r>
+              <w:rPr>
+                <w:rFonts w:eastAsiaTheme="minorEastAsia"/>
+              </w:rPr>
+              <w:t>MidCo</w:t>
+            </w:r>
+            <w:proofErr w:type="spellEnd"/>
+            <w:r>
+              <w:rPr>
+                <w:rFonts w:eastAsiaTheme="minorEastAsia"/>
+              </w:rPr>
+              <w:t>)</w:t>
             </w:r>
           </w:p>
         </w:tc>
@@ -4042,11 +3737,41 @@
                 <w:rFonts w:eastAsiaTheme="minorEastAsia"/>
               </w:rPr>
             </w:pPr>
+            <w:proofErr w:type="gramStart"/>
             <w:r>
               <w:rPr>
                 <w:rFonts w:eastAsiaTheme="minorEastAsia"/>
               </w:rPr>
-              <w:t>Overlap(MidCo, MidCo)</w:t>
+              <w:t>Overlap(</w:t>
+            </w:r>
+            <w:proofErr w:type="spellStart"/>
+            <w:proofErr w:type="gramEnd"/>
+            <w:r>
+              <w:rPr>
+                <w:rFonts w:eastAsiaTheme="minorEastAsia"/>
+              </w:rPr>
+              <w:t>MidCo</w:t>
+            </w:r>
+            <w:proofErr w:type="spellEnd"/>
+            <w:r>
+              <w:rPr>
+                <w:rFonts w:eastAsiaTheme="minorEastAsia"/>
+              </w:rPr>
+              <w:t xml:space="preserve">, </w:t>
+            </w:r>
+            <w:proofErr w:type="spellStart"/>
+            <w:r>
+              <w:rPr>
+                <w:rFonts w:eastAsiaTheme="minorEastAsia"/>
+              </w:rPr>
+              <w:t>MidCo</w:t>
+            </w:r>
+            <w:proofErr w:type="spellEnd"/>
+            <w:r>
+              <w:rPr>
+                <w:rFonts w:eastAsiaTheme="minorEastAsia"/>
+              </w:rPr>
+              <w:t>)</w:t>
             </w:r>
           </w:p>
         </w:tc>
@@ -4084,11 +3809,33 @@
                 <w:rFonts w:eastAsiaTheme="minorEastAsia"/>
               </w:rPr>
             </w:pPr>
+            <w:proofErr w:type="gramStart"/>
             <w:r>
               <w:rPr>
                 <w:rFonts w:eastAsiaTheme="minorEastAsia"/>
               </w:rPr>
-              <w:t>Overlap(Central, MidCo)</w:t>
+              <w:t>Overlap(</w:t>
+            </w:r>
+            <w:proofErr w:type="gramEnd"/>
+            <w:r>
+              <w:rPr>
+                <w:rFonts w:eastAsiaTheme="minorEastAsia"/>
+              </w:rPr>
+              <w:t xml:space="preserve">Central, </w:t>
+            </w:r>
+            <w:proofErr w:type="spellStart"/>
+            <w:r>
+              <w:rPr>
+                <w:rFonts w:eastAsiaTheme="minorEastAsia"/>
+              </w:rPr>
+              <w:t>MidCo</w:t>
+            </w:r>
+            <w:proofErr w:type="spellEnd"/>
+            <w:r>
+              <w:rPr>
+                <w:rFonts w:eastAsiaTheme="minorEastAsia"/>
+              </w:rPr>
+              <w:t>)</w:t>
             </w:r>
           </w:p>
         </w:tc>
@@ -4265,12 +4012,14 @@
           </m:e>
         </m:d>
         <m:r>
+          <m:rPr>
+            <m:sty m:val="p"/>
+          </m:rPr>
           <w:rPr>
             <w:rFonts w:ascii="Cambria Math" w:eastAsiaTheme="minorEastAsia" w:hAnsi="Cambria Math"/>
           </w:rPr>
           <w:br/>
         </m:r>
-        <w:bookmarkStart w:id="0" w:name="_GoBack"/>
         <m:r>
           <m:rPr>
             <m:sty m:val="bi"/>
@@ -4365,7 +4114,6 @@
           </m:e>
         </m:d>
       </m:oMath>
-      <w:bookmarkEnd w:id="0"/>
       <w:r>
         <w:rPr>
           <w:rFonts w:eastAsiaTheme="minorEastAsia"/>
@@ -4386,6 +4134,298 @@
           <w:rFonts w:eastAsiaTheme="minorEastAsia"/>
         </w:rPr>
       </w:pPr>
+      <m:oMath>
+        <m:sSub>
+          <m:sSubPr>
+            <m:ctrlPr>
+              <w:rPr>
+                <w:rFonts w:ascii="Cambria Math" w:eastAsiaTheme="minorEastAsia" w:hAnsi="Cambria Math"/>
+                <w:i/>
+              </w:rPr>
+            </m:ctrlPr>
+          </m:sSubPr>
+          <m:e>
+            <m:r>
+              <w:rPr>
+                <w:rFonts w:ascii="Cambria Math" w:eastAsiaTheme="minorEastAsia" w:hAnsi="Cambria Math"/>
+              </w:rPr>
+              <m:t>∀</m:t>
+            </m:r>
+          </m:e>
+          <m:sub>
+            <m:r>
+              <w:rPr>
+                <w:rFonts w:ascii="Cambria Math" w:eastAsiaTheme="minorEastAsia" w:hAnsi="Cambria Math"/>
+              </w:rPr>
+              <m:t>x</m:t>
+            </m:r>
+          </m:sub>
+        </m:sSub>
+        <m:r>
+          <w:rPr>
+            <w:rFonts w:ascii="Cambria Math" w:eastAsiaTheme="minorEastAsia" w:hAnsi="Cambria Math"/>
+          </w:rPr>
+          <m:t xml:space="preserve"> IsNetwork</m:t>
+        </m:r>
+        <m:d>
+          <m:dPr>
+            <m:ctrlPr>
+              <w:rPr>
+                <w:rFonts w:ascii="Cambria Math" w:eastAsiaTheme="minorEastAsia" w:hAnsi="Cambria Math"/>
+                <w:i/>
+              </w:rPr>
+            </m:ctrlPr>
+          </m:dPr>
+          <m:e>
+            <m:r>
+              <w:rPr>
+                <w:rFonts w:ascii="Cambria Math" w:eastAsiaTheme="minorEastAsia" w:hAnsi="Cambria Math"/>
+              </w:rPr>
+              <m:t>x</m:t>
+            </m:r>
+          </m:e>
+        </m:d>
+        <m:r>
+          <w:rPr>
+            <w:rFonts w:ascii="Cambria Math" w:eastAsiaTheme="minorEastAsia" w:hAnsi="Cambria Math"/>
+          </w:rPr>
+          <m:t xml:space="preserve"> </m:t>
+        </m:r>
+        <m:d>
+          <m:dPr>
+            <m:ctrlPr>
+              <w:rPr>
+                <w:rFonts w:ascii="Cambria Math" w:eastAsiaTheme="minorEastAsia" w:hAnsi="Cambria Math"/>
+                <w:i/>
+              </w:rPr>
+            </m:ctrlPr>
+          </m:dPr>
+          <m:e>
+            <m:sSub>
+              <m:sSubPr>
+                <m:ctrlPr>
+                  <w:rPr>
+                    <w:rFonts w:ascii="Cambria Math" w:eastAsiaTheme="minorEastAsia" w:hAnsi="Cambria Math"/>
+                    <w:i/>
+                  </w:rPr>
+                </m:ctrlPr>
+              </m:sSubPr>
+              <m:e>
+                <m:r>
+                  <w:rPr>
+                    <w:rFonts w:ascii="Cambria Math" w:eastAsiaTheme="minorEastAsia" w:hAnsi="Cambria Math"/>
+                  </w:rPr>
+                  <m:t>∃</m:t>
+                </m:r>
+              </m:e>
+              <m:sub>
+                <m:r>
+                  <w:rPr>
+                    <w:rFonts w:ascii="Cambria Math" w:eastAsiaTheme="minorEastAsia" w:hAnsi="Cambria Math"/>
+                  </w:rPr>
+                  <m:t>c</m:t>
+                </m:r>
+              </m:sub>
+            </m:sSub>
+            <m:r>
+              <w:rPr>
+                <w:rFonts w:ascii="Cambria Math" w:eastAsiaTheme="minorEastAsia" w:hAnsi="Cambria Math"/>
+              </w:rPr>
+              <m:t xml:space="preserve"> IsChannel</m:t>
+            </m:r>
+            <m:d>
+              <m:dPr>
+                <m:ctrlPr>
+                  <w:rPr>
+                    <w:rFonts w:ascii="Cambria Math" w:eastAsiaTheme="minorEastAsia" w:hAnsi="Cambria Math"/>
+                    <w:i/>
+                  </w:rPr>
+                </m:ctrlPr>
+              </m:dPr>
+              <m:e>
+                <m:r>
+                  <w:rPr>
+                    <w:rFonts w:ascii="Cambria Math" w:eastAsiaTheme="minorEastAsia" w:hAnsi="Cambria Math"/>
+                  </w:rPr>
+                  <m:t>c</m:t>
+                </m:r>
+              </m:e>
+            </m:d>
+            <m:r>
+              <w:rPr>
+                <w:rFonts w:ascii="Cambria Math" w:eastAsiaTheme="minorEastAsia" w:hAnsi="Cambria Math"/>
+              </w:rPr>
+              <m:t xml:space="preserve"> </m:t>
+            </m:r>
+            <m:d>
+              <m:dPr>
+                <m:ctrlPr>
+                  <w:rPr>
+                    <w:rFonts w:ascii="Cambria Math" w:eastAsiaTheme="minorEastAsia" w:hAnsi="Cambria Math"/>
+                    <w:i/>
+                  </w:rPr>
+                </m:ctrlPr>
+              </m:dPr>
+              <m:e>
+                <m:r>
+                  <w:rPr>
+                    <w:rFonts w:ascii="Cambria Math" w:eastAsiaTheme="minorEastAsia" w:hAnsi="Cambria Math"/>
+                  </w:rPr>
+                  <m:t>HasChannel</m:t>
+                </m:r>
+                <m:d>
+                  <m:dPr>
+                    <m:ctrlPr>
+                      <w:rPr>
+                        <w:rFonts w:ascii="Cambria Math" w:eastAsiaTheme="minorEastAsia" w:hAnsi="Cambria Math"/>
+                        <w:i/>
+                      </w:rPr>
+                    </m:ctrlPr>
+                  </m:dPr>
+                  <m:e>
+                    <m:r>
+                      <w:rPr>
+                        <w:rFonts w:ascii="Cambria Math" w:eastAsiaTheme="minorEastAsia" w:hAnsi="Cambria Math"/>
+                      </w:rPr>
+                      <m:t>x,c</m:t>
+                    </m:r>
+                  </m:e>
+                </m:d>
+                <m:r>
+                  <w:rPr>
+                    <w:rFonts w:ascii="Cambria Math" w:eastAsiaTheme="minorEastAsia" w:hAnsi="Cambria Math"/>
+                  </w:rPr>
+                  <m:t>∧</m:t>
+                </m:r>
+                <m:sSub>
+                  <m:sSubPr>
+                    <m:ctrlPr>
+                      <w:rPr>
+                        <w:rFonts w:ascii="Cambria Math" w:eastAsiaTheme="minorEastAsia" w:hAnsi="Cambria Math"/>
+                        <w:i/>
+                      </w:rPr>
+                    </m:ctrlPr>
+                  </m:sSubPr>
+                  <m:e>
+                    <m:r>
+                      <w:rPr>
+                        <w:rFonts w:ascii="Cambria Math" w:eastAsiaTheme="minorEastAsia" w:hAnsi="Cambria Math"/>
+                      </w:rPr>
+                      <m:t>(</m:t>
+                    </m:r>
+                    <m:r>
+                      <w:rPr>
+                        <w:rFonts w:ascii="Cambria Math" w:eastAsiaTheme="minorEastAsia" w:hAnsi="Cambria Math"/>
+                      </w:rPr>
+                      <m:t>∀</m:t>
+                    </m:r>
+                  </m:e>
+                  <m:sub>
+                    <m:r>
+                      <w:rPr>
+                        <w:rFonts w:ascii="Cambria Math" w:eastAsiaTheme="minorEastAsia" w:hAnsi="Cambria Math"/>
+                      </w:rPr>
+                      <m:t>d</m:t>
+                    </m:r>
+                    <m:r>
+                      <w:rPr>
+                        <w:rFonts w:ascii="Cambria Math" w:eastAsiaTheme="minorEastAsia" w:hAnsi="Cambria Math" w:hint="eastAsia"/>
+                      </w:rPr>
+                      <m:t>≠</m:t>
+                    </m:r>
+                    <m:r>
+                      <w:rPr>
+                        <w:rFonts w:ascii="Cambria Math" w:eastAsiaTheme="minorEastAsia" w:hAnsi="Cambria Math"/>
+                      </w:rPr>
+                      <m:t>c</m:t>
+                    </m:r>
+                  </m:sub>
+                </m:sSub>
+                <m:r>
+                  <w:rPr>
+                    <w:rFonts w:ascii="Cambria Math" w:eastAsiaTheme="minorEastAsia" w:hAnsi="Cambria Math"/>
+                  </w:rPr>
+                  <m:t xml:space="preserve"> IsChannel</m:t>
+                </m:r>
+                <m:d>
+                  <m:dPr>
+                    <m:ctrlPr>
+                      <w:rPr>
+                        <w:rFonts w:ascii="Cambria Math" w:eastAsiaTheme="minorEastAsia" w:hAnsi="Cambria Math"/>
+                        <w:i/>
+                      </w:rPr>
+                    </m:ctrlPr>
+                  </m:dPr>
+                  <m:e>
+                    <m:r>
+                      <w:rPr>
+                        <w:rFonts w:ascii="Cambria Math" w:eastAsiaTheme="minorEastAsia" w:hAnsi="Cambria Math"/>
+                      </w:rPr>
+                      <m:t>d</m:t>
+                    </m:r>
+                  </m:e>
+                </m:d>
+                <m:r>
+                  <w:rPr>
+                    <w:rFonts w:ascii="Cambria Math" w:eastAsiaTheme="minorEastAsia" w:hAnsi="Cambria Math"/>
+                  </w:rPr>
+                  <m:t xml:space="preserve"> </m:t>
+                </m:r>
+                <m:d>
+                  <m:dPr>
+                    <m:ctrlPr>
+                      <w:rPr>
+                        <w:rFonts w:ascii="Cambria Math" w:eastAsiaTheme="minorEastAsia" w:hAnsi="Cambria Math"/>
+                        <w:i/>
+                      </w:rPr>
+                    </m:ctrlPr>
+                  </m:dPr>
+                  <m:e>
+                    <m:r>
+                      <w:rPr>
+                        <w:rFonts w:ascii="Cambria Math" w:eastAsiaTheme="minorEastAsia" w:hAnsi="Cambria Math"/>
+                      </w:rPr>
+                      <m:t>¬HasChannel</m:t>
+                    </m:r>
+                    <m:d>
+                      <m:dPr>
+                        <m:ctrlPr>
+                          <w:rPr>
+                            <w:rFonts w:ascii="Cambria Math" w:eastAsiaTheme="minorEastAsia" w:hAnsi="Cambria Math"/>
+                            <w:i/>
+                          </w:rPr>
+                        </m:ctrlPr>
+                      </m:dPr>
+                      <m:e>
+                        <m:r>
+                          <w:rPr>
+                            <w:rFonts w:ascii="Cambria Math" w:eastAsiaTheme="minorEastAsia" w:hAnsi="Cambria Math"/>
+                          </w:rPr>
+                          <m:t>x,d</m:t>
+                        </m:r>
+                      </m:e>
+                    </m:d>
+                  </m:e>
+                </m:d>
+              </m:e>
+            </m:d>
+          </m:e>
+        </m:d>
+      </m:oMath>
+    </w:p>
+    <w:p>
+      <w:pPr>
+        <w:pStyle w:val="ListParagraph"/>
+        <w:numPr>
+          <w:ilvl w:val="1"/>
+          <w:numId w:val="1"/>
+        </w:numPr>
+        <w:rPr>
+          <w:rFonts w:eastAsiaTheme="minorEastAsia"/>
+        </w:rPr>
+      </w:pPr>
+      <w:bookmarkStart w:id="0" w:name="_GoBack"/>
+      <w:bookmarkEnd w:id="0"/>
     </w:p>
     <w:sectPr>
       <w:pgSz w:w="12240" w:h="15840"/>
@@ -4599,7 +4639,7 @@
     </w:rPrDefault>
     <w:pPrDefault/>
   </w:docDefaults>
-  <w:latentStyles w:defLockedState="0" w:defUIPriority="99" w:defSemiHidden="0" w:defUnhideWhenUsed="0" w:defQFormat="0" w:count="375">
+  <w:latentStyles w:defLockedState="0" w:defUIPriority="99" w:defSemiHidden="0" w:defUnhideWhenUsed="0" w:defQFormat="0" w:count="376">
     <w:lsdException w:name="Normal" w:uiPriority="0" w:qFormat="1"/>
     <w:lsdException w:name="heading 1" w:uiPriority="9" w:qFormat="1"/>
     <w:lsdException w:name="heading 2" w:semiHidden="1" w:uiPriority="9" w:unhideWhenUsed="1" w:qFormat="1"/>
@@ -4705,7 +4745,6 @@
     <w:lsdException w:name="HTML Sample" w:semiHidden="1" w:unhideWhenUsed="1"/>
     <w:lsdException w:name="HTML Typewriter" w:semiHidden="1" w:unhideWhenUsed="1"/>
     <w:lsdException w:name="HTML Variable" w:semiHidden="1" w:unhideWhenUsed="1"/>
-    <w:lsdException w:name="Normal Table" w:semiHidden="1" w:unhideWhenUsed="1"/>
     <w:lsdException w:name="annotation subject" w:semiHidden="1" w:unhideWhenUsed="1"/>
     <w:lsdException w:name="No List" w:semiHidden="1" w:unhideWhenUsed="1"/>
     <w:lsdException w:name="Outline List 1" w:semiHidden="1" w:unhideWhenUsed="1"/>
@@ -4752,10 +4791,8 @@
     <w:lsdException w:name="Table Subtle 2" w:semiHidden="1" w:unhideWhenUsed="1"/>
     <w:lsdException w:name="Table Web 1" w:semiHidden="1" w:unhideWhenUsed="1"/>
     <w:lsdException w:name="Table Web 2" w:semiHidden="1" w:unhideWhenUsed="1"/>
-    <w:lsdException w:name="Table Web 3" w:semiHidden="1" w:unhideWhenUsed="1"/>
     <w:lsdException w:name="Balloon Text" w:semiHidden="1" w:unhideWhenUsed="1"/>
     <w:lsdException w:name="Table Grid" w:uiPriority="39"/>
-    <w:lsdException w:name="Table Theme" w:semiHidden="1" w:unhideWhenUsed="1"/>
     <w:lsdException w:name="Placeholder Text" w:semiHidden="1"/>
     <w:lsdException w:name="No Spacing" w:uiPriority="1" w:qFormat="1"/>
     <w:lsdException w:name="Light Shading" w:uiPriority="60"/>
@@ -4975,6 +5012,7 @@
     <w:lsdException w:name="Smart Hyperlink" w:semiHidden="1" w:unhideWhenUsed="1"/>
     <w:lsdException w:name="Hashtag" w:semiHidden="1" w:unhideWhenUsed="1"/>
     <w:lsdException w:name="Unresolved Mention" w:semiHidden="1" w:unhideWhenUsed="1"/>
+    <w:lsdException w:name="Smart Link" w:semiHidden="1" w:unhideWhenUsed="1"/>
   </w:latentStyles>
   <w:style w:type="paragraph" w:default="1" w:styleId="Normal">
     <w:name w:val="Normal"/>
@@ -5340,4 +5378,16 @@
     </a:ext>
   </a:extLst>
 </a:theme>
+</file>
+
+<file path=customXml/item1.xml><?xml version="1.0" encoding="utf-8"?>
+<b:Sources xmlns:b="http://schemas.openxmlformats.org/officeDocument/2006/bibliography" xmlns="http://schemas.openxmlformats.org/officeDocument/2006/bibliography" SelectedStyle="\APASixthEditionOfficeOnline.xsl" StyleName="APA" Version="6"/>
+</file>
+
+<file path=customXml/itemProps1.xml><?xml version="1.0" encoding="utf-8"?>
+<ds:datastoreItem xmlns:ds="http://schemas.openxmlformats.org/officeDocument/2006/customXml" ds:itemID="{0E7AA9CB-13E2-4BFB-8F42-C590583FBFE0}">
+  <ds:schemaRefs>
+    <ds:schemaRef ds:uri="http://schemas.openxmlformats.org/officeDocument/2006/bibliography"/>
+  </ds:schemaRefs>
+</ds:datastoreItem>
 </file>
</xml_diff>

<commit_message>
done with q3; the whole thinggit add .
</commit_message>
<xml_diff>
--- a/HW 6 CS 4700.docx
+++ b/HW 6 CS 4700.docx
@@ -3590,19 +3590,11 @@
                 <w:rFonts w:eastAsiaTheme="minorEastAsia"/>
               </w:rPr>
             </w:pPr>
-            <w:proofErr w:type="gramStart"/>
             <w:r>
               <w:rPr>
                 <w:rFonts w:eastAsiaTheme="minorEastAsia"/>
               </w:rPr>
-              <w:t>Overlap(</w:t>
-            </w:r>
-            <w:proofErr w:type="gramEnd"/>
-            <w:r>
-              <w:rPr>
-                <w:rFonts w:eastAsiaTheme="minorEastAsia"/>
-              </w:rPr>
-              <w:t>Open Sky, MidCo)</w:t>
+              <w:t>Overlap(Open Sky, MidCo)</w:t>
             </w:r>
           </w:p>
         </w:tc>
@@ -3640,19 +3632,11 @@
                 <w:rFonts w:eastAsiaTheme="minorEastAsia"/>
               </w:rPr>
             </w:pPr>
-            <w:proofErr w:type="gramStart"/>
             <w:r>
               <w:rPr>
                 <w:rFonts w:eastAsiaTheme="minorEastAsia"/>
               </w:rPr>
-              <w:t>Overlap(</w:t>
-            </w:r>
-            <w:proofErr w:type="gramEnd"/>
-            <w:r>
-              <w:rPr>
-                <w:rFonts w:eastAsiaTheme="minorEastAsia"/>
-              </w:rPr>
-              <w:t>SpecCom, FiveCo)</w:t>
+              <w:t>Overlap(SpecCom, FiveCo)</w:t>
             </w:r>
           </w:p>
         </w:tc>
@@ -3690,19 +3674,11 @@
                 <w:rFonts w:eastAsiaTheme="minorEastAsia"/>
               </w:rPr>
             </w:pPr>
-            <w:proofErr w:type="gramStart"/>
             <w:r>
               <w:rPr>
                 <w:rFonts w:eastAsiaTheme="minorEastAsia"/>
               </w:rPr>
-              <w:t>Overlap(</w:t>
-            </w:r>
-            <w:proofErr w:type="gramEnd"/>
-            <w:r>
-              <w:rPr>
-                <w:rFonts w:eastAsiaTheme="minorEastAsia"/>
-              </w:rPr>
-              <w:t>EastCom, MidCo)</w:t>
+              <w:t>Overlap(EastCom, MidCo)</w:t>
             </w:r>
           </w:p>
         </w:tc>
@@ -3740,19 +3716,11 @@
                 <w:rFonts w:eastAsiaTheme="minorEastAsia"/>
               </w:rPr>
             </w:pPr>
-            <w:proofErr w:type="gramStart"/>
             <w:r>
               <w:rPr>
                 <w:rFonts w:eastAsiaTheme="minorEastAsia"/>
               </w:rPr>
-              <w:t>Overlap(</w:t>
-            </w:r>
-            <w:proofErr w:type="gramEnd"/>
-            <w:r>
-              <w:rPr>
-                <w:rFonts w:eastAsiaTheme="minorEastAsia"/>
-              </w:rPr>
-              <w:t>MidCo, MidCo)</w:t>
+              <w:t>Overlap(MidCo, MidCo)</w:t>
             </w:r>
           </w:p>
         </w:tc>
@@ -3790,19 +3758,11 @@
                 <w:rFonts w:eastAsiaTheme="minorEastAsia"/>
               </w:rPr>
             </w:pPr>
-            <w:proofErr w:type="gramStart"/>
             <w:r>
               <w:rPr>
                 <w:rFonts w:eastAsiaTheme="minorEastAsia"/>
               </w:rPr>
-              <w:t>Overlap(</w:t>
-            </w:r>
-            <w:proofErr w:type="gramEnd"/>
-            <w:r>
-              <w:rPr>
-                <w:rFonts w:eastAsiaTheme="minorEastAsia"/>
-              </w:rPr>
-              <w:t>Central, MidCo)</w:t>
+              <w:t>Overlap(Central, MidCo)</w:t>
             </w:r>
           </w:p>
         </w:tc>
@@ -4506,6 +4466,1729 @@
           <w:rFonts w:eastAsiaTheme="minorEastAsia"/>
         </w:rPr>
       </w:pPr>
+      <w:r>
+        <w:rPr>
+          <w:rFonts w:eastAsiaTheme="minorEastAsia"/>
+        </w:rPr>
+        <w:t>CNF and Resolution</w:t>
+      </w:r>
+    </w:p>
+    <w:p>
+      <w:pPr>
+        <w:pStyle w:val="ListParagraph"/>
+        <w:numPr>
+          <w:ilvl w:val="1"/>
+          <w:numId w:val="1"/>
+        </w:numPr>
+        <w:rPr>
+          <w:rFonts w:eastAsiaTheme="minorEastAsia"/>
+        </w:rPr>
+      </w:pPr>
+      <m:oMath>
+        <m:d>
+          <m:dPr>
+            <m:ctrlPr>
+              <w:rPr>
+                <w:rFonts w:ascii="Cambria Math" w:eastAsiaTheme="minorEastAsia" w:hAnsi="Cambria Math"/>
+                <w:i/>
+              </w:rPr>
+            </m:ctrlPr>
+          </m:dPr>
+          <m:e>
+            <m:r>
+              <w:rPr>
+                <w:rFonts w:ascii="Cambria Math" w:eastAsiaTheme="minorEastAsia" w:hAnsi="Cambria Math"/>
+              </w:rPr>
+              <m:t>a∧b</m:t>
+            </m:r>
+          </m:e>
+        </m:d>
+        <m:r>
+          <w:rPr>
+            <w:rFonts w:ascii="Cambria Math" w:eastAsiaTheme="minorEastAsia" w:hAnsi="Cambria Math"/>
+          </w:rPr>
+          <m:t>∨(c∧d)</m:t>
+        </m:r>
+      </m:oMath>
+      <w:r>
+        <w:rPr>
+          <w:rFonts w:eastAsiaTheme="minorEastAsia"/>
+        </w:rPr>
+        <w:t xml:space="preserve"> </w:t>
+      </w:r>
+      <w:r>
+        <w:rPr>
+          <w:rFonts w:eastAsiaTheme="minorEastAsia"/>
+        </w:rPr>
+        <w:t xml:space="preserve">converted to CNF is </w:t>
+      </w:r>
+      <m:oMath>
+        <m:d>
+          <m:dPr>
+            <m:ctrlPr>
+              <w:rPr>
+                <w:rFonts w:ascii="Cambria Math" w:eastAsiaTheme="minorEastAsia" w:hAnsi="Cambria Math"/>
+                <w:i/>
+              </w:rPr>
+            </m:ctrlPr>
+          </m:dPr>
+          <m:e>
+            <m:r>
+              <w:rPr>
+                <w:rFonts w:ascii="Cambria Math" w:eastAsiaTheme="minorEastAsia" w:hAnsi="Cambria Math"/>
+              </w:rPr>
+              <m:t>a∨</m:t>
+            </m:r>
+            <m:r>
+              <w:rPr>
+                <w:rFonts w:ascii="Cambria Math" w:eastAsiaTheme="minorEastAsia" w:hAnsi="Cambria Math"/>
+              </w:rPr>
+              <m:t>c</m:t>
+            </m:r>
+          </m:e>
+        </m:d>
+        <m:r>
+          <w:rPr>
+            <w:rFonts w:ascii="Cambria Math" w:eastAsiaTheme="minorEastAsia" w:hAnsi="Cambria Math"/>
+          </w:rPr>
+          <m:t>∧</m:t>
+        </m:r>
+        <m:d>
+          <m:dPr>
+            <m:ctrlPr>
+              <w:rPr>
+                <w:rFonts w:ascii="Cambria Math" w:eastAsiaTheme="minorEastAsia" w:hAnsi="Cambria Math"/>
+                <w:i/>
+              </w:rPr>
+            </m:ctrlPr>
+          </m:dPr>
+          <m:e>
+            <m:r>
+              <w:rPr>
+                <w:rFonts w:ascii="Cambria Math" w:eastAsiaTheme="minorEastAsia" w:hAnsi="Cambria Math"/>
+              </w:rPr>
+              <m:t>a∨</m:t>
+            </m:r>
+            <m:r>
+              <w:rPr>
+                <w:rFonts w:ascii="Cambria Math" w:eastAsiaTheme="minorEastAsia" w:hAnsi="Cambria Math"/>
+              </w:rPr>
+              <m:t>d</m:t>
+            </m:r>
+          </m:e>
+        </m:d>
+        <m:r>
+          <w:rPr>
+            <w:rFonts w:ascii="Cambria Math" w:eastAsiaTheme="minorEastAsia" w:hAnsi="Cambria Math"/>
+          </w:rPr>
+          <m:t>∧</m:t>
+        </m:r>
+        <m:d>
+          <m:dPr>
+            <m:ctrlPr>
+              <w:rPr>
+                <w:rFonts w:ascii="Cambria Math" w:eastAsiaTheme="minorEastAsia" w:hAnsi="Cambria Math"/>
+                <w:i/>
+              </w:rPr>
+            </m:ctrlPr>
+          </m:dPr>
+          <m:e>
+            <m:r>
+              <w:rPr>
+                <w:rFonts w:ascii="Cambria Math" w:eastAsiaTheme="minorEastAsia" w:hAnsi="Cambria Math"/>
+              </w:rPr>
+              <m:t>b</m:t>
+            </m:r>
+            <m:r>
+              <w:rPr>
+                <w:rFonts w:ascii="Cambria Math" w:eastAsiaTheme="minorEastAsia" w:hAnsi="Cambria Math"/>
+              </w:rPr>
+              <m:t>∨</m:t>
+            </m:r>
+            <m:r>
+              <w:rPr>
+                <w:rFonts w:ascii="Cambria Math" w:eastAsiaTheme="minorEastAsia" w:hAnsi="Cambria Math"/>
+              </w:rPr>
+              <m:t>c</m:t>
+            </m:r>
+          </m:e>
+        </m:d>
+        <m:r>
+          <w:rPr>
+            <w:rFonts w:ascii="Cambria Math" w:eastAsiaTheme="minorEastAsia" w:hAnsi="Cambria Math"/>
+          </w:rPr>
+          <m:t>∧(</m:t>
+        </m:r>
+        <m:r>
+          <w:rPr>
+            <w:rFonts w:ascii="Cambria Math" w:eastAsiaTheme="minorEastAsia" w:hAnsi="Cambria Math"/>
+          </w:rPr>
+          <m:t>b</m:t>
+        </m:r>
+        <m:r>
+          <w:rPr>
+            <w:rFonts w:ascii="Cambria Math" w:eastAsiaTheme="minorEastAsia" w:hAnsi="Cambria Math"/>
+          </w:rPr>
+          <m:t>∨</m:t>
+        </m:r>
+        <m:r>
+          <w:rPr>
+            <w:rFonts w:ascii="Cambria Math" w:eastAsiaTheme="minorEastAsia" w:hAnsi="Cambria Math"/>
+          </w:rPr>
+          <m:t>d</m:t>
+        </m:r>
+        <m:r>
+          <w:rPr>
+            <w:rFonts w:ascii="Cambria Math" w:eastAsiaTheme="minorEastAsia" w:hAnsi="Cambria Math"/>
+          </w:rPr>
+          <m:t>)</m:t>
+        </m:r>
+      </m:oMath>
+    </w:p>
+    <w:tbl>
+      <w:tblPr>
+        <w:tblStyle w:val="TableGrid"/>
+        <w:tblW w:w="0" w:type="auto"/>
+        <w:tblInd w:w="1440" w:type="dxa"/>
+        <w:tblLook w:val="04A0" w:firstRow="1" w:lastRow="0" w:firstColumn="1" w:lastColumn="0" w:noHBand="0" w:noVBand="1"/>
+      </w:tblPr>
+      <w:tblGrid>
+        <w:gridCol w:w="4086"/>
+        <w:gridCol w:w="3824"/>
+      </w:tblGrid>
+      <w:tr>
+        <w:tc>
+          <w:tcPr>
+            <w:tcW w:w="4086" w:type="dxa"/>
+          </w:tcPr>
+          <w:p>
+            <w:pPr>
+              <w:pStyle w:val="ListParagraph"/>
+              <w:ind w:left="0"/>
+              <w:rPr>
+                <w:rFonts w:eastAsiaTheme="minorEastAsia"/>
+              </w:rPr>
+            </w:pPr>
+            <w:r>
+              <w:rPr>
+                <w:rFonts w:eastAsiaTheme="minorEastAsia"/>
+              </w:rPr>
+              <w:t>Statement</w:t>
+            </w:r>
+          </w:p>
+        </w:tc>
+        <w:tc>
+          <w:tcPr>
+            <w:tcW w:w="3824" w:type="dxa"/>
+          </w:tcPr>
+          <w:p>
+            <w:pPr>
+              <w:pStyle w:val="ListParagraph"/>
+              <w:ind w:left="0"/>
+              <w:rPr>
+                <w:rFonts w:eastAsiaTheme="minorEastAsia"/>
+              </w:rPr>
+            </w:pPr>
+            <w:r>
+              <w:rPr>
+                <w:rFonts w:eastAsiaTheme="minorEastAsia"/>
+              </w:rPr>
+              <w:t>Value</w:t>
+            </w:r>
+          </w:p>
+        </w:tc>
+      </w:tr>
+      <w:tr>
+        <w:tc>
+          <w:tcPr>
+            <w:tcW w:w="4086" w:type="dxa"/>
+          </w:tcPr>
+          <w:p>
+            <w:pPr>
+              <w:pStyle w:val="ListParagraph"/>
+              <w:ind w:left="0"/>
+              <w:rPr>
+                <w:rFonts w:eastAsiaTheme="minorEastAsia"/>
+              </w:rPr>
+            </w:pPr>
+            <w:r>
+              <w:rPr>
+                <w:rFonts w:eastAsiaTheme="minorEastAsia"/>
+              </w:rPr>
+              <w:t xml:space="preserve">HasChannel(Open Sky, </w:t>
+            </w:r>
+            <m:oMath>
+              <m:sSub>
+                <m:sSubPr>
+                  <m:ctrlPr>
+                    <w:rPr>
+                      <w:rFonts w:ascii="Cambria Math" w:eastAsiaTheme="minorEastAsia" w:hAnsi="Cambria Math"/>
+                      <w:i/>
+                    </w:rPr>
+                  </m:ctrlPr>
+                </m:sSubPr>
+                <m:e>
+                  <m:r>
+                    <w:rPr>
+                      <w:rFonts w:ascii="Cambria Math" w:eastAsiaTheme="minorEastAsia" w:hAnsi="Cambria Math"/>
+                    </w:rPr>
+                    <m:t>C</m:t>
+                  </m:r>
+                </m:e>
+                <m:sub>
+                  <m:r>
+                    <w:rPr>
+                      <w:rFonts w:ascii="Cambria Math" w:eastAsiaTheme="minorEastAsia" w:hAnsi="Cambria Math"/>
+                    </w:rPr>
+                    <m:t>1</m:t>
+                  </m:r>
+                </m:sub>
+              </m:sSub>
+            </m:oMath>
+            <w:r>
+              <w:rPr>
+                <w:rFonts w:eastAsiaTheme="minorEastAsia"/>
+              </w:rPr>
+              <w:t>)</w:t>
+            </w:r>
+          </w:p>
+        </w:tc>
+        <w:tc>
+          <w:tcPr>
+            <w:tcW w:w="3824" w:type="dxa"/>
+          </w:tcPr>
+          <w:p>
+            <w:pPr>
+              <w:pStyle w:val="ListParagraph"/>
+              <w:ind w:left="0"/>
+              <w:rPr>
+                <w:rFonts w:eastAsiaTheme="minorEastAsia"/>
+              </w:rPr>
+            </w:pPr>
+            <w:r>
+              <w:rPr>
+                <w:rFonts w:eastAsiaTheme="minorEastAsia"/>
+              </w:rPr>
+              <w:t>T</w:t>
+            </w:r>
+          </w:p>
+        </w:tc>
+      </w:tr>
+      <w:tr>
+        <w:tc>
+          <w:tcPr>
+            <w:tcW w:w="4086" w:type="dxa"/>
+          </w:tcPr>
+          <w:p>
+            <w:pPr>
+              <w:pStyle w:val="ListParagraph"/>
+              <w:ind w:left="0"/>
+              <w:rPr>
+                <w:rFonts w:eastAsiaTheme="minorEastAsia"/>
+              </w:rPr>
+            </w:pPr>
+            <w:r>
+              <w:rPr>
+                <w:rFonts w:eastAsiaTheme="minorEastAsia"/>
+              </w:rPr>
+              <w:t xml:space="preserve">HasChannel(Open Sky, </w:t>
+            </w:r>
+            <m:oMath>
+              <m:sSub>
+                <m:sSubPr>
+                  <m:ctrlPr>
+                    <w:rPr>
+                      <w:rFonts w:ascii="Cambria Math" w:eastAsiaTheme="minorEastAsia" w:hAnsi="Cambria Math"/>
+                      <w:i/>
+                    </w:rPr>
+                  </m:ctrlPr>
+                </m:sSubPr>
+                <m:e>
+                  <m:r>
+                    <w:rPr>
+                      <w:rFonts w:ascii="Cambria Math" w:eastAsiaTheme="minorEastAsia" w:hAnsi="Cambria Math"/>
+                    </w:rPr>
+                    <m:t>C</m:t>
+                  </m:r>
+                </m:e>
+                <m:sub>
+                  <m:r>
+                    <w:rPr>
+                      <w:rFonts w:ascii="Cambria Math" w:eastAsiaTheme="minorEastAsia" w:hAnsi="Cambria Math"/>
+                    </w:rPr>
+                    <m:t>2</m:t>
+                  </m:r>
+                </m:sub>
+              </m:sSub>
+            </m:oMath>
+            <w:r>
+              <w:rPr>
+                <w:rFonts w:eastAsiaTheme="minorEastAsia"/>
+              </w:rPr>
+              <w:t>)</w:t>
+            </w:r>
+          </w:p>
+        </w:tc>
+        <w:tc>
+          <w:tcPr>
+            <w:tcW w:w="3824" w:type="dxa"/>
+          </w:tcPr>
+          <w:p>
+            <w:pPr>
+              <w:pStyle w:val="ListParagraph"/>
+              <w:ind w:left="0"/>
+              <w:rPr>
+                <w:rFonts w:eastAsiaTheme="minorEastAsia"/>
+              </w:rPr>
+            </w:pPr>
+            <w:r>
+              <w:rPr>
+                <w:rFonts w:eastAsiaTheme="minorEastAsia"/>
+              </w:rPr>
+              <w:t>F</w:t>
+            </w:r>
+          </w:p>
+        </w:tc>
+      </w:tr>
+      <w:tr>
+        <w:tc>
+          <w:tcPr>
+            <w:tcW w:w="4086" w:type="dxa"/>
+          </w:tcPr>
+          <w:p>
+            <w:pPr>
+              <w:pStyle w:val="ListParagraph"/>
+              <w:ind w:left="0"/>
+              <w:rPr>
+                <w:rFonts w:eastAsiaTheme="minorEastAsia"/>
+              </w:rPr>
+            </w:pPr>
+            <w:r>
+              <w:rPr>
+                <w:rFonts w:eastAsiaTheme="minorEastAsia"/>
+              </w:rPr>
+              <w:t xml:space="preserve">HasChannel(Open Sky, </w:t>
+            </w:r>
+            <m:oMath>
+              <m:sSub>
+                <m:sSubPr>
+                  <m:ctrlPr>
+                    <w:rPr>
+                      <w:rFonts w:ascii="Cambria Math" w:eastAsiaTheme="minorEastAsia" w:hAnsi="Cambria Math"/>
+                      <w:i/>
+                    </w:rPr>
+                  </m:ctrlPr>
+                </m:sSubPr>
+                <m:e>
+                  <m:r>
+                    <w:rPr>
+                      <w:rFonts w:ascii="Cambria Math" w:eastAsiaTheme="minorEastAsia" w:hAnsi="Cambria Math"/>
+                    </w:rPr>
+                    <m:t>C</m:t>
+                  </m:r>
+                </m:e>
+                <m:sub>
+                  <m:r>
+                    <w:rPr>
+                      <w:rFonts w:ascii="Cambria Math" w:eastAsiaTheme="minorEastAsia" w:hAnsi="Cambria Math"/>
+                    </w:rPr>
+                    <m:t>3</m:t>
+                  </m:r>
+                </m:sub>
+              </m:sSub>
+            </m:oMath>
+            <w:r>
+              <w:rPr>
+                <w:rFonts w:eastAsiaTheme="minorEastAsia"/>
+              </w:rPr>
+              <w:t>)</w:t>
+            </w:r>
+          </w:p>
+        </w:tc>
+        <w:tc>
+          <w:tcPr>
+            <w:tcW w:w="3824" w:type="dxa"/>
+          </w:tcPr>
+          <w:p>
+            <w:pPr>
+              <w:pStyle w:val="ListParagraph"/>
+              <w:ind w:left="0"/>
+              <w:rPr>
+                <w:rFonts w:eastAsiaTheme="minorEastAsia"/>
+              </w:rPr>
+            </w:pPr>
+            <w:r>
+              <w:rPr>
+                <w:rFonts w:eastAsiaTheme="minorEastAsia"/>
+              </w:rPr>
+              <w:t>F</w:t>
+            </w:r>
+          </w:p>
+        </w:tc>
+      </w:tr>
+      <w:tr>
+        <w:tc>
+          <w:tcPr>
+            <w:tcW w:w="4086" w:type="dxa"/>
+          </w:tcPr>
+          <w:p>
+            <w:pPr>
+              <w:pStyle w:val="ListParagraph"/>
+              <w:ind w:left="0"/>
+              <w:rPr>
+                <w:rFonts w:eastAsiaTheme="minorEastAsia"/>
+              </w:rPr>
+            </w:pPr>
+            <w:r>
+              <w:rPr>
+                <w:rFonts w:eastAsiaTheme="minorEastAsia"/>
+              </w:rPr>
+              <w:t>Overlap(Open Sky, Central)</w:t>
+            </w:r>
+          </w:p>
+        </w:tc>
+        <w:tc>
+          <w:tcPr>
+            <w:tcW w:w="3824" w:type="dxa"/>
+          </w:tcPr>
+          <w:p>
+            <w:pPr>
+              <w:pStyle w:val="ListParagraph"/>
+              <w:ind w:left="0"/>
+              <w:rPr>
+                <w:rFonts w:eastAsiaTheme="minorEastAsia"/>
+              </w:rPr>
+            </w:pPr>
+            <w:r>
+              <w:rPr>
+                <w:rFonts w:eastAsiaTheme="minorEastAsia"/>
+              </w:rPr>
+              <w:t>T</w:t>
+            </w:r>
+          </w:p>
+        </w:tc>
+      </w:tr>
+    </w:tbl>
+    <w:p>
+      <w:pPr>
+        <w:pStyle w:val="ListParagraph"/>
+        <w:numPr>
+          <w:ilvl w:val="1"/>
+          <w:numId w:val="1"/>
+        </w:numPr>
+        <w:rPr>
+          <w:rFonts w:eastAsiaTheme="minorEastAsia"/>
+        </w:rPr>
+      </w:pPr>
+      <w:r>
+        <w:rPr>
+          <w:rFonts w:eastAsiaTheme="minorEastAsia"/>
+        </w:rPr>
+        <w:t>^</w:t>
+      </w:r>
+    </w:p>
+    <w:p>
+      <w:pPr>
+        <w:pStyle w:val="ListParagraph"/>
+        <w:numPr>
+          <w:ilvl w:val="1"/>
+          <w:numId w:val="1"/>
+        </w:numPr>
+        <w:rPr>
+          <w:rFonts w:eastAsiaTheme="minorEastAsia"/>
+        </w:rPr>
+      </w:pPr>
+      <m:oMath>
+        <m:d>
+          <m:dPr>
+            <m:ctrlPr>
+              <w:rPr>
+                <w:rFonts w:ascii="Cambria Math" w:eastAsiaTheme="minorEastAsia" w:hAnsi="Cambria Math"/>
+                <w:i/>
+              </w:rPr>
+            </m:ctrlPr>
+          </m:dPr>
+          <m:e>
+            <m:r>
+              <w:rPr>
+                <w:rFonts w:ascii="Cambria Math" w:eastAsiaTheme="minorEastAsia" w:hAnsi="Cambria Math"/>
+              </w:rPr>
+              <m:t>¬O</m:t>
+            </m:r>
+            <m:d>
+              <m:dPr>
+                <m:ctrlPr>
+                  <w:rPr>
+                    <w:rFonts w:ascii="Cambria Math" w:eastAsiaTheme="minorEastAsia" w:hAnsi="Cambria Math"/>
+                    <w:i/>
+                  </w:rPr>
+                </m:ctrlPr>
+              </m:dPr>
+              <m:e>
+                <m:r>
+                  <w:rPr>
+                    <w:rFonts w:ascii="Cambria Math" w:eastAsiaTheme="minorEastAsia" w:hAnsi="Cambria Math"/>
+                  </w:rPr>
+                  <m:t>Open Sky</m:t>
+                </m:r>
+                <m:r>
+                  <w:rPr>
+                    <w:rFonts w:ascii="Cambria Math" w:eastAsiaTheme="minorEastAsia" w:hAnsi="Cambria Math"/>
+                  </w:rPr>
+                  <m:t>,</m:t>
+                </m:r>
+                <m:r>
+                  <w:rPr>
+                    <w:rFonts w:ascii="Cambria Math" w:eastAsiaTheme="minorEastAsia" w:hAnsi="Cambria Math"/>
+                  </w:rPr>
+                  <m:t>Central</m:t>
+                </m:r>
+              </m:e>
+            </m:d>
+            <m:r>
+              <w:rPr>
+                <w:rFonts w:ascii="Cambria Math" w:eastAsiaTheme="minorEastAsia" w:hAnsi="Cambria Math"/>
+              </w:rPr>
+              <m:t>∨¬H</m:t>
+            </m:r>
+            <m:r>
+              <w:rPr>
+                <w:rFonts w:ascii="Cambria Math" w:eastAsiaTheme="minorEastAsia" w:hAnsi="Cambria Math"/>
+              </w:rPr>
+              <m:t>C</m:t>
+            </m:r>
+            <m:d>
+              <m:dPr>
+                <m:ctrlPr>
+                  <w:rPr>
+                    <w:rFonts w:ascii="Cambria Math" w:eastAsiaTheme="minorEastAsia" w:hAnsi="Cambria Math"/>
+                    <w:i/>
+                  </w:rPr>
+                </m:ctrlPr>
+              </m:dPr>
+              <m:e>
+                <m:r>
+                  <w:rPr>
+                    <w:rFonts w:ascii="Cambria Math" w:eastAsiaTheme="minorEastAsia" w:hAnsi="Cambria Math"/>
+                  </w:rPr>
+                  <m:t>Open Sky</m:t>
+                </m:r>
+                <m:r>
+                  <w:rPr>
+                    <w:rFonts w:ascii="Cambria Math" w:eastAsiaTheme="minorEastAsia" w:hAnsi="Cambria Math"/>
+                  </w:rPr>
+                  <m:t>,</m:t>
+                </m:r>
+                <m:sSub>
+                  <m:sSubPr>
+                    <m:ctrlPr>
+                      <w:rPr>
+                        <w:rFonts w:ascii="Cambria Math" w:eastAsiaTheme="minorEastAsia" w:hAnsi="Cambria Math"/>
+                        <w:i/>
+                      </w:rPr>
+                    </m:ctrlPr>
+                  </m:sSubPr>
+                  <m:e>
+                    <m:r>
+                      <w:rPr>
+                        <w:rFonts w:ascii="Cambria Math" w:eastAsiaTheme="minorEastAsia" w:hAnsi="Cambria Math"/>
+                      </w:rPr>
+                      <m:t>C</m:t>
+                    </m:r>
+                  </m:e>
+                  <m:sub>
+                    <m:r>
+                      <w:rPr>
+                        <w:rFonts w:ascii="Cambria Math" w:eastAsiaTheme="minorEastAsia" w:hAnsi="Cambria Math"/>
+                      </w:rPr>
+                      <m:t>1</m:t>
+                    </m:r>
+                  </m:sub>
+                </m:sSub>
+              </m:e>
+            </m:d>
+            <m:r>
+              <w:rPr>
+                <w:rFonts w:ascii="Cambria Math" w:eastAsiaTheme="minorEastAsia" w:hAnsi="Cambria Math"/>
+              </w:rPr>
+              <m:t>∨¬H</m:t>
+            </m:r>
+            <m:r>
+              <w:rPr>
+                <w:rFonts w:ascii="Cambria Math" w:eastAsiaTheme="minorEastAsia" w:hAnsi="Cambria Math"/>
+              </w:rPr>
+              <m:t>C</m:t>
+            </m:r>
+            <m:d>
+              <m:dPr>
+                <m:ctrlPr>
+                  <w:rPr>
+                    <w:rFonts w:ascii="Cambria Math" w:eastAsiaTheme="minorEastAsia" w:hAnsi="Cambria Math"/>
+                    <w:i/>
+                  </w:rPr>
+                </m:ctrlPr>
+              </m:dPr>
+              <m:e>
+                <m:r>
+                  <w:rPr>
+                    <w:rFonts w:ascii="Cambria Math" w:eastAsiaTheme="minorEastAsia" w:hAnsi="Cambria Math"/>
+                  </w:rPr>
+                  <m:t>Central</m:t>
+                </m:r>
+                <m:r>
+                  <w:rPr>
+                    <w:rFonts w:ascii="Cambria Math" w:eastAsiaTheme="minorEastAsia" w:hAnsi="Cambria Math"/>
+                  </w:rPr>
+                  <m:t>,</m:t>
+                </m:r>
+                <m:sSub>
+                  <m:sSubPr>
+                    <m:ctrlPr>
+                      <w:rPr>
+                        <w:rFonts w:ascii="Cambria Math" w:eastAsiaTheme="minorEastAsia" w:hAnsi="Cambria Math"/>
+                        <w:i/>
+                      </w:rPr>
+                    </m:ctrlPr>
+                  </m:sSubPr>
+                  <m:e>
+                    <m:r>
+                      <w:rPr>
+                        <w:rFonts w:ascii="Cambria Math" w:eastAsiaTheme="minorEastAsia" w:hAnsi="Cambria Math"/>
+                      </w:rPr>
+                      <m:t>C</m:t>
+                    </m:r>
+                  </m:e>
+                  <m:sub>
+                    <m:r>
+                      <w:rPr>
+                        <w:rFonts w:ascii="Cambria Math" w:eastAsiaTheme="minorEastAsia" w:hAnsi="Cambria Math"/>
+                      </w:rPr>
+                      <m:t>1</m:t>
+                    </m:r>
+                  </m:sub>
+                </m:sSub>
+              </m:e>
+            </m:d>
+          </m:e>
+        </m:d>
+        <m:r>
+          <w:rPr>
+            <w:rFonts w:ascii="Cambria Math" w:eastAsiaTheme="minorEastAsia" w:hAnsi="Cambria Math"/>
+          </w:rPr>
+          <m:t>∧</m:t>
+        </m:r>
+        <m:d>
+          <m:dPr>
+            <m:ctrlPr>
+              <w:rPr>
+                <w:rFonts w:ascii="Cambria Math" w:eastAsiaTheme="minorEastAsia" w:hAnsi="Cambria Math"/>
+                <w:i/>
+              </w:rPr>
+            </m:ctrlPr>
+          </m:dPr>
+          <m:e>
+            <m:r>
+              <w:rPr>
+                <w:rFonts w:ascii="Cambria Math" w:eastAsiaTheme="minorEastAsia" w:hAnsi="Cambria Math"/>
+              </w:rPr>
+              <m:t>O</m:t>
+            </m:r>
+            <m:d>
+              <m:dPr>
+                <m:ctrlPr>
+                  <w:rPr>
+                    <w:rFonts w:ascii="Cambria Math" w:eastAsiaTheme="minorEastAsia" w:hAnsi="Cambria Math"/>
+                    <w:i/>
+                  </w:rPr>
+                </m:ctrlPr>
+              </m:dPr>
+              <m:e>
+                <m:r>
+                  <w:rPr>
+                    <w:rFonts w:ascii="Cambria Math" w:eastAsiaTheme="minorEastAsia" w:hAnsi="Cambria Math"/>
+                  </w:rPr>
+                  <m:t>Open Sky, Central</m:t>
+                </m:r>
+              </m:e>
+            </m:d>
+          </m:e>
+        </m:d>
+        <m:r>
+          <w:rPr>
+            <w:rFonts w:ascii="Cambria Math" w:eastAsiaTheme="minorEastAsia" w:hAnsi="Cambria Math"/>
+          </w:rPr>
+          <m:t>∧</m:t>
+        </m:r>
+        <m:r>
+          <w:rPr>
+            <w:rFonts w:ascii="Cambria Math" w:eastAsiaTheme="minorEastAsia" w:hAnsi="Cambria Math"/>
+          </w:rPr>
+          <m:t>(HC</m:t>
+        </m:r>
+        <m:d>
+          <m:dPr>
+            <m:ctrlPr>
+              <w:rPr>
+                <w:rFonts w:ascii="Cambria Math" w:eastAsiaTheme="minorEastAsia" w:hAnsi="Cambria Math"/>
+                <w:i/>
+              </w:rPr>
+            </m:ctrlPr>
+          </m:dPr>
+          <m:e>
+            <m:r>
+              <w:rPr>
+                <w:rFonts w:ascii="Cambria Math" w:eastAsiaTheme="minorEastAsia" w:hAnsi="Cambria Math"/>
+              </w:rPr>
+              <m:t xml:space="preserve">Open Sky, </m:t>
+            </m:r>
+            <m:sSub>
+              <m:sSubPr>
+                <m:ctrlPr>
+                  <w:rPr>
+                    <w:rFonts w:ascii="Cambria Math" w:eastAsiaTheme="minorEastAsia" w:hAnsi="Cambria Math"/>
+                    <w:i/>
+                  </w:rPr>
+                </m:ctrlPr>
+              </m:sSubPr>
+              <m:e>
+                <m:r>
+                  <w:rPr>
+                    <w:rFonts w:ascii="Cambria Math" w:eastAsiaTheme="minorEastAsia" w:hAnsi="Cambria Math"/>
+                  </w:rPr>
+                  <m:t>C</m:t>
+                </m:r>
+              </m:e>
+              <m:sub>
+                <m:r>
+                  <w:rPr>
+                    <w:rFonts w:ascii="Cambria Math" w:eastAsiaTheme="minorEastAsia" w:hAnsi="Cambria Math"/>
+                  </w:rPr>
+                  <m:t>1</m:t>
+                </m:r>
+              </m:sub>
+            </m:sSub>
+          </m:e>
+        </m:d>
+        <m:r>
+          <w:rPr>
+            <w:rFonts w:ascii="Cambria Math" w:eastAsiaTheme="minorEastAsia" w:hAnsi="Cambria Math"/>
+          </w:rPr>
+          <m:t>)</m:t>
+        </m:r>
+        <m:r>
+          <w:rPr>
+            <w:rFonts w:ascii="Cambria Math" w:eastAsiaTheme="minorEastAsia" w:hAnsi="Cambria Math"/>
+          </w:rPr>
+          <m:t>⊨¬H</m:t>
+        </m:r>
+        <m:r>
+          <w:rPr>
+            <w:rFonts w:ascii="Cambria Math" w:eastAsiaTheme="minorEastAsia" w:hAnsi="Cambria Math"/>
+          </w:rPr>
+          <m:t>C</m:t>
+        </m:r>
+        <m:r>
+          <w:rPr>
+            <w:rFonts w:ascii="Cambria Math" w:eastAsiaTheme="minorEastAsia" w:hAnsi="Cambria Math"/>
+          </w:rPr>
+          <m:t xml:space="preserve">(Central, </m:t>
+        </m:r>
+        <m:sSub>
+          <m:sSubPr>
+            <m:ctrlPr>
+              <w:rPr>
+                <w:rFonts w:ascii="Cambria Math" w:eastAsiaTheme="minorEastAsia" w:hAnsi="Cambria Math"/>
+                <w:i/>
+              </w:rPr>
+            </m:ctrlPr>
+          </m:sSubPr>
+          <m:e>
+            <m:r>
+              <w:rPr>
+                <w:rFonts w:ascii="Cambria Math" w:eastAsiaTheme="minorEastAsia" w:hAnsi="Cambria Math"/>
+              </w:rPr>
+              <m:t>C</m:t>
+            </m:r>
+          </m:e>
+          <m:sub>
+            <m:r>
+              <w:rPr>
+                <w:rFonts w:ascii="Cambria Math" w:eastAsiaTheme="minorEastAsia" w:hAnsi="Cambria Math"/>
+              </w:rPr>
+              <m:t>1</m:t>
+            </m:r>
+          </m:sub>
+        </m:sSub>
+        <m:r>
+          <w:rPr>
+            <w:rFonts w:ascii="Cambria Math" w:eastAsiaTheme="minorEastAsia" w:hAnsi="Cambria Math"/>
+          </w:rPr>
+          <m:t>)</m:t>
+        </m:r>
+      </m:oMath>
+      <w:r>
+        <w:rPr>
+          <w:rFonts w:eastAsiaTheme="minorEastAsia"/>
+        </w:rPr>
+        <w:t xml:space="preserve"> ??</w:t>
+      </w:r>
+      <w:r>
+        <w:rPr>
+          <w:rFonts w:eastAsiaTheme="minorEastAsia"/>
+        </w:rPr>
+        <w:br/>
+      </w:r>
+    </w:p>
+    <w:p>
+      <w:pPr>
+        <w:pStyle w:val="ListParagraph"/>
+        <w:ind w:left="1440"/>
+        <w:rPr>
+          <w:rFonts w:eastAsiaTheme="minorEastAsia"/>
+          <w:color w:val="FFFFFF" w:themeColor="background1"/>
+        </w:rPr>
+      </w:pPr>
+      <m:oMath>
+        <m:d>
+          <m:dPr>
+            <m:ctrlPr>
+              <w:rPr>
+                <w:rFonts w:ascii="Cambria Math" w:eastAsiaTheme="minorEastAsia" w:hAnsi="Cambria Math"/>
+                <w:i/>
+              </w:rPr>
+            </m:ctrlPr>
+          </m:dPr>
+          <m:e>
+            <m:r>
+              <w:rPr>
+                <w:rFonts w:ascii="Cambria Math" w:eastAsiaTheme="minorEastAsia" w:hAnsi="Cambria Math"/>
+                <w:highlight w:val="yellow"/>
+              </w:rPr>
+              <m:t>¬O</m:t>
+            </m:r>
+            <m:d>
+              <m:dPr>
+                <m:ctrlPr>
+                  <w:rPr>
+                    <w:rFonts w:ascii="Cambria Math" w:eastAsiaTheme="minorEastAsia" w:hAnsi="Cambria Math"/>
+                    <w:i/>
+                    <w:highlight w:val="yellow"/>
+                  </w:rPr>
+                </m:ctrlPr>
+              </m:dPr>
+              <m:e>
+                <m:r>
+                  <w:rPr>
+                    <w:rFonts w:ascii="Cambria Math" w:eastAsiaTheme="minorEastAsia" w:hAnsi="Cambria Math"/>
+                    <w:highlight w:val="yellow"/>
+                  </w:rPr>
+                  <m:t>Open Sky,Central</m:t>
+                </m:r>
+              </m:e>
+            </m:d>
+            <m:r>
+              <w:rPr>
+                <w:rFonts w:ascii="Cambria Math" w:eastAsiaTheme="minorEastAsia" w:hAnsi="Cambria Math"/>
+              </w:rPr>
+              <m:t>∨¬HC</m:t>
+            </m:r>
+            <m:d>
+              <m:dPr>
+                <m:ctrlPr>
+                  <w:rPr>
+                    <w:rFonts w:ascii="Cambria Math" w:eastAsiaTheme="minorEastAsia" w:hAnsi="Cambria Math"/>
+                    <w:i/>
+                  </w:rPr>
+                </m:ctrlPr>
+              </m:dPr>
+              <m:e>
+                <m:r>
+                  <w:rPr>
+                    <w:rFonts w:ascii="Cambria Math" w:eastAsiaTheme="minorEastAsia" w:hAnsi="Cambria Math"/>
+                  </w:rPr>
+                  <m:t>Open Sky,</m:t>
+                </m:r>
+                <m:sSub>
+                  <m:sSubPr>
+                    <m:ctrlPr>
+                      <w:rPr>
+                        <w:rFonts w:ascii="Cambria Math" w:eastAsiaTheme="minorEastAsia" w:hAnsi="Cambria Math"/>
+                        <w:i/>
+                      </w:rPr>
+                    </m:ctrlPr>
+                  </m:sSubPr>
+                  <m:e>
+                    <m:r>
+                      <w:rPr>
+                        <w:rFonts w:ascii="Cambria Math" w:eastAsiaTheme="minorEastAsia" w:hAnsi="Cambria Math"/>
+                      </w:rPr>
+                      <m:t>C</m:t>
+                    </m:r>
+                  </m:e>
+                  <m:sub>
+                    <m:r>
+                      <w:rPr>
+                        <w:rFonts w:ascii="Cambria Math" w:eastAsiaTheme="minorEastAsia" w:hAnsi="Cambria Math"/>
+                      </w:rPr>
+                      <m:t>1</m:t>
+                    </m:r>
+                  </m:sub>
+                </m:sSub>
+              </m:e>
+            </m:d>
+            <m:r>
+              <w:rPr>
+                <w:rFonts w:ascii="Cambria Math" w:eastAsiaTheme="minorEastAsia" w:hAnsi="Cambria Math"/>
+              </w:rPr>
+              <m:t>∨¬HC</m:t>
+            </m:r>
+            <m:d>
+              <m:dPr>
+                <m:ctrlPr>
+                  <w:rPr>
+                    <w:rFonts w:ascii="Cambria Math" w:eastAsiaTheme="minorEastAsia" w:hAnsi="Cambria Math"/>
+                    <w:i/>
+                  </w:rPr>
+                </m:ctrlPr>
+              </m:dPr>
+              <m:e>
+                <m:r>
+                  <w:rPr>
+                    <w:rFonts w:ascii="Cambria Math" w:eastAsiaTheme="minorEastAsia" w:hAnsi="Cambria Math"/>
+                  </w:rPr>
+                  <m:t>Central,</m:t>
+                </m:r>
+                <m:sSub>
+                  <m:sSubPr>
+                    <m:ctrlPr>
+                      <w:rPr>
+                        <w:rFonts w:ascii="Cambria Math" w:eastAsiaTheme="minorEastAsia" w:hAnsi="Cambria Math"/>
+                        <w:i/>
+                      </w:rPr>
+                    </m:ctrlPr>
+                  </m:sSubPr>
+                  <m:e>
+                    <m:r>
+                      <w:rPr>
+                        <w:rFonts w:ascii="Cambria Math" w:eastAsiaTheme="minorEastAsia" w:hAnsi="Cambria Math"/>
+                      </w:rPr>
+                      <m:t>C</m:t>
+                    </m:r>
+                  </m:e>
+                  <m:sub>
+                    <m:r>
+                      <w:rPr>
+                        <w:rFonts w:ascii="Cambria Math" w:eastAsiaTheme="minorEastAsia" w:hAnsi="Cambria Math"/>
+                      </w:rPr>
+                      <m:t>1</m:t>
+                    </m:r>
+                  </m:sub>
+                </m:sSub>
+              </m:e>
+            </m:d>
+          </m:e>
+        </m:d>
+        <m:r>
+          <w:rPr>
+            <w:rFonts w:ascii="Cambria Math" w:eastAsiaTheme="minorEastAsia" w:hAnsi="Cambria Math"/>
+          </w:rPr>
+          <m:t>∧</m:t>
+        </m:r>
+        <m:d>
+          <m:dPr>
+            <m:ctrlPr>
+              <w:rPr>
+                <w:rFonts w:ascii="Cambria Math" w:eastAsiaTheme="minorEastAsia" w:hAnsi="Cambria Math"/>
+                <w:i/>
+              </w:rPr>
+            </m:ctrlPr>
+          </m:dPr>
+          <m:e>
+            <m:r>
+              <w:rPr>
+                <w:rFonts w:ascii="Cambria Math" w:eastAsiaTheme="minorEastAsia" w:hAnsi="Cambria Math"/>
+                <w:highlight w:val="yellow"/>
+              </w:rPr>
+              <m:t>O</m:t>
+            </m:r>
+            <m:d>
+              <m:dPr>
+                <m:ctrlPr>
+                  <w:rPr>
+                    <w:rFonts w:ascii="Cambria Math" w:eastAsiaTheme="minorEastAsia" w:hAnsi="Cambria Math"/>
+                    <w:i/>
+                    <w:highlight w:val="yellow"/>
+                  </w:rPr>
+                </m:ctrlPr>
+              </m:dPr>
+              <m:e>
+                <m:r>
+                  <w:rPr>
+                    <w:rFonts w:ascii="Cambria Math" w:eastAsiaTheme="minorEastAsia" w:hAnsi="Cambria Math"/>
+                    <w:highlight w:val="yellow"/>
+                  </w:rPr>
+                  <m:t>Open Sky, Central</m:t>
+                </m:r>
+              </m:e>
+            </m:d>
+          </m:e>
+        </m:d>
+        <m:r>
+          <w:rPr>
+            <w:rFonts w:ascii="Cambria Math" w:eastAsiaTheme="minorEastAsia" w:hAnsi="Cambria Math"/>
+          </w:rPr>
+          <m:t>∧</m:t>
+        </m:r>
+        <m:d>
+          <m:dPr>
+            <m:ctrlPr>
+              <w:rPr>
+                <w:rFonts w:ascii="Cambria Math" w:eastAsiaTheme="minorEastAsia" w:hAnsi="Cambria Math"/>
+                <w:i/>
+              </w:rPr>
+            </m:ctrlPr>
+          </m:dPr>
+          <m:e>
+            <m:r>
+              <w:rPr>
+                <w:rFonts w:ascii="Cambria Math" w:eastAsiaTheme="minorEastAsia" w:hAnsi="Cambria Math"/>
+              </w:rPr>
+              <m:t>HC</m:t>
+            </m:r>
+            <m:d>
+              <m:dPr>
+                <m:ctrlPr>
+                  <w:rPr>
+                    <w:rFonts w:ascii="Cambria Math" w:eastAsiaTheme="minorEastAsia" w:hAnsi="Cambria Math"/>
+                    <w:i/>
+                  </w:rPr>
+                </m:ctrlPr>
+              </m:dPr>
+              <m:e>
+                <m:r>
+                  <w:rPr>
+                    <w:rFonts w:ascii="Cambria Math" w:eastAsiaTheme="minorEastAsia" w:hAnsi="Cambria Math"/>
+                  </w:rPr>
+                  <m:t xml:space="preserve">Open Sky, </m:t>
+                </m:r>
+                <m:sSub>
+                  <m:sSubPr>
+                    <m:ctrlPr>
+                      <w:rPr>
+                        <w:rFonts w:ascii="Cambria Math" w:eastAsiaTheme="minorEastAsia" w:hAnsi="Cambria Math"/>
+                        <w:i/>
+                      </w:rPr>
+                    </m:ctrlPr>
+                  </m:sSubPr>
+                  <m:e>
+                    <m:r>
+                      <w:rPr>
+                        <w:rFonts w:ascii="Cambria Math" w:eastAsiaTheme="minorEastAsia" w:hAnsi="Cambria Math"/>
+                      </w:rPr>
+                      <m:t>C</m:t>
+                    </m:r>
+                  </m:e>
+                  <m:sub>
+                    <m:r>
+                      <w:rPr>
+                        <w:rFonts w:ascii="Cambria Math" w:eastAsiaTheme="minorEastAsia" w:hAnsi="Cambria Math"/>
+                      </w:rPr>
+                      <m:t>1</m:t>
+                    </m:r>
+                  </m:sub>
+                </m:sSub>
+              </m:e>
+            </m:d>
+          </m:e>
+        </m:d>
+        <m:r>
+          <w:rPr>
+            <w:rFonts w:ascii="Cambria Math" w:eastAsiaTheme="minorEastAsia" w:hAnsi="Cambria Math"/>
+          </w:rPr>
+          <m:t>∧</m:t>
+        </m:r>
+        <m:r>
+          <w:rPr>
+            <w:rFonts w:ascii="Cambria Math" w:eastAsiaTheme="minorEastAsia" w:hAnsi="Cambria Math"/>
+          </w:rPr>
+          <m:t>HC</m:t>
+        </m:r>
+        <m:d>
+          <m:dPr>
+            <m:ctrlPr>
+              <w:rPr>
+                <w:rFonts w:ascii="Cambria Math" w:eastAsiaTheme="minorEastAsia" w:hAnsi="Cambria Math"/>
+                <w:i/>
+              </w:rPr>
+            </m:ctrlPr>
+          </m:dPr>
+          <m:e>
+            <m:r>
+              <w:rPr>
+                <w:rFonts w:ascii="Cambria Math" w:eastAsiaTheme="minorEastAsia" w:hAnsi="Cambria Math"/>
+              </w:rPr>
+              <m:t>Central,</m:t>
+            </m:r>
+            <m:sSub>
+              <m:sSubPr>
+                <m:ctrlPr>
+                  <w:rPr>
+                    <w:rFonts w:ascii="Cambria Math" w:eastAsiaTheme="minorEastAsia" w:hAnsi="Cambria Math"/>
+                    <w:i/>
+                  </w:rPr>
+                </m:ctrlPr>
+              </m:sSubPr>
+              <m:e>
+                <m:r>
+                  <w:rPr>
+                    <w:rFonts w:ascii="Cambria Math" w:eastAsiaTheme="minorEastAsia" w:hAnsi="Cambria Math"/>
+                  </w:rPr>
+                  <m:t>C</m:t>
+                </m:r>
+              </m:e>
+              <m:sub>
+                <m:r>
+                  <w:rPr>
+                    <w:rFonts w:ascii="Cambria Math" w:eastAsiaTheme="minorEastAsia" w:hAnsi="Cambria Math"/>
+                  </w:rPr>
+                  <m:t>1</m:t>
+                </m:r>
+              </m:sub>
+            </m:sSub>
+          </m:e>
+        </m:d>
+      </m:oMath>
+      <w:r>
+        <w:rPr>
+          <w:rFonts w:eastAsiaTheme="minorEastAsia"/>
+          <w:color w:val="FFFFFF" w:themeColor="background1"/>
+        </w:rPr>
+        <w:t>.</w:t>
+      </w:r>
+    </w:p>
+    <w:p>
+      <w:pPr>
+        <w:pStyle w:val="ListParagraph"/>
+        <w:ind w:left="1440"/>
+        <w:rPr>
+          <w:rFonts w:eastAsiaTheme="minorEastAsia"/>
+          <w:color w:val="FFFFFF" w:themeColor="background1"/>
+        </w:rPr>
+      </w:pPr>
+    </w:p>
+    <w:p>
+      <w:pPr>
+        <w:pStyle w:val="ListParagraph"/>
+        <w:ind w:left="1440"/>
+        <w:rPr>
+          <w:rFonts w:eastAsiaTheme="minorEastAsia"/>
+          <w:color w:val="000000" w:themeColor="text1"/>
+        </w:rPr>
+      </w:pPr>
+      <m:oMath>
+        <m:d>
+          <m:dPr>
+            <m:ctrlPr>
+              <w:rPr>
+                <w:rFonts w:ascii="Cambria Math" w:eastAsiaTheme="minorEastAsia" w:hAnsi="Cambria Math"/>
+                <w:i/>
+                <w:color w:val="000000" w:themeColor="text1"/>
+              </w:rPr>
+            </m:ctrlPr>
+          </m:dPr>
+          <m:e>
+            <m:r>
+              <w:rPr>
+                <w:rFonts w:ascii="Cambria Math" w:eastAsiaTheme="minorEastAsia" w:hAnsi="Cambria Math"/>
+              </w:rPr>
+              <m:t>¬H</m:t>
+            </m:r>
+            <m:r>
+              <w:rPr>
+                <w:rFonts w:ascii="Cambria Math" w:eastAsiaTheme="minorEastAsia" w:hAnsi="Cambria Math"/>
+              </w:rPr>
+              <m:t>C</m:t>
+            </m:r>
+            <m:d>
+              <m:dPr>
+                <m:ctrlPr>
+                  <w:rPr>
+                    <w:rFonts w:ascii="Cambria Math" w:eastAsiaTheme="minorEastAsia" w:hAnsi="Cambria Math"/>
+                    <w:i/>
+                  </w:rPr>
+                </m:ctrlPr>
+              </m:dPr>
+              <m:e>
+                <m:r>
+                  <w:rPr>
+                    <w:rFonts w:ascii="Cambria Math" w:eastAsiaTheme="minorEastAsia" w:hAnsi="Cambria Math"/>
+                  </w:rPr>
+                  <m:t>Open Sky</m:t>
+                </m:r>
+                <m:r>
+                  <w:rPr>
+                    <w:rFonts w:ascii="Cambria Math" w:eastAsiaTheme="minorEastAsia" w:hAnsi="Cambria Math"/>
+                  </w:rPr>
+                  <m:t>,</m:t>
+                </m:r>
+                <m:sSub>
+                  <m:sSubPr>
+                    <m:ctrlPr>
+                      <w:rPr>
+                        <w:rFonts w:ascii="Cambria Math" w:eastAsiaTheme="minorEastAsia" w:hAnsi="Cambria Math"/>
+                        <w:i/>
+                      </w:rPr>
+                    </m:ctrlPr>
+                  </m:sSubPr>
+                  <m:e>
+                    <m:r>
+                      <w:rPr>
+                        <w:rFonts w:ascii="Cambria Math" w:eastAsiaTheme="minorEastAsia" w:hAnsi="Cambria Math"/>
+                      </w:rPr>
+                      <m:t>C</m:t>
+                    </m:r>
+                  </m:e>
+                  <m:sub>
+                    <m:r>
+                      <w:rPr>
+                        <w:rFonts w:ascii="Cambria Math" w:eastAsiaTheme="minorEastAsia" w:hAnsi="Cambria Math"/>
+                      </w:rPr>
+                      <m:t>1</m:t>
+                    </m:r>
+                  </m:sub>
+                </m:sSub>
+              </m:e>
+            </m:d>
+            <m:r>
+              <w:rPr>
+                <w:rFonts w:ascii="Cambria Math" w:eastAsiaTheme="minorEastAsia" w:hAnsi="Cambria Math"/>
+              </w:rPr>
+              <m:t>∨</m:t>
+            </m:r>
+            <m:r>
+              <w:rPr>
+                <w:rFonts w:ascii="Cambria Math" w:eastAsiaTheme="minorEastAsia" w:hAnsi="Cambria Math"/>
+                <w:highlight w:val="green"/>
+              </w:rPr>
+              <m:t>¬HC</m:t>
+            </m:r>
+            <m:d>
+              <m:dPr>
+                <m:ctrlPr>
+                  <w:rPr>
+                    <w:rFonts w:ascii="Cambria Math" w:eastAsiaTheme="minorEastAsia" w:hAnsi="Cambria Math"/>
+                    <w:i/>
+                    <w:highlight w:val="green"/>
+                  </w:rPr>
+                </m:ctrlPr>
+              </m:dPr>
+              <m:e>
+                <m:r>
+                  <w:rPr>
+                    <w:rFonts w:ascii="Cambria Math" w:eastAsiaTheme="minorEastAsia" w:hAnsi="Cambria Math"/>
+                    <w:highlight w:val="green"/>
+                  </w:rPr>
+                  <m:t>Central,</m:t>
+                </m:r>
+                <m:sSub>
+                  <m:sSubPr>
+                    <m:ctrlPr>
+                      <w:rPr>
+                        <w:rFonts w:ascii="Cambria Math" w:eastAsiaTheme="minorEastAsia" w:hAnsi="Cambria Math"/>
+                        <w:i/>
+                        <w:highlight w:val="green"/>
+                      </w:rPr>
+                    </m:ctrlPr>
+                  </m:sSubPr>
+                  <m:e>
+                    <m:r>
+                      <w:rPr>
+                        <w:rFonts w:ascii="Cambria Math" w:eastAsiaTheme="minorEastAsia" w:hAnsi="Cambria Math"/>
+                        <w:highlight w:val="green"/>
+                      </w:rPr>
+                      <m:t>C</m:t>
+                    </m:r>
+                  </m:e>
+                  <m:sub>
+                    <m:r>
+                      <w:rPr>
+                        <w:rFonts w:ascii="Cambria Math" w:eastAsiaTheme="minorEastAsia" w:hAnsi="Cambria Math"/>
+                        <w:highlight w:val="green"/>
+                      </w:rPr>
+                      <m:t>1</m:t>
+                    </m:r>
+                  </m:sub>
+                </m:sSub>
+              </m:e>
+            </m:d>
+          </m:e>
+        </m:d>
+        <m:r>
+          <w:rPr>
+            <w:rFonts w:ascii="Cambria Math" w:eastAsiaTheme="minorEastAsia" w:hAnsi="Cambria Math"/>
+            <w:color w:val="000000" w:themeColor="text1"/>
+          </w:rPr>
+          <m:t>∧</m:t>
+        </m:r>
+        <m:d>
+          <m:dPr>
+            <m:ctrlPr>
+              <w:rPr>
+                <w:rFonts w:ascii="Cambria Math" w:eastAsiaTheme="minorEastAsia" w:hAnsi="Cambria Math"/>
+                <w:i/>
+              </w:rPr>
+            </m:ctrlPr>
+          </m:dPr>
+          <m:e>
+            <m:r>
+              <w:rPr>
+                <w:rFonts w:ascii="Cambria Math" w:eastAsiaTheme="minorEastAsia" w:hAnsi="Cambria Math"/>
+              </w:rPr>
+              <m:t>HC</m:t>
+            </m:r>
+            <m:d>
+              <m:dPr>
+                <m:ctrlPr>
+                  <w:rPr>
+                    <w:rFonts w:ascii="Cambria Math" w:eastAsiaTheme="minorEastAsia" w:hAnsi="Cambria Math"/>
+                    <w:i/>
+                  </w:rPr>
+                </m:ctrlPr>
+              </m:dPr>
+              <m:e>
+                <m:r>
+                  <w:rPr>
+                    <w:rFonts w:ascii="Cambria Math" w:eastAsiaTheme="minorEastAsia" w:hAnsi="Cambria Math"/>
+                  </w:rPr>
+                  <m:t xml:space="preserve">Open Sky, </m:t>
+                </m:r>
+                <m:sSub>
+                  <m:sSubPr>
+                    <m:ctrlPr>
+                      <w:rPr>
+                        <w:rFonts w:ascii="Cambria Math" w:eastAsiaTheme="minorEastAsia" w:hAnsi="Cambria Math"/>
+                        <w:i/>
+                      </w:rPr>
+                    </m:ctrlPr>
+                  </m:sSubPr>
+                  <m:e>
+                    <m:r>
+                      <w:rPr>
+                        <w:rFonts w:ascii="Cambria Math" w:eastAsiaTheme="minorEastAsia" w:hAnsi="Cambria Math"/>
+                      </w:rPr>
+                      <m:t>C</m:t>
+                    </m:r>
+                  </m:e>
+                  <m:sub>
+                    <m:r>
+                      <w:rPr>
+                        <w:rFonts w:ascii="Cambria Math" w:eastAsiaTheme="minorEastAsia" w:hAnsi="Cambria Math"/>
+                      </w:rPr>
+                      <m:t>1</m:t>
+                    </m:r>
+                  </m:sub>
+                </m:sSub>
+              </m:e>
+            </m:d>
+          </m:e>
+        </m:d>
+        <m:r>
+          <w:rPr>
+            <w:rFonts w:ascii="Cambria Math" w:eastAsiaTheme="minorEastAsia" w:hAnsi="Cambria Math"/>
+          </w:rPr>
+          <m:t>∧</m:t>
+        </m:r>
+        <m:r>
+          <w:rPr>
+            <w:rFonts w:ascii="Cambria Math" w:eastAsiaTheme="minorEastAsia" w:hAnsi="Cambria Math"/>
+            <w:highlight w:val="green"/>
+          </w:rPr>
+          <m:t xml:space="preserve">HC(Central, </m:t>
+        </m:r>
+        <m:sSub>
+          <m:sSubPr>
+            <m:ctrlPr>
+              <w:rPr>
+                <w:rFonts w:ascii="Cambria Math" w:eastAsiaTheme="minorEastAsia" w:hAnsi="Cambria Math"/>
+                <w:i/>
+                <w:highlight w:val="green"/>
+              </w:rPr>
+            </m:ctrlPr>
+          </m:sSubPr>
+          <m:e>
+            <m:r>
+              <w:rPr>
+                <w:rFonts w:ascii="Cambria Math" w:eastAsiaTheme="minorEastAsia" w:hAnsi="Cambria Math"/>
+                <w:highlight w:val="green"/>
+              </w:rPr>
+              <m:t>C</m:t>
+            </m:r>
+          </m:e>
+          <m:sub>
+            <m:r>
+              <w:rPr>
+                <w:rFonts w:ascii="Cambria Math" w:eastAsiaTheme="minorEastAsia" w:hAnsi="Cambria Math"/>
+                <w:highlight w:val="green"/>
+              </w:rPr>
+              <m:t>1</m:t>
+            </m:r>
+          </m:sub>
+        </m:sSub>
+        <m:r>
+          <w:rPr>
+            <w:rFonts w:ascii="Cambria Math" w:eastAsiaTheme="minorEastAsia" w:hAnsi="Cambria Math"/>
+            <w:highlight w:val="green"/>
+          </w:rPr>
+          <m:t>)</m:t>
+        </m:r>
+      </m:oMath>
+      <w:r>
+        <w:rPr>
+          <w:rFonts w:eastAsiaTheme="minorEastAsia"/>
+          <w:color w:val="FFFFFF" w:themeColor="background1"/>
+        </w:rPr>
+        <w:t>.</w:t>
+      </w:r>
+      <w:r>
+        <w:rPr>
+          <w:rFonts w:eastAsiaTheme="minorEastAsia"/>
+          <w:color w:val="FFFFFF" w:themeColor="background1"/>
+        </w:rPr>
+        <w:br/>
+      </w:r>
+    </w:p>
+    <w:p>
+      <w:pPr>
+        <w:pStyle w:val="ListParagraph"/>
+        <w:ind w:left="1440"/>
+        <w:rPr>
+          <w:rFonts w:eastAsiaTheme="minorEastAsia"/>
+        </w:rPr>
+      </w:pPr>
+      <m:oMathPara>
+        <m:oMathParaPr>
+          <m:jc m:val="left"/>
+        </m:oMathParaPr>
+        <m:oMath>
+          <m:d>
+            <m:dPr>
+              <m:ctrlPr>
+                <w:rPr>
+                  <w:rFonts w:ascii="Cambria Math" w:eastAsiaTheme="minorEastAsia" w:hAnsi="Cambria Math"/>
+                  <w:i/>
+                </w:rPr>
+              </m:ctrlPr>
+            </m:dPr>
+            <m:e>
+              <m:r>
+                <w:rPr>
+                  <w:rFonts w:ascii="Cambria Math" w:eastAsiaTheme="minorEastAsia" w:hAnsi="Cambria Math"/>
+                  <w:highlight w:val="cyan"/>
+                </w:rPr>
+                <m:t>¬HC</m:t>
+              </m:r>
+              <m:d>
+                <m:dPr>
+                  <m:ctrlPr>
+                    <w:rPr>
+                      <w:rFonts w:ascii="Cambria Math" w:eastAsiaTheme="minorEastAsia" w:hAnsi="Cambria Math"/>
+                      <w:i/>
+                      <w:highlight w:val="cyan"/>
+                    </w:rPr>
+                  </m:ctrlPr>
+                </m:dPr>
+                <m:e>
+                  <m:r>
+                    <w:rPr>
+                      <w:rFonts w:ascii="Cambria Math" w:eastAsiaTheme="minorEastAsia" w:hAnsi="Cambria Math"/>
+                      <w:highlight w:val="cyan"/>
+                    </w:rPr>
+                    <m:t xml:space="preserve">Open Sky, </m:t>
+                  </m:r>
+                  <m:sSub>
+                    <m:sSubPr>
+                      <m:ctrlPr>
+                        <w:rPr>
+                          <w:rFonts w:ascii="Cambria Math" w:eastAsiaTheme="minorEastAsia" w:hAnsi="Cambria Math"/>
+                          <w:i/>
+                          <w:highlight w:val="cyan"/>
+                        </w:rPr>
+                      </m:ctrlPr>
+                    </m:sSubPr>
+                    <m:e>
+                      <m:r>
+                        <w:rPr>
+                          <w:rFonts w:ascii="Cambria Math" w:eastAsiaTheme="minorEastAsia" w:hAnsi="Cambria Math"/>
+                          <w:highlight w:val="cyan"/>
+                        </w:rPr>
+                        <m:t>C</m:t>
+                      </m:r>
+                    </m:e>
+                    <m:sub>
+                      <m:r>
+                        <w:rPr>
+                          <w:rFonts w:ascii="Cambria Math" w:eastAsiaTheme="minorEastAsia" w:hAnsi="Cambria Math"/>
+                          <w:highlight w:val="cyan"/>
+                        </w:rPr>
+                        <m:t>1</m:t>
+                      </m:r>
+                    </m:sub>
+                  </m:sSub>
+                </m:e>
+              </m:d>
+            </m:e>
+          </m:d>
+          <m:r>
+            <w:rPr>
+              <w:rFonts w:ascii="Cambria Math" w:eastAsiaTheme="minorEastAsia" w:hAnsi="Cambria Math"/>
+            </w:rPr>
+            <m:t>∧</m:t>
+          </m:r>
+          <m:d>
+            <m:dPr>
+              <m:ctrlPr>
+                <w:rPr>
+                  <w:rFonts w:ascii="Cambria Math" w:eastAsiaTheme="minorEastAsia" w:hAnsi="Cambria Math"/>
+                  <w:i/>
+                </w:rPr>
+              </m:ctrlPr>
+            </m:dPr>
+            <m:e>
+              <m:r>
+                <w:rPr>
+                  <w:rFonts w:ascii="Cambria Math" w:eastAsiaTheme="minorEastAsia" w:hAnsi="Cambria Math"/>
+                  <w:highlight w:val="cyan"/>
+                </w:rPr>
+                <m:t>HC</m:t>
+              </m:r>
+              <m:d>
+                <m:dPr>
+                  <m:ctrlPr>
+                    <w:rPr>
+                      <w:rFonts w:ascii="Cambria Math" w:eastAsiaTheme="minorEastAsia" w:hAnsi="Cambria Math"/>
+                      <w:i/>
+                      <w:highlight w:val="cyan"/>
+                    </w:rPr>
+                  </m:ctrlPr>
+                </m:dPr>
+                <m:e>
+                  <m:r>
+                    <w:rPr>
+                      <w:rFonts w:ascii="Cambria Math" w:eastAsiaTheme="minorEastAsia" w:hAnsi="Cambria Math"/>
+                      <w:highlight w:val="cyan"/>
+                    </w:rPr>
+                    <m:t xml:space="preserve">Open Sky, </m:t>
+                  </m:r>
+                  <m:sSub>
+                    <m:sSubPr>
+                      <m:ctrlPr>
+                        <w:rPr>
+                          <w:rFonts w:ascii="Cambria Math" w:eastAsiaTheme="minorEastAsia" w:hAnsi="Cambria Math"/>
+                          <w:i/>
+                          <w:highlight w:val="cyan"/>
+                        </w:rPr>
+                      </m:ctrlPr>
+                    </m:sSubPr>
+                    <m:e>
+                      <m:r>
+                        <w:rPr>
+                          <w:rFonts w:ascii="Cambria Math" w:eastAsiaTheme="minorEastAsia" w:hAnsi="Cambria Math"/>
+                          <w:highlight w:val="cyan"/>
+                        </w:rPr>
+                        <m:t>C</m:t>
+                      </m:r>
+                    </m:e>
+                    <m:sub>
+                      <m:r>
+                        <w:rPr>
+                          <w:rFonts w:ascii="Cambria Math" w:eastAsiaTheme="minorEastAsia" w:hAnsi="Cambria Math"/>
+                          <w:highlight w:val="cyan"/>
+                        </w:rPr>
+                        <m:t>1</m:t>
+                      </m:r>
+                    </m:sub>
+                  </m:sSub>
+                </m:e>
+              </m:d>
+            </m:e>
+          </m:d>
+        </m:oMath>
+      </m:oMathPara>
+    </w:p>
+    <w:p>
+      <w:pPr>
+        <w:pStyle w:val="ListParagraph"/>
+        <w:ind w:left="1440"/>
+        <w:rPr>
+          <w:rFonts w:eastAsiaTheme="minorEastAsia"/>
+        </w:rPr>
+      </w:pPr>
+      <w:r>
+        <w:rPr>
+          <w:rFonts w:eastAsiaTheme="minorEastAsia"/>
+        </w:rPr>
+        <w:t>()</w:t>
+      </w:r>
+    </w:p>
+    <w:p>
+      <w:pPr>
+        <w:pStyle w:val="ListParagraph"/>
+        <w:numPr>
+          <w:ilvl w:val="1"/>
+          <w:numId w:val="1"/>
+        </w:numPr>
+        <w:rPr>
+          <w:rFonts w:eastAsiaTheme="minorEastAsia"/>
+        </w:rPr>
+      </w:pPr>
+      <w:r>
+        <w:rPr>
+          <w:rFonts w:eastAsiaTheme="minorEastAsia"/>
+        </w:rPr>
+        <w:t xml:space="preserve">Open Sky cannot both overlap with Central and not overlap with </w:t>
+      </w:r>
+      <w:r>
+        <w:rPr>
+          <w:rFonts w:eastAsiaTheme="minorEastAsia"/>
+        </w:rPr>
+        <w:t>C</w:t>
+      </w:r>
+      <w:r>
+        <w:rPr>
+          <w:rFonts w:eastAsiaTheme="minorEastAsia"/>
+        </w:rPr>
+        <w:t>entral.</w:t>
+      </w:r>
+    </w:p>
+    <w:p>
+      <w:pPr>
+        <w:pStyle w:val="ListParagraph"/>
+        <w:ind w:left="1440"/>
+        <w:rPr>
+          <w:rFonts w:eastAsiaTheme="minorEastAsia"/>
+        </w:rPr>
+      </w:pPr>
+      <w:r>
+        <w:rPr>
+          <w:rFonts w:eastAsiaTheme="minorEastAsia"/>
+        </w:rPr>
+        <w:t>Central cannot both have channel 1 and not have channel 1.</w:t>
+      </w:r>
+    </w:p>
+    <w:p>
+      <w:pPr>
+        <w:pStyle w:val="ListParagraph"/>
+        <w:ind w:left="1440"/>
+        <w:rPr>
+          <w:rFonts w:eastAsiaTheme="minorEastAsia"/>
+        </w:rPr>
+      </w:pPr>
+      <w:r>
+        <w:rPr>
+          <w:rFonts w:eastAsiaTheme="minorEastAsia"/>
+        </w:rPr>
+        <w:t>Open Sky cannot both have channel 1 and not have channel 1.</w:t>
+      </w:r>
       <w:bookmarkStart w:id="0" w:name="_GoBack"/>
       <w:bookmarkEnd w:id="0"/>
     </w:p>
@@ -5469,7 +7152,7 @@
 </file>
 
 <file path=customXml/itemProps1.xml><?xml version="1.0" encoding="utf-8"?>
-<ds:datastoreItem xmlns:ds="http://schemas.openxmlformats.org/officeDocument/2006/customXml" ds:itemID="{40F63105-F44D-8E41-9B6E-A0121C1130D3}">
+<ds:datastoreItem xmlns:ds="http://schemas.openxmlformats.org/officeDocument/2006/customXml" ds:itemID="{A91A7A0C-F502-5042-8D2A-846F4EE7CE26}">
   <ds:schemaRefs>
     <ds:schemaRef ds:uri="http://schemas.openxmlformats.org/officeDocument/2006/bibliography"/>
   </ds:schemaRefs>

</xml_diff>

<commit_message>
fixed 2 questions resubmitted
</commit_message>
<xml_diff>
--- a/HW 6 CS 4700.docx
+++ b/HW 6 CS 4700.docx
@@ -40,11 +40,16 @@
       <w:r>
         <w:t>If “</w:t>
       </w:r>
+      <w:proofErr w:type="spellStart"/>
       <w:r>
         <w:t>v</w:t>
       </w:r>
       <w:r>
-        <w:t xml:space="preserve">iagra” is in the email, then the probability of “free” </w:t>
+        <w:t>iagra</w:t>
+      </w:r>
+      <w:proofErr w:type="spellEnd"/>
+      <w:r>
+        <w:t xml:space="preserve">” is in the email, then the probability of “free” </w:t>
       </w:r>
       <w:r>
         <w:t xml:space="preserve">being in it </w:t>
@@ -675,7 +680,16 @@
           <w:rPr>
             <w:rFonts w:ascii="Cambria Math" w:eastAsiaTheme="minorEastAsia" w:hAnsi="Cambria Math"/>
           </w:rPr>
-          <m:t>+1</m:t>
+          <m:t>-</m:t>
+        </m:r>
+        <m:r>
+          <m:rPr>
+            <m:sty m:val="bi"/>
+          </m:rPr>
+          <w:rPr>
+            <w:rFonts w:ascii="Cambria Math" w:eastAsiaTheme="minorEastAsia" w:hAnsi="Cambria Math"/>
+          </w:rPr>
+          <m:t>1</m:t>
         </m:r>
       </m:oMath>
       <w:r>
@@ -757,11 +771,89 @@
         </w:rPr>
         <w:t xml:space="preserve"> </w:t>
       </w:r>
-      <w:r>
-        <w:rPr>
-          <w:rFonts w:eastAsiaTheme="minorEastAsia"/>
-        </w:rPr>
-        <w:t xml:space="preserve">This is </w:t>
+      <m:oMath>
+        <m:r>
+          <w:rPr>
+            <w:rFonts w:ascii="Cambria Math" w:eastAsiaTheme="minorEastAsia" w:hAnsi="Cambria Math"/>
+          </w:rPr>
+          <m:t>P(</m:t>
+        </m:r>
+        <m:sSub>
+          <m:sSubPr>
+            <m:ctrlPr>
+              <w:rPr>
+                <w:rFonts w:ascii="Cambria Math" w:eastAsiaTheme="minorEastAsia" w:hAnsi="Cambria Math"/>
+                <w:i/>
+              </w:rPr>
+            </m:ctrlPr>
+          </m:sSubPr>
+          <m:e>
+            <m:r>
+              <w:rPr>
+                <w:rFonts w:ascii="Cambria Math" w:eastAsiaTheme="minorEastAsia" w:hAnsi="Cambria Math"/>
+              </w:rPr>
+              <m:t>x</m:t>
+            </m:r>
+          </m:e>
+          <m:sub>
+            <m:r>
+              <w:rPr>
+                <w:rFonts w:ascii="Cambria Math" w:eastAsiaTheme="minorEastAsia" w:hAnsi="Cambria Math"/>
+              </w:rPr>
+              <m:t>test,1</m:t>
+            </m:r>
+          </m:sub>
+        </m:sSub>
+        <m:r>
+          <w:rPr>
+            <w:rFonts w:ascii="Cambria Math" w:eastAsiaTheme="minorEastAsia" w:hAnsi="Cambria Math"/>
+          </w:rPr>
+          <m:t xml:space="preserve">,…, </m:t>
+        </m:r>
+        <m:sSub>
+          <m:sSubPr>
+            <m:ctrlPr>
+              <w:rPr>
+                <w:rFonts w:ascii="Cambria Math" w:eastAsiaTheme="minorEastAsia" w:hAnsi="Cambria Math"/>
+                <w:i/>
+              </w:rPr>
+            </m:ctrlPr>
+          </m:sSubPr>
+          <m:e>
+            <m:r>
+              <w:rPr>
+                <w:rFonts w:ascii="Cambria Math" w:eastAsiaTheme="minorEastAsia" w:hAnsi="Cambria Math"/>
+              </w:rPr>
+              <m:t>x</m:t>
+            </m:r>
+          </m:e>
+          <m:sub>
+            <m:r>
+              <w:rPr>
+                <w:rFonts w:ascii="Cambria Math" w:eastAsiaTheme="minorEastAsia" w:hAnsi="Cambria Math"/>
+              </w:rPr>
+              <m:t>test,n</m:t>
+            </m:r>
+          </m:sub>
+        </m:sSub>
+        <m:r>
+          <w:rPr>
+            <w:rFonts w:ascii="Cambria Math" w:eastAsiaTheme="minorEastAsia" w:hAnsi="Cambria Math"/>
+          </w:rPr>
+          <m:t>|c)</m:t>
+        </m:r>
+      </m:oMath>
+      <w:r>
+        <w:rPr>
+          <w:rFonts w:eastAsiaTheme="minorEastAsia"/>
+        </w:rPr>
+        <w:t xml:space="preserve"> thus has</w:t>
+      </w:r>
+      <w:r>
+        <w:rPr>
+          <w:rFonts w:eastAsiaTheme="minorEastAsia"/>
+        </w:rPr>
+        <w:t xml:space="preserve"> </w:t>
       </w:r>
       <m:oMath>
         <m:sSup>
@@ -795,25 +887,45 @@
         <w:rPr>
           <w:rFonts w:eastAsiaTheme="minorEastAsia"/>
         </w:rPr>
-        <w:t xml:space="preserve"> possibilities. </w:t>
-      </w:r>
-      <w:r>
-        <w:rPr>
-          <w:rFonts w:eastAsiaTheme="minorEastAsia"/>
-        </w:rPr>
-        <w:t>We need to do this for both spam and no</w:t>
-      </w:r>
-      <w:r>
-        <w:rPr>
-          <w:rFonts w:eastAsiaTheme="minorEastAsia"/>
-        </w:rPr>
-        <w:t xml:space="preserve">t </w:t>
-      </w:r>
-      <w:r>
-        <w:rPr>
-          <w:rFonts w:eastAsiaTheme="minorEastAsia"/>
-        </w:rPr>
-        <w:t xml:space="preserve">spam. That’s </w:t>
+        <w:t xml:space="preserve"> possibilities</w:t>
+      </w:r>
+      <w:r>
+        <w:rPr>
+          <w:rFonts w:eastAsiaTheme="minorEastAsia"/>
+        </w:rPr>
+        <w:t xml:space="preserve"> for each </w:t>
+      </w:r>
+      <m:oMath>
+        <m:r>
+          <w:rPr>
+            <w:rFonts w:ascii="Cambria Math" w:eastAsiaTheme="minorEastAsia" w:hAnsi="Cambria Math"/>
+          </w:rPr>
+          <m:t>c</m:t>
+        </m:r>
+      </m:oMath>
+      <w:r>
+        <w:rPr>
+          <w:rFonts w:eastAsiaTheme="minorEastAsia"/>
+        </w:rPr>
+        <w:t>.</w:t>
+      </w:r>
+      <w:r>
+        <w:rPr>
+          <w:rFonts w:eastAsiaTheme="minorEastAsia"/>
+        </w:rPr>
+        <w:t xml:space="preserve"> However,</w:t>
+      </w:r>
+      <w:r>
+        <w:rPr>
+          <w:rFonts w:eastAsiaTheme="minorEastAsia"/>
+        </w:rPr>
+        <w:t xml:space="preserve"> </w:t>
+      </w:r>
+      <w:r>
+        <w:rPr>
+          <w:rFonts w:eastAsiaTheme="minorEastAsia"/>
+        </w:rPr>
+        <w:t xml:space="preserve">the sum of all these </w:t>
       </w:r>
       <m:oMath>
         <m:sSup>
@@ -842,12 +954,62 @@
             </m:r>
           </m:sup>
         </m:sSup>
-        <m:r>
-          <w:rPr>
-            <w:rFonts w:ascii="Cambria Math" w:eastAsiaTheme="minorEastAsia" w:hAnsi="Cambria Math"/>
-          </w:rPr>
-          <m:t>*2=</m:t>
-        </m:r>
+      </m:oMath>
+      <w:r>
+        <w:rPr>
+          <w:rFonts w:eastAsiaTheme="minorEastAsia"/>
+        </w:rPr>
+        <w:t xml:space="preserve"> possibilities for each </w:t>
+      </w:r>
+      <m:oMath>
+        <m:r>
+          <w:rPr>
+            <w:rFonts w:ascii="Cambria Math" w:eastAsiaTheme="minorEastAsia" w:hAnsi="Cambria Math"/>
+          </w:rPr>
+          <m:t>c</m:t>
+        </m:r>
+      </m:oMath>
+      <w:r>
+        <w:rPr>
+          <w:rFonts w:eastAsiaTheme="minorEastAsia"/>
+        </w:rPr>
+        <w:t xml:space="preserve"> is </w:t>
+      </w:r>
+      <m:oMath>
+        <m:r>
+          <w:rPr>
+            <w:rFonts w:ascii="Cambria Math" w:eastAsiaTheme="minorEastAsia" w:hAnsi="Cambria Math"/>
+          </w:rPr>
+          <m:t>1</m:t>
+        </m:r>
+      </m:oMath>
+      <w:r>
+        <w:rPr>
+          <w:rFonts w:eastAsiaTheme="minorEastAsia"/>
+        </w:rPr>
+        <w:t xml:space="preserve">, so we can just do </w:t>
+      </w:r>
+      <m:oMath>
+        <m:r>
+          <w:rPr>
+            <w:rFonts w:ascii="Cambria Math" w:eastAsiaTheme="minorEastAsia" w:hAnsi="Cambria Math"/>
+          </w:rPr>
+          <m:t>1</m:t>
+        </m:r>
+        <m:r>
+          <w:rPr>
+            <w:rFonts w:ascii="Cambria Math" w:eastAsiaTheme="minorEastAsia" w:hAnsi="Cambria Math"/>
+          </w:rPr>
+          <m:t xml:space="preserve"> </m:t>
+        </m:r>
+      </m:oMath>
+      <w:r>
+        <w:rPr>
+          <w:rFonts w:eastAsiaTheme="minorEastAsia"/>
+        </w:rPr>
+        <w:t xml:space="preserve">minus the sum of the previous </w:t>
+      </w:r>
+      <m:oMath>
         <m:sSup>
           <m:sSupPr>
             <m:ctrlPr>
@@ -870,15 +1032,221 @@
               <w:rPr>
                 <w:rFonts w:ascii="Cambria Math" w:eastAsiaTheme="minorEastAsia" w:hAnsi="Cambria Math"/>
               </w:rPr>
-              <m:t>n+1</m:t>
+              <m:t>n-1</m:t>
             </m:r>
           </m:sup>
         </m:sSup>
+        <m:r>
+          <w:rPr>
+            <w:rFonts w:ascii="Cambria Math" w:eastAsiaTheme="minorEastAsia" w:hAnsi="Cambria Math"/>
+          </w:rPr>
+          <m:t xml:space="preserve"> </m:t>
+        </m:r>
+        <m:r>
+          <w:rPr>
+            <w:rFonts w:ascii="Cambria Math" w:eastAsiaTheme="minorEastAsia" w:hAnsi="Cambria Math"/>
+          </w:rPr>
+          <m:t>P's</m:t>
+        </m:r>
       </m:oMath>
       <w:r>
         <w:rPr>
           <w:rFonts w:eastAsiaTheme="minorEastAsia"/>
         </w:rPr>
+        <w:t xml:space="preserve"> </w:t>
+      </w:r>
+      <w:r>
+        <w:rPr>
+          <w:rFonts w:eastAsiaTheme="minorEastAsia"/>
+        </w:rPr>
+        <w:t>to get</w:t>
+      </w:r>
+      <w:r>
+        <w:rPr>
+          <w:rFonts w:eastAsiaTheme="minorEastAsia"/>
+        </w:rPr>
+        <w:t xml:space="preserve"> the last </w:t>
+      </w:r>
+      <m:oMath>
+        <m:r>
+          <w:rPr>
+            <w:rFonts w:ascii="Cambria Math" w:eastAsiaTheme="minorEastAsia" w:hAnsi="Cambria Math"/>
+          </w:rPr>
+          <m:t>P</m:t>
+        </m:r>
+      </m:oMath>
+      <w:r>
+        <w:rPr>
+          <w:rFonts w:eastAsiaTheme="minorEastAsia"/>
+        </w:rPr>
+        <w:t>.</w:t>
+      </w:r>
+      <w:r>
+        <w:rPr>
+          <w:rFonts w:eastAsiaTheme="minorEastAsia"/>
+        </w:rPr>
+        <w:t xml:space="preserve"> That makes </w:t>
+      </w:r>
+      <m:oMath>
+        <m:sSup>
+          <m:sSupPr>
+            <m:ctrlPr>
+              <w:rPr>
+                <w:rFonts w:ascii="Cambria Math" w:eastAsiaTheme="minorEastAsia" w:hAnsi="Cambria Math"/>
+                <w:i/>
+              </w:rPr>
+            </m:ctrlPr>
+          </m:sSupPr>
+          <m:e>
+            <m:r>
+              <w:rPr>
+                <w:rFonts w:ascii="Cambria Math" w:eastAsiaTheme="minorEastAsia" w:hAnsi="Cambria Math"/>
+              </w:rPr>
+              <m:t>2</m:t>
+            </m:r>
+          </m:e>
+          <m:sup>
+            <m:r>
+              <w:rPr>
+                <w:rFonts w:ascii="Cambria Math" w:eastAsiaTheme="minorEastAsia" w:hAnsi="Cambria Math"/>
+              </w:rPr>
+              <m:t>n</m:t>
+            </m:r>
+          </m:sup>
+        </m:sSup>
+        <m:r>
+          <w:rPr>
+            <w:rFonts w:ascii="Cambria Math" w:eastAsiaTheme="minorEastAsia" w:hAnsi="Cambria Math"/>
+          </w:rPr>
+          <m:t>-1</m:t>
+        </m:r>
+      </m:oMath>
+      <w:r>
+        <w:rPr>
+          <w:rFonts w:eastAsiaTheme="minorEastAsia"/>
+        </w:rPr>
+        <w:t xml:space="preserve"> calculations for each </w:t>
+      </w:r>
+      <m:oMath>
+        <m:r>
+          <w:rPr>
+            <w:rFonts w:ascii="Cambria Math" w:eastAsiaTheme="minorEastAsia" w:hAnsi="Cambria Math"/>
+          </w:rPr>
+          <m:t>c</m:t>
+        </m:r>
+      </m:oMath>
+      <w:r>
+        <w:rPr>
+          <w:rFonts w:eastAsiaTheme="minorEastAsia"/>
+        </w:rPr>
+        <w:t xml:space="preserve">. </w:t>
+      </w:r>
+      <w:r>
+        <w:rPr>
+          <w:rFonts w:eastAsiaTheme="minorEastAsia"/>
+        </w:rPr>
+        <w:t>We need to do this for both spam and no</w:t>
+      </w:r>
+      <w:r>
+        <w:rPr>
+          <w:rFonts w:eastAsiaTheme="minorEastAsia"/>
+        </w:rPr>
+        <w:t xml:space="preserve">t </w:t>
+      </w:r>
+      <w:r>
+        <w:rPr>
+          <w:rFonts w:eastAsiaTheme="minorEastAsia"/>
+        </w:rPr>
+        <w:t xml:space="preserve">spam. That’s </w:t>
+      </w:r>
+      <m:oMath>
+        <m:sSup>
+          <m:sSupPr>
+            <m:ctrlPr>
+              <w:rPr>
+                <w:rFonts w:ascii="Cambria Math" w:eastAsiaTheme="minorEastAsia" w:hAnsi="Cambria Math"/>
+                <w:i/>
+              </w:rPr>
+            </m:ctrlPr>
+          </m:sSupPr>
+          <m:e>
+            <m:r>
+              <w:rPr>
+                <w:rFonts w:ascii="Cambria Math" w:eastAsiaTheme="minorEastAsia" w:hAnsi="Cambria Math"/>
+              </w:rPr>
+              <m:t>(</m:t>
+            </m:r>
+            <m:r>
+              <w:rPr>
+                <w:rFonts w:ascii="Cambria Math" w:eastAsiaTheme="minorEastAsia" w:hAnsi="Cambria Math"/>
+              </w:rPr>
+              <m:t>2</m:t>
+            </m:r>
+          </m:e>
+          <m:sup>
+            <m:r>
+              <w:rPr>
+                <w:rFonts w:ascii="Cambria Math" w:eastAsiaTheme="minorEastAsia" w:hAnsi="Cambria Math"/>
+              </w:rPr>
+              <m:t>n</m:t>
+            </m:r>
+          </m:sup>
+        </m:sSup>
+        <m:r>
+          <w:rPr>
+            <w:rFonts w:ascii="Cambria Math" w:eastAsiaTheme="minorEastAsia" w:hAnsi="Cambria Math"/>
+          </w:rPr>
+          <m:t>-1)</m:t>
+        </m:r>
+        <m:r>
+          <w:rPr>
+            <w:rFonts w:ascii="Cambria Math" w:eastAsiaTheme="minorEastAsia" w:hAnsi="Cambria Math"/>
+          </w:rPr>
+          <m:t>*2=</m:t>
+        </m:r>
+        <m:sSup>
+          <m:sSupPr>
+            <m:ctrlPr>
+              <w:rPr>
+                <w:rFonts w:ascii="Cambria Math" w:eastAsiaTheme="minorEastAsia" w:hAnsi="Cambria Math"/>
+                <w:i/>
+              </w:rPr>
+            </m:ctrlPr>
+          </m:sSupPr>
+          <m:e>
+            <m:r>
+              <w:rPr>
+                <w:rFonts w:ascii="Cambria Math" w:eastAsiaTheme="minorEastAsia" w:hAnsi="Cambria Math"/>
+              </w:rPr>
+              <m:t>2</m:t>
+            </m:r>
+          </m:e>
+          <m:sup>
+            <m:r>
+              <w:rPr>
+                <w:rFonts w:ascii="Cambria Math" w:eastAsiaTheme="minorEastAsia" w:hAnsi="Cambria Math"/>
+              </w:rPr>
+              <m:t>n+1</m:t>
+            </m:r>
+          </m:sup>
+        </m:sSup>
+        <m:r>
+          <w:rPr>
+            <w:rFonts w:ascii="Cambria Math" w:eastAsiaTheme="minorEastAsia" w:hAnsi="Cambria Math"/>
+          </w:rPr>
+          <m:t>-2</m:t>
+        </m:r>
+      </m:oMath>
+      <w:r>
+        <w:rPr>
+          <w:rFonts w:eastAsiaTheme="minorEastAsia"/>
+        </w:rPr>
+        <w:t xml:space="preserve">. </w:t>
+      </w:r>
+      <w:r>
+        <w:rPr>
+          <w:rFonts w:eastAsiaTheme="minorEastAsia"/>
+        </w:rPr>
         <w:t xml:space="preserve">We still need to compute </w:t>
       </w:r>
       <m:oMath>
@@ -895,6 +1263,92 @@
         </w:rPr>
         <w:t xml:space="preserve"> once. </w:t>
       </w:r>
+      <m:oMath>
+        <m:sSup>
+          <m:sSupPr>
+            <m:ctrlPr>
+              <w:rPr>
+                <w:rFonts w:ascii="Cambria Math" w:eastAsiaTheme="minorEastAsia" w:hAnsi="Cambria Math"/>
+                <w:i/>
+              </w:rPr>
+            </m:ctrlPr>
+          </m:sSupPr>
+          <m:e>
+            <m:r>
+              <w:rPr>
+                <w:rFonts w:ascii="Cambria Math" w:eastAsiaTheme="minorEastAsia" w:hAnsi="Cambria Math"/>
+              </w:rPr>
+              <m:t>2</m:t>
+            </m:r>
+          </m:e>
+          <m:sup>
+            <m:r>
+              <w:rPr>
+                <w:rFonts w:ascii="Cambria Math" w:eastAsiaTheme="minorEastAsia" w:hAnsi="Cambria Math"/>
+              </w:rPr>
+              <m:t>n+1</m:t>
+            </m:r>
+          </m:sup>
+        </m:sSup>
+        <m:r>
+          <w:rPr>
+            <w:rFonts w:ascii="Cambria Math" w:eastAsiaTheme="minorEastAsia" w:hAnsi="Cambria Math"/>
+          </w:rPr>
+          <m:t>-2</m:t>
+        </m:r>
+        <m:r>
+          <w:rPr>
+            <w:rFonts w:ascii="Cambria Math" w:eastAsiaTheme="minorEastAsia" w:hAnsi="Cambria Math"/>
+          </w:rPr>
+          <m:t>+1=</m:t>
+        </m:r>
+        <m:sSup>
+          <m:sSupPr>
+            <m:ctrlPr>
+              <w:rPr>
+                <w:rFonts w:ascii="Cambria Math" w:eastAsiaTheme="minorEastAsia" w:hAnsi="Cambria Math"/>
+                <w:i/>
+              </w:rPr>
+            </m:ctrlPr>
+          </m:sSupPr>
+          <m:e>
+            <m:r>
+              <w:rPr>
+                <w:rFonts w:ascii="Cambria Math" w:eastAsiaTheme="minorEastAsia" w:hAnsi="Cambria Math"/>
+              </w:rPr>
+              <m:t>2</m:t>
+            </m:r>
+          </m:e>
+          <m:sup>
+            <m:r>
+              <w:rPr>
+                <w:rFonts w:ascii="Cambria Math" w:eastAsiaTheme="minorEastAsia" w:hAnsi="Cambria Math"/>
+              </w:rPr>
+              <m:t>n+1</m:t>
+            </m:r>
+          </m:sup>
+        </m:sSup>
+        <m:r>
+          <w:rPr>
+            <w:rFonts w:ascii="Cambria Math" w:eastAsiaTheme="minorEastAsia" w:hAnsi="Cambria Math"/>
+          </w:rPr>
+          <m:t>-</m:t>
+        </m:r>
+        <m:r>
+          <w:rPr>
+            <w:rFonts w:ascii="Cambria Math" w:eastAsiaTheme="minorEastAsia" w:hAnsi="Cambria Math"/>
+          </w:rPr>
+          <m:t>1</m:t>
+        </m:r>
+      </m:oMath>
+      <w:r>
+        <w:rPr>
+          <w:rFonts w:eastAsiaTheme="minorEastAsia"/>
+        </w:rPr>
+        <w:t>.</w:t>
+      </w:r>
+      <w:bookmarkStart w:id="0" w:name="_GoBack"/>
+      <w:bookmarkEnd w:id="0"/>
     </w:p>
     <w:p>
       <w:pPr>
@@ -3590,11 +4044,33 @@
                 <w:rFonts w:eastAsiaTheme="minorEastAsia"/>
               </w:rPr>
             </w:pPr>
+            <w:proofErr w:type="gramStart"/>
             <w:r>
               <w:rPr>
                 <w:rFonts w:eastAsiaTheme="minorEastAsia"/>
               </w:rPr>
-              <w:t>Overlap(Open Sky, MidCo)</w:t>
+              <w:t>Overlap(</w:t>
+            </w:r>
+            <w:proofErr w:type="gramEnd"/>
+            <w:r>
+              <w:rPr>
+                <w:rFonts w:eastAsiaTheme="minorEastAsia"/>
+              </w:rPr>
+              <w:t xml:space="preserve">Open Sky, </w:t>
+            </w:r>
+            <w:proofErr w:type="spellStart"/>
+            <w:r>
+              <w:rPr>
+                <w:rFonts w:eastAsiaTheme="minorEastAsia"/>
+              </w:rPr>
+              <w:t>MidCo</w:t>
+            </w:r>
+            <w:proofErr w:type="spellEnd"/>
+            <w:r>
+              <w:rPr>
+                <w:rFonts w:eastAsiaTheme="minorEastAsia"/>
+              </w:rPr>
+              <w:t>)</w:t>
             </w:r>
           </w:p>
         </w:tc>
@@ -3632,11 +4108,41 @@
                 <w:rFonts w:eastAsiaTheme="minorEastAsia"/>
               </w:rPr>
             </w:pPr>
+            <w:proofErr w:type="gramStart"/>
             <w:r>
               <w:rPr>
                 <w:rFonts w:eastAsiaTheme="minorEastAsia"/>
               </w:rPr>
-              <w:t>Overlap(SpecCom, FiveCo)</w:t>
+              <w:t>Overlap(</w:t>
+            </w:r>
+            <w:proofErr w:type="spellStart"/>
+            <w:proofErr w:type="gramEnd"/>
+            <w:r>
+              <w:rPr>
+                <w:rFonts w:eastAsiaTheme="minorEastAsia"/>
+              </w:rPr>
+              <w:t>SpecCom</w:t>
+            </w:r>
+            <w:proofErr w:type="spellEnd"/>
+            <w:r>
+              <w:rPr>
+                <w:rFonts w:eastAsiaTheme="minorEastAsia"/>
+              </w:rPr>
+              <w:t xml:space="preserve">, </w:t>
+            </w:r>
+            <w:proofErr w:type="spellStart"/>
+            <w:r>
+              <w:rPr>
+                <w:rFonts w:eastAsiaTheme="minorEastAsia"/>
+              </w:rPr>
+              <w:t>FiveCo</w:t>
+            </w:r>
+            <w:proofErr w:type="spellEnd"/>
+            <w:r>
+              <w:rPr>
+                <w:rFonts w:eastAsiaTheme="minorEastAsia"/>
+              </w:rPr>
+              <w:t>)</w:t>
             </w:r>
           </w:p>
         </w:tc>
@@ -3674,11 +4180,41 @@
                 <w:rFonts w:eastAsiaTheme="minorEastAsia"/>
               </w:rPr>
             </w:pPr>
+            <w:proofErr w:type="gramStart"/>
             <w:r>
               <w:rPr>
                 <w:rFonts w:eastAsiaTheme="minorEastAsia"/>
               </w:rPr>
-              <w:t>Overlap(EastCom, MidCo)</w:t>
+              <w:t>Overlap(</w:t>
+            </w:r>
+            <w:proofErr w:type="spellStart"/>
+            <w:proofErr w:type="gramEnd"/>
+            <w:r>
+              <w:rPr>
+                <w:rFonts w:eastAsiaTheme="minorEastAsia"/>
+              </w:rPr>
+              <w:t>EastCom</w:t>
+            </w:r>
+            <w:proofErr w:type="spellEnd"/>
+            <w:r>
+              <w:rPr>
+                <w:rFonts w:eastAsiaTheme="minorEastAsia"/>
+              </w:rPr>
+              <w:t xml:space="preserve">, </w:t>
+            </w:r>
+            <w:proofErr w:type="spellStart"/>
+            <w:r>
+              <w:rPr>
+                <w:rFonts w:eastAsiaTheme="minorEastAsia"/>
+              </w:rPr>
+              <w:t>MidCo</w:t>
+            </w:r>
+            <w:proofErr w:type="spellEnd"/>
+            <w:r>
+              <w:rPr>
+                <w:rFonts w:eastAsiaTheme="minorEastAsia"/>
+              </w:rPr>
+              <w:t>)</w:t>
             </w:r>
           </w:p>
         </w:tc>
@@ -3716,11 +4252,41 @@
                 <w:rFonts w:eastAsiaTheme="minorEastAsia"/>
               </w:rPr>
             </w:pPr>
+            <w:proofErr w:type="gramStart"/>
             <w:r>
               <w:rPr>
                 <w:rFonts w:eastAsiaTheme="minorEastAsia"/>
               </w:rPr>
-              <w:t>Overlap(MidCo, MidCo)</w:t>
+              <w:t>Overlap(</w:t>
+            </w:r>
+            <w:proofErr w:type="spellStart"/>
+            <w:proofErr w:type="gramEnd"/>
+            <w:r>
+              <w:rPr>
+                <w:rFonts w:eastAsiaTheme="minorEastAsia"/>
+              </w:rPr>
+              <w:t>MidCo</w:t>
+            </w:r>
+            <w:proofErr w:type="spellEnd"/>
+            <w:r>
+              <w:rPr>
+                <w:rFonts w:eastAsiaTheme="minorEastAsia"/>
+              </w:rPr>
+              <w:t xml:space="preserve">, </w:t>
+            </w:r>
+            <w:proofErr w:type="spellStart"/>
+            <w:r>
+              <w:rPr>
+                <w:rFonts w:eastAsiaTheme="minorEastAsia"/>
+              </w:rPr>
+              <w:t>MidCo</w:t>
+            </w:r>
+            <w:proofErr w:type="spellEnd"/>
+            <w:r>
+              <w:rPr>
+                <w:rFonts w:eastAsiaTheme="minorEastAsia"/>
+              </w:rPr>
+              <w:t>)</w:t>
             </w:r>
           </w:p>
         </w:tc>
@@ -3740,7 +4306,7 @@
               <w:rPr>
                 <w:rFonts w:eastAsiaTheme="minorEastAsia"/>
               </w:rPr>
-              <w:t>T</w:t>
+              <w:t>F</w:t>
             </w:r>
           </w:p>
         </w:tc>
@@ -3758,11 +4324,33 @@
                 <w:rFonts w:eastAsiaTheme="minorEastAsia"/>
               </w:rPr>
             </w:pPr>
+            <w:proofErr w:type="gramStart"/>
             <w:r>
               <w:rPr>
                 <w:rFonts w:eastAsiaTheme="minorEastAsia"/>
               </w:rPr>
-              <w:t>Overlap(Central, MidCo)</w:t>
+              <w:t>Overlap(</w:t>
+            </w:r>
+            <w:proofErr w:type="gramEnd"/>
+            <w:r>
+              <w:rPr>
+                <w:rFonts w:eastAsiaTheme="minorEastAsia"/>
+              </w:rPr>
+              <w:t xml:space="preserve">Central, </w:t>
+            </w:r>
+            <w:proofErr w:type="spellStart"/>
+            <w:r>
+              <w:rPr>
+                <w:rFonts w:eastAsiaTheme="minorEastAsia"/>
+              </w:rPr>
+              <w:t>MidCo</w:t>
+            </w:r>
+            <w:proofErr w:type="spellEnd"/>
+            <w:r>
+              <w:rPr>
+                <w:rFonts w:eastAsiaTheme="minorEastAsia"/>
+              </w:rPr>
+              <w:t>)</w:t>
             </w:r>
           </w:p>
         </w:tc>
@@ -4377,7 +4965,20 @@
           <w:rFonts w:eastAsiaTheme="minorEastAsia"/>
         </w:rPr>
         <w:br/>
-        <w:t>SpecCom: 1</w:t>
+      </w:r>
+      <w:proofErr w:type="spellStart"/>
+      <w:r>
+        <w:rPr>
+          <w:rFonts w:eastAsiaTheme="minorEastAsia"/>
+        </w:rPr>
+        <w:t>SpecCom</w:t>
+      </w:r>
+      <w:proofErr w:type="spellEnd"/>
+      <w:r>
+        <w:rPr>
+          <w:rFonts w:eastAsiaTheme="minorEastAsia"/>
+        </w:rPr>
+        <w:t>: 1</w:t>
       </w:r>
       <w:r>
         <w:rPr>
@@ -4396,21 +4997,60 @@
           <w:rFonts w:eastAsiaTheme="minorEastAsia"/>
         </w:rPr>
         <w:br/>
-        <w:t>FiveCo: 2</w:t>
+      </w:r>
+      <w:proofErr w:type="spellStart"/>
+      <w:r>
+        <w:rPr>
+          <w:rFonts w:eastAsiaTheme="minorEastAsia"/>
+        </w:rPr>
+        <w:t>FiveCo</w:t>
+      </w:r>
+      <w:proofErr w:type="spellEnd"/>
+      <w:r>
+        <w:rPr>
+          <w:rFonts w:eastAsiaTheme="minorEastAsia"/>
+        </w:rPr>
+        <w:t>: 2</w:t>
       </w:r>
       <w:r>
         <w:rPr>
           <w:rFonts w:eastAsiaTheme="minorEastAsia"/>
         </w:rPr>
         <w:br/>
-        <w:t>MidCo: 1</w:t>
+      </w:r>
+      <w:proofErr w:type="spellStart"/>
+      <w:r>
+        <w:rPr>
+          <w:rFonts w:eastAsiaTheme="minorEastAsia"/>
+        </w:rPr>
+        <w:t>MidCo</w:t>
+      </w:r>
+      <w:proofErr w:type="spellEnd"/>
+      <w:r>
+        <w:rPr>
+          <w:rFonts w:eastAsiaTheme="minorEastAsia"/>
+        </w:rPr>
+        <w:t>: 1</w:t>
       </w:r>
       <w:r>
         <w:rPr>
           <w:rFonts w:eastAsiaTheme="minorEastAsia"/>
         </w:rPr>
         <w:br/>
-        <w:t>EastCom: 2</w:t>
+      </w:r>
+      <w:proofErr w:type="spellStart"/>
+      <w:r>
+        <w:rPr>
+          <w:rFonts w:eastAsiaTheme="minorEastAsia"/>
+        </w:rPr>
+        <w:t>EastCom</w:t>
+      </w:r>
+      <w:proofErr w:type="spellEnd"/>
+      <w:r>
+        <w:rPr>
+          <w:rFonts w:eastAsiaTheme="minorEastAsia"/>
+        </w:rPr>
+        <w:t>: 2</w:t>
       </w:r>
     </w:p>
     <w:p>
@@ -4434,7 +5074,63 @@
         <w:rPr>
           <w:rFonts w:eastAsiaTheme="minorEastAsia"/>
         </w:rPr>
-        <w:t xml:space="preserve"> If Open Sky, SpecCom, and EastCom all take channel 1, then that leaves all three of FiveCo, MidCo, and Central</w:t>
+        <w:t xml:space="preserve"> If Open Sky, </w:t>
+      </w:r>
+      <w:proofErr w:type="spellStart"/>
+      <w:r>
+        <w:rPr>
+          <w:rFonts w:eastAsiaTheme="minorEastAsia"/>
+        </w:rPr>
+        <w:t>SpecCom</w:t>
+      </w:r>
+      <w:proofErr w:type="spellEnd"/>
+      <w:r>
+        <w:rPr>
+          <w:rFonts w:eastAsiaTheme="minorEastAsia"/>
+        </w:rPr>
+        <w:t xml:space="preserve">, and </w:t>
+      </w:r>
+      <w:proofErr w:type="spellStart"/>
+      <w:r>
+        <w:rPr>
+          <w:rFonts w:eastAsiaTheme="minorEastAsia"/>
+        </w:rPr>
+        <w:t>EastCom</w:t>
+      </w:r>
+      <w:proofErr w:type="spellEnd"/>
+      <w:r>
+        <w:rPr>
+          <w:rFonts w:eastAsiaTheme="minorEastAsia"/>
+        </w:rPr>
+        <w:t xml:space="preserve"> all take channel 1, then that leaves all three of </w:t>
+      </w:r>
+      <w:proofErr w:type="spellStart"/>
+      <w:r>
+        <w:rPr>
+          <w:rFonts w:eastAsiaTheme="minorEastAsia"/>
+        </w:rPr>
+        <w:t>FiveCo</w:t>
+      </w:r>
+      <w:proofErr w:type="spellEnd"/>
+      <w:r>
+        <w:rPr>
+          <w:rFonts w:eastAsiaTheme="minorEastAsia"/>
+        </w:rPr>
+        <w:t xml:space="preserve">, </w:t>
+      </w:r>
+      <w:proofErr w:type="spellStart"/>
+      <w:r>
+        <w:rPr>
+          <w:rFonts w:eastAsiaTheme="minorEastAsia"/>
+        </w:rPr>
+        <w:t>MidCo</w:t>
+      </w:r>
+      <w:proofErr w:type="spellEnd"/>
+      <w:r>
+        <w:rPr>
+          <w:rFonts w:eastAsiaTheme="minorEastAsia"/>
+        </w:rPr>
+        <w:t>, and Central</w:t>
       </w:r>
       <w:r>
         <w:rPr>
@@ -4537,13 +5233,7 @@
               <w:rPr>
                 <w:rFonts w:ascii="Cambria Math" w:eastAsiaTheme="minorEastAsia" w:hAnsi="Cambria Math"/>
               </w:rPr>
-              <m:t>a∨</m:t>
-            </m:r>
-            <m:r>
-              <w:rPr>
-                <w:rFonts w:ascii="Cambria Math" w:eastAsiaTheme="minorEastAsia" w:hAnsi="Cambria Math"/>
-              </w:rPr>
-              <m:t>c</m:t>
+              <m:t>a∨c</m:t>
             </m:r>
           </m:e>
         </m:d>
@@ -4567,13 +5257,7 @@
               <w:rPr>
                 <w:rFonts w:ascii="Cambria Math" w:eastAsiaTheme="minorEastAsia" w:hAnsi="Cambria Math"/>
               </w:rPr>
-              <m:t>a∨</m:t>
-            </m:r>
-            <m:r>
-              <w:rPr>
-                <w:rFonts w:ascii="Cambria Math" w:eastAsiaTheme="minorEastAsia" w:hAnsi="Cambria Math"/>
-              </w:rPr>
-              <m:t>d</m:t>
+              <m:t>a∨d</m:t>
             </m:r>
           </m:e>
         </m:d>
@@ -4597,19 +5281,7 @@
               <w:rPr>
                 <w:rFonts w:ascii="Cambria Math" w:eastAsiaTheme="minorEastAsia" w:hAnsi="Cambria Math"/>
               </w:rPr>
-              <m:t>b</m:t>
-            </m:r>
-            <m:r>
-              <w:rPr>
-                <w:rFonts w:ascii="Cambria Math" w:eastAsiaTheme="minorEastAsia" w:hAnsi="Cambria Math"/>
-              </w:rPr>
-              <m:t>∨</m:t>
-            </m:r>
-            <m:r>
-              <w:rPr>
-                <w:rFonts w:ascii="Cambria Math" w:eastAsiaTheme="minorEastAsia" w:hAnsi="Cambria Math"/>
-              </w:rPr>
-              <m:t>c</m:t>
+              <m:t>b∨c</m:t>
             </m:r>
           </m:e>
         </m:d>
@@ -4617,31 +5289,7 @@
           <w:rPr>
             <w:rFonts w:ascii="Cambria Math" w:eastAsiaTheme="minorEastAsia" w:hAnsi="Cambria Math"/>
           </w:rPr>
-          <m:t>∧(</m:t>
-        </m:r>
-        <m:r>
-          <w:rPr>
-            <w:rFonts w:ascii="Cambria Math" w:eastAsiaTheme="minorEastAsia" w:hAnsi="Cambria Math"/>
-          </w:rPr>
-          <m:t>b</m:t>
-        </m:r>
-        <m:r>
-          <w:rPr>
-            <w:rFonts w:ascii="Cambria Math" w:eastAsiaTheme="minorEastAsia" w:hAnsi="Cambria Math"/>
-          </w:rPr>
-          <m:t>∨</m:t>
-        </m:r>
-        <m:r>
-          <w:rPr>
-            <w:rFonts w:ascii="Cambria Math" w:eastAsiaTheme="minorEastAsia" w:hAnsi="Cambria Math"/>
-          </w:rPr>
-          <m:t>d</m:t>
-        </m:r>
-        <m:r>
-          <w:rPr>
-            <w:rFonts w:ascii="Cambria Math" w:eastAsiaTheme="minorEastAsia" w:hAnsi="Cambria Math"/>
-          </w:rPr>
-          <m:t>)</m:t>
+          <m:t>∧(b∨d)</m:t>
         </m:r>
       </m:oMath>
     </w:p>
@@ -4711,11 +5359,27 @@
                 <w:rFonts w:eastAsiaTheme="minorEastAsia"/>
               </w:rPr>
             </w:pPr>
+            <w:proofErr w:type="spellStart"/>
+            <w:proofErr w:type="gramStart"/>
             <w:r>
               <w:rPr>
                 <w:rFonts w:eastAsiaTheme="minorEastAsia"/>
               </w:rPr>
-              <w:t xml:space="preserve">HasChannel(Open Sky, </w:t>
+              <w:t>HasChannel</w:t>
+            </w:r>
+            <w:proofErr w:type="spellEnd"/>
+            <w:r>
+              <w:rPr>
+                <w:rFonts w:eastAsiaTheme="minorEastAsia"/>
+              </w:rPr>
+              <w:t>(</w:t>
+            </w:r>
+            <w:proofErr w:type="gramEnd"/>
+            <w:r>
+              <w:rPr>
+                <w:rFonts w:eastAsiaTheme="minorEastAsia"/>
+              </w:rPr>
+              <w:t xml:space="preserve">Open Sky, </w:t>
             </w:r>
             <m:oMath>
               <m:sSub>
@@ -4787,11 +5451,27 @@
                 <w:rFonts w:eastAsiaTheme="minorEastAsia"/>
               </w:rPr>
             </w:pPr>
+            <w:proofErr w:type="spellStart"/>
+            <w:proofErr w:type="gramStart"/>
             <w:r>
               <w:rPr>
                 <w:rFonts w:eastAsiaTheme="minorEastAsia"/>
               </w:rPr>
-              <w:t xml:space="preserve">HasChannel(Open Sky, </w:t>
+              <w:t>HasChannel</w:t>
+            </w:r>
+            <w:proofErr w:type="spellEnd"/>
+            <w:r>
+              <w:rPr>
+                <w:rFonts w:eastAsiaTheme="minorEastAsia"/>
+              </w:rPr>
+              <w:t>(</w:t>
+            </w:r>
+            <w:proofErr w:type="gramEnd"/>
+            <w:r>
+              <w:rPr>
+                <w:rFonts w:eastAsiaTheme="minorEastAsia"/>
+              </w:rPr>
+              <w:t xml:space="preserve">Open Sky, </w:t>
             </w:r>
             <m:oMath>
               <m:sSub>
@@ -4863,11 +5543,27 @@
                 <w:rFonts w:eastAsiaTheme="minorEastAsia"/>
               </w:rPr>
             </w:pPr>
+            <w:proofErr w:type="spellStart"/>
+            <w:proofErr w:type="gramStart"/>
             <w:r>
               <w:rPr>
                 <w:rFonts w:eastAsiaTheme="minorEastAsia"/>
               </w:rPr>
-              <w:t xml:space="preserve">HasChannel(Open Sky, </w:t>
+              <w:t>HasChannel</w:t>
+            </w:r>
+            <w:proofErr w:type="spellEnd"/>
+            <w:r>
+              <w:rPr>
+                <w:rFonts w:eastAsiaTheme="minorEastAsia"/>
+              </w:rPr>
+              <w:t>(</w:t>
+            </w:r>
+            <w:proofErr w:type="gramEnd"/>
+            <w:r>
+              <w:rPr>
+                <w:rFonts w:eastAsiaTheme="minorEastAsia"/>
+              </w:rPr>
+              <w:t xml:space="preserve">Open Sky, </w:t>
             </w:r>
             <m:oMath>
               <m:sSub>
@@ -4939,11 +5635,19 @@
                 <w:rFonts w:eastAsiaTheme="minorEastAsia"/>
               </w:rPr>
             </w:pPr>
+            <w:proofErr w:type="gramStart"/>
             <w:r>
               <w:rPr>
                 <w:rFonts w:eastAsiaTheme="minorEastAsia"/>
               </w:rPr>
-              <w:t>Overlap(Open Sky, Central)</w:t>
+              <w:t>Overlap(</w:t>
+            </w:r>
+            <w:proofErr w:type="gramEnd"/>
+            <w:r>
+              <w:rPr>
+                <w:rFonts w:eastAsiaTheme="minorEastAsia"/>
+              </w:rPr>
+              <w:t>Open Sky, Central)</w:t>
             </w:r>
           </w:p>
         </w:tc>
@@ -5028,359 +5732,6 @@
                 <m:r>
                   <w:rPr>
                     <w:rFonts w:ascii="Cambria Math" w:eastAsiaTheme="minorEastAsia" w:hAnsi="Cambria Math"/>
-                  </w:rPr>
-                  <m:t>Open Sky</m:t>
-                </m:r>
-                <m:r>
-                  <w:rPr>
-                    <w:rFonts w:ascii="Cambria Math" w:eastAsiaTheme="minorEastAsia" w:hAnsi="Cambria Math"/>
-                  </w:rPr>
-                  <m:t>,</m:t>
-                </m:r>
-                <m:r>
-                  <w:rPr>
-                    <w:rFonts w:ascii="Cambria Math" w:eastAsiaTheme="minorEastAsia" w:hAnsi="Cambria Math"/>
-                  </w:rPr>
-                  <m:t>Central</m:t>
-                </m:r>
-              </m:e>
-            </m:d>
-            <m:r>
-              <w:rPr>
-                <w:rFonts w:ascii="Cambria Math" w:eastAsiaTheme="minorEastAsia" w:hAnsi="Cambria Math"/>
-              </w:rPr>
-              <m:t>∨¬H</m:t>
-            </m:r>
-            <m:r>
-              <w:rPr>
-                <w:rFonts w:ascii="Cambria Math" w:eastAsiaTheme="minorEastAsia" w:hAnsi="Cambria Math"/>
-              </w:rPr>
-              <m:t>C</m:t>
-            </m:r>
-            <m:d>
-              <m:dPr>
-                <m:ctrlPr>
-                  <w:rPr>
-                    <w:rFonts w:ascii="Cambria Math" w:eastAsiaTheme="minorEastAsia" w:hAnsi="Cambria Math"/>
-                    <w:i/>
-                  </w:rPr>
-                </m:ctrlPr>
-              </m:dPr>
-              <m:e>
-                <m:r>
-                  <w:rPr>
-                    <w:rFonts w:ascii="Cambria Math" w:eastAsiaTheme="minorEastAsia" w:hAnsi="Cambria Math"/>
-                  </w:rPr>
-                  <m:t>Open Sky</m:t>
-                </m:r>
-                <m:r>
-                  <w:rPr>
-                    <w:rFonts w:ascii="Cambria Math" w:eastAsiaTheme="minorEastAsia" w:hAnsi="Cambria Math"/>
-                  </w:rPr>
-                  <m:t>,</m:t>
-                </m:r>
-                <m:sSub>
-                  <m:sSubPr>
-                    <m:ctrlPr>
-                      <w:rPr>
-                        <w:rFonts w:ascii="Cambria Math" w:eastAsiaTheme="minorEastAsia" w:hAnsi="Cambria Math"/>
-                        <w:i/>
-                      </w:rPr>
-                    </m:ctrlPr>
-                  </m:sSubPr>
-                  <m:e>
-                    <m:r>
-                      <w:rPr>
-                        <w:rFonts w:ascii="Cambria Math" w:eastAsiaTheme="minorEastAsia" w:hAnsi="Cambria Math"/>
-                      </w:rPr>
-                      <m:t>C</m:t>
-                    </m:r>
-                  </m:e>
-                  <m:sub>
-                    <m:r>
-                      <w:rPr>
-                        <w:rFonts w:ascii="Cambria Math" w:eastAsiaTheme="minorEastAsia" w:hAnsi="Cambria Math"/>
-                      </w:rPr>
-                      <m:t>1</m:t>
-                    </m:r>
-                  </m:sub>
-                </m:sSub>
-              </m:e>
-            </m:d>
-            <m:r>
-              <w:rPr>
-                <w:rFonts w:ascii="Cambria Math" w:eastAsiaTheme="minorEastAsia" w:hAnsi="Cambria Math"/>
-              </w:rPr>
-              <m:t>∨¬H</m:t>
-            </m:r>
-            <m:r>
-              <w:rPr>
-                <w:rFonts w:ascii="Cambria Math" w:eastAsiaTheme="minorEastAsia" w:hAnsi="Cambria Math"/>
-              </w:rPr>
-              <m:t>C</m:t>
-            </m:r>
-            <m:d>
-              <m:dPr>
-                <m:ctrlPr>
-                  <w:rPr>
-                    <w:rFonts w:ascii="Cambria Math" w:eastAsiaTheme="minorEastAsia" w:hAnsi="Cambria Math"/>
-                    <w:i/>
-                  </w:rPr>
-                </m:ctrlPr>
-              </m:dPr>
-              <m:e>
-                <m:r>
-                  <w:rPr>
-                    <w:rFonts w:ascii="Cambria Math" w:eastAsiaTheme="minorEastAsia" w:hAnsi="Cambria Math"/>
-                  </w:rPr>
-                  <m:t>Central</m:t>
-                </m:r>
-                <m:r>
-                  <w:rPr>
-                    <w:rFonts w:ascii="Cambria Math" w:eastAsiaTheme="minorEastAsia" w:hAnsi="Cambria Math"/>
-                  </w:rPr>
-                  <m:t>,</m:t>
-                </m:r>
-                <m:sSub>
-                  <m:sSubPr>
-                    <m:ctrlPr>
-                      <w:rPr>
-                        <w:rFonts w:ascii="Cambria Math" w:eastAsiaTheme="minorEastAsia" w:hAnsi="Cambria Math"/>
-                        <w:i/>
-                      </w:rPr>
-                    </m:ctrlPr>
-                  </m:sSubPr>
-                  <m:e>
-                    <m:r>
-                      <w:rPr>
-                        <w:rFonts w:ascii="Cambria Math" w:eastAsiaTheme="minorEastAsia" w:hAnsi="Cambria Math"/>
-                      </w:rPr>
-                      <m:t>C</m:t>
-                    </m:r>
-                  </m:e>
-                  <m:sub>
-                    <m:r>
-                      <w:rPr>
-                        <w:rFonts w:ascii="Cambria Math" w:eastAsiaTheme="minorEastAsia" w:hAnsi="Cambria Math"/>
-                      </w:rPr>
-                      <m:t>1</m:t>
-                    </m:r>
-                  </m:sub>
-                </m:sSub>
-              </m:e>
-            </m:d>
-          </m:e>
-        </m:d>
-        <m:r>
-          <w:rPr>
-            <w:rFonts w:ascii="Cambria Math" w:eastAsiaTheme="minorEastAsia" w:hAnsi="Cambria Math"/>
-          </w:rPr>
-          <m:t>∧</m:t>
-        </m:r>
-        <m:d>
-          <m:dPr>
-            <m:ctrlPr>
-              <w:rPr>
-                <w:rFonts w:ascii="Cambria Math" w:eastAsiaTheme="minorEastAsia" w:hAnsi="Cambria Math"/>
-                <w:i/>
-              </w:rPr>
-            </m:ctrlPr>
-          </m:dPr>
-          <m:e>
-            <m:r>
-              <w:rPr>
-                <w:rFonts w:ascii="Cambria Math" w:eastAsiaTheme="minorEastAsia" w:hAnsi="Cambria Math"/>
-              </w:rPr>
-              <m:t>O</m:t>
-            </m:r>
-            <m:d>
-              <m:dPr>
-                <m:ctrlPr>
-                  <w:rPr>
-                    <w:rFonts w:ascii="Cambria Math" w:eastAsiaTheme="minorEastAsia" w:hAnsi="Cambria Math"/>
-                    <w:i/>
-                  </w:rPr>
-                </m:ctrlPr>
-              </m:dPr>
-              <m:e>
-                <m:r>
-                  <w:rPr>
-                    <w:rFonts w:ascii="Cambria Math" w:eastAsiaTheme="minorEastAsia" w:hAnsi="Cambria Math"/>
-                  </w:rPr>
-                  <m:t>Open Sky, Central</m:t>
-                </m:r>
-              </m:e>
-            </m:d>
-          </m:e>
-        </m:d>
-        <m:r>
-          <w:rPr>
-            <w:rFonts w:ascii="Cambria Math" w:eastAsiaTheme="minorEastAsia" w:hAnsi="Cambria Math"/>
-          </w:rPr>
-          <m:t>∧</m:t>
-        </m:r>
-        <m:r>
-          <w:rPr>
-            <w:rFonts w:ascii="Cambria Math" w:eastAsiaTheme="minorEastAsia" w:hAnsi="Cambria Math"/>
-          </w:rPr>
-          <m:t>(HC</m:t>
-        </m:r>
-        <m:d>
-          <m:dPr>
-            <m:ctrlPr>
-              <w:rPr>
-                <w:rFonts w:ascii="Cambria Math" w:eastAsiaTheme="minorEastAsia" w:hAnsi="Cambria Math"/>
-                <w:i/>
-              </w:rPr>
-            </m:ctrlPr>
-          </m:dPr>
-          <m:e>
-            <m:r>
-              <w:rPr>
-                <w:rFonts w:ascii="Cambria Math" w:eastAsiaTheme="minorEastAsia" w:hAnsi="Cambria Math"/>
-              </w:rPr>
-              <m:t xml:space="preserve">Open Sky, </m:t>
-            </m:r>
-            <m:sSub>
-              <m:sSubPr>
-                <m:ctrlPr>
-                  <w:rPr>
-                    <w:rFonts w:ascii="Cambria Math" w:eastAsiaTheme="minorEastAsia" w:hAnsi="Cambria Math"/>
-                    <w:i/>
-                  </w:rPr>
-                </m:ctrlPr>
-              </m:sSubPr>
-              <m:e>
-                <m:r>
-                  <w:rPr>
-                    <w:rFonts w:ascii="Cambria Math" w:eastAsiaTheme="minorEastAsia" w:hAnsi="Cambria Math"/>
-                  </w:rPr>
-                  <m:t>C</m:t>
-                </m:r>
-              </m:e>
-              <m:sub>
-                <m:r>
-                  <w:rPr>
-                    <w:rFonts w:ascii="Cambria Math" w:eastAsiaTheme="minorEastAsia" w:hAnsi="Cambria Math"/>
-                  </w:rPr>
-                  <m:t>1</m:t>
-                </m:r>
-              </m:sub>
-            </m:sSub>
-          </m:e>
-        </m:d>
-        <m:r>
-          <w:rPr>
-            <w:rFonts w:ascii="Cambria Math" w:eastAsiaTheme="minorEastAsia" w:hAnsi="Cambria Math"/>
-          </w:rPr>
-          <m:t>)</m:t>
-        </m:r>
-        <m:r>
-          <w:rPr>
-            <w:rFonts w:ascii="Cambria Math" w:eastAsiaTheme="minorEastAsia" w:hAnsi="Cambria Math"/>
-          </w:rPr>
-          <m:t>⊨¬H</m:t>
-        </m:r>
-        <m:r>
-          <w:rPr>
-            <w:rFonts w:ascii="Cambria Math" w:eastAsiaTheme="minorEastAsia" w:hAnsi="Cambria Math"/>
-          </w:rPr>
-          <m:t>C</m:t>
-        </m:r>
-        <m:r>
-          <w:rPr>
-            <w:rFonts w:ascii="Cambria Math" w:eastAsiaTheme="minorEastAsia" w:hAnsi="Cambria Math"/>
-          </w:rPr>
-          <m:t xml:space="preserve">(Central, </m:t>
-        </m:r>
-        <m:sSub>
-          <m:sSubPr>
-            <m:ctrlPr>
-              <w:rPr>
-                <w:rFonts w:ascii="Cambria Math" w:eastAsiaTheme="minorEastAsia" w:hAnsi="Cambria Math"/>
-                <w:i/>
-              </w:rPr>
-            </m:ctrlPr>
-          </m:sSubPr>
-          <m:e>
-            <m:r>
-              <w:rPr>
-                <w:rFonts w:ascii="Cambria Math" w:eastAsiaTheme="minorEastAsia" w:hAnsi="Cambria Math"/>
-              </w:rPr>
-              <m:t>C</m:t>
-            </m:r>
-          </m:e>
-          <m:sub>
-            <m:r>
-              <w:rPr>
-                <w:rFonts w:ascii="Cambria Math" w:eastAsiaTheme="minorEastAsia" w:hAnsi="Cambria Math"/>
-              </w:rPr>
-              <m:t>1</m:t>
-            </m:r>
-          </m:sub>
-        </m:sSub>
-        <m:r>
-          <w:rPr>
-            <w:rFonts w:ascii="Cambria Math" w:eastAsiaTheme="minorEastAsia" w:hAnsi="Cambria Math"/>
-          </w:rPr>
-          <m:t>)</m:t>
-        </m:r>
-      </m:oMath>
-      <w:r>
-        <w:rPr>
-          <w:rFonts w:eastAsiaTheme="minorEastAsia"/>
-        </w:rPr>
-        <w:t xml:space="preserve"> ??</w:t>
-      </w:r>
-      <w:r>
-        <w:rPr>
-          <w:rFonts w:eastAsiaTheme="minorEastAsia"/>
-        </w:rPr>
-        <w:br/>
-      </w:r>
-    </w:p>
-    <w:p>
-      <w:pPr>
-        <w:pStyle w:val="ListParagraph"/>
-        <w:ind w:left="1440"/>
-        <w:rPr>
-          <w:rFonts w:eastAsiaTheme="minorEastAsia"/>
-          <w:color w:val="FFFFFF" w:themeColor="background1"/>
-        </w:rPr>
-      </w:pPr>
-      <m:oMath>
-        <m:d>
-          <m:dPr>
-            <m:ctrlPr>
-              <w:rPr>
-                <w:rFonts w:ascii="Cambria Math" w:eastAsiaTheme="minorEastAsia" w:hAnsi="Cambria Math"/>
-                <w:i/>
-              </w:rPr>
-            </m:ctrlPr>
-          </m:dPr>
-          <m:e>
-            <m:r>
-              <w:rPr>
-                <w:rFonts w:ascii="Cambria Math" w:eastAsiaTheme="minorEastAsia" w:hAnsi="Cambria Math"/>
-                <w:highlight w:val="yellow"/>
-              </w:rPr>
-              <m:t>¬O</m:t>
-            </m:r>
-            <m:d>
-              <m:dPr>
-                <m:ctrlPr>
-                  <w:rPr>
-                    <w:rFonts w:ascii="Cambria Math" w:eastAsiaTheme="minorEastAsia" w:hAnsi="Cambria Math"/>
-                    <w:i/>
-                    <w:highlight w:val="yellow"/>
-                  </w:rPr>
-                </m:ctrlPr>
-              </m:dPr>
-              <m:e>
-                <m:r>
-                  <w:rPr>
-                    <w:rFonts w:ascii="Cambria Math" w:eastAsiaTheme="minorEastAsia" w:hAnsi="Cambria Math"/>
-                    <w:highlight w:val="yellow"/>
                   </w:rPr>
                   <m:t>Open Sky,Central</m:t>
                 </m:r>
@@ -5507,6 +5858,299 @@
             <m:r>
               <w:rPr>
                 <w:rFonts w:ascii="Cambria Math" w:eastAsiaTheme="minorEastAsia" w:hAnsi="Cambria Math"/>
+              </w:rPr>
+              <m:t>O</m:t>
+            </m:r>
+            <m:d>
+              <m:dPr>
+                <m:ctrlPr>
+                  <w:rPr>
+                    <w:rFonts w:ascii="Cambria Math" w:eastAsiaTheme="minorEastAsia" w:hAnsi="Cambria Math"/>
+                    <w:i/>
+                  </w:rPr>
+                </m:ctrlPr>
+              </m:dPr>
+              <m:e>
+                <m:r>
+                  <w:rPr>
+                    <w:rFonts w:ascii="Cambria Math" w:eastAsiaTheme="minorEastAsia" w:hAnsi="Cambria Math"/>
+                  </w:rPr>
+                  <m:t>Open Sky, Central</m:t>
+                </m:r>
+              </m:e>
+            </m:d>
+          </m:e>
+        </m:d>
+        <m:r>
+          <w:rPr>
+            <w:rFonts w:ascii="Cambria Math" w:eastAsiaTheme="minorEastAsia" w:hAnsi="Cambria Math"/>
+          </w:rPr>
+          <m:t>∧(HC</m:t>
+        </m:r>
+        <m:d>
+          <m:dPr>
+            <m:ctrlPr>
+              <w:rPr>
+                <w:rFonts w:ascii="Cambria Math" w:eastAsiaTheme="minorEastAsia" w:hAnsi="Cambria Math"/>
+                <w:i/>
+              </w:rPr>
+            </m:ctrlPr>
+          </m:dPr>
+          <m:e>
+            <m:r>
+              <w:rPr>
+                <w:rFonts w:ascii="Cambria Math" w:eastAsiaTheme="minorEastAsia" w:hAnsi="Cambria Math"/>
+              </w:rPr>
+              <m:t xml:space="preserve">Open Sky, </m:t>
+            </m:r>
+            <m:sSub>
+              <m:sSubPr>
+                <m:ctrlPr>
+                  <w:rPr>
+                    <w:rFonts w:ascii="Cambria Math" w:eastAsiaTheme="minorEastAsia" w:hAnsi="Cambria Math"/>
+                    <w:i/>
+                  </w:rPr>
+                </m:ctrlPr>
+              </m:sSubPr>
+              <m:e>
+                <m:r>
+                  <w:rPr>
+                    <w:rFonts w:ascii="Cambria Math" w:eastAsiaTheme="minorEastAsia" w:hAnsi="Cambria Math"/>
+                  </w:rPr>
+                  <m:t>C</m:t>
+                </m:r>
+              </m:e>
+              <m:sub>
+                <m:r>
+                  <w:rPr>
+                    <w:rFonts w:ascii="Cambria Math" w:eastAsiaTheme="minorEastAsia" w:hAnsi="Cambria Math"/>
+                  </w:rPr>
+                  <m:t>1</m:t>
+                </m:r>
+              </m:sub>
+            </m:sSub>
+          </m:e>
+        </m:d>
+        <m:r>
+          <w:rPr>
+            <w:rFonts w:ascii="Cambria Math" w:eastAsiaTheme="minorEastAsia" w:hAnsi="Cambria Math"/>
+          </w:rPr>
+          <m:t xml:space="preserve">)⊨¬HC(Central, </m:t>
+        </m:r>
+        <m:sSub>
+          <m:sSubPr>
+            <m:ctrlPr>
+              <w:rPr>
+                <w:rFonts w:ascii="Cambria Math" w:eastAsiaTheme="minorEastAsia" w:hAnsi="Cambria Math"/>
+                <w:i/>
+              </w:rPr>
+            </m:ctrlPr>
+          </m:sSubPr>
+          <m:e>
+            <m:r>
+              <w:rPr>
+                <w:rFonts w:ascii="Cambria Math" w:eastAsiaTheme="minorEastAsia" w:hAnsi="Cambria Math"/>
+              </w:rPr>
+              <m:t>C</m:t>
+            </m:r>
+          </m:e>
+          <m:sub>
+            <m:r>
+              <w:rPr>
+                <w:rFonts w:ascii="Cambria Math" w:eastAsiaTheme="minorEastAsia" w:hAnsi="Cambria Math"/>
+              </w:rPr>
+              <m:t>1</m:t>
+            </m:r>
+          </m:sub>
+        </m:sSub>
+        <m:r>
+          <w:rPr>
+            <w:rFonts w:ascii="Cambria Math" w:eastAsiaTheme="minorEastAsia" w:hAnsi="Cambria Math"/>
+          </w:rPr>
+          <m:t>)</m:t>
+        </m:r>
+      </m:oMath>
+      <w:r>
+        <w:rPr>
+          <w:rFonts w:eastAsiaTheme="minorEastAsia"/>
+        </w:rPr>
+        <w:t xml:space="preserve"> ??</w:t>
+      </w:r>
+      <w:r>
+        <w:rPr>
+          <w:rFonts w:eastAsiaTheme="minorEastAsia"/>
+        </w:rPr>
+        <w:br/>
+      </w:r>
+    </w:p>
+    <w:p>
+      <w:pPr>
+        <w:pStyle w:val="ListParagraph"/>
+        <w:ind w:left="1440"/>
+        <w:rPr>
+          <w:rFonts w:eastAsiaTheme="minorEastAsia"/>
+          <w:color w:val="FFFFFF" w:themeColor="background1"/>
+        </w:rPr>
+      </w:pPr>
+      <m:oMath>
+        <m:d>
+          <m:dPr>
+            <m:ctrlPr>
+              <w:rPr>
+                <w:rFonts w:ascii="Cambria Math" w:eastAsiaTheme="minorEastAsia" w:hAnsi="Cambria Math"/>
+                <w:i/>
+              </w:rPr>
+            </m:ctrlPr>
+          </m:dPr>
+          <m:e>
+            <m:r>
+              <w:rPr>
+                <w:rFonts w:ascii="Cambria Math" w:eastAsiaTheme="minorEastAsia" w:hAnsi="Cambria Math"/>
+                <w:highlight w:val="yellow"/>
+              </w:rPr>
+              <m:t>¬O</m:t>
+            </m:r>
+            <m:d>
+              <m:dPr>
+                <m:ctrlPr>
+                  <w:rPr>
+                    <w:rFonts w:ascii="Cambria Math" w:eastAsiaTheme="minorEastAsia" w:hAnsi="Cambria Math"/>
+                    <w:i/>
+                    <w:highlight w:val="yellow"/>
+                  </w:rPr>
+                </m:ctrlPr>
+              </m:dPr>
+              <m:e>
+                <m:r>
+                  <w:rPr>
+                    <w:rFonts w:ascii="Cambria Math" w:eastAsiaTheme="minorEastAsia" w:hAnsi="Cambria Math"/>
+                    <w:highlight w:val="yellow"/>
+                  </w:rPr>
+                  <m:t>Open Sky,Central</m:t>
+                </m:r>
+              </m:e>
+            </m:d>
+            <m:r>
+              <w:rPr>
+                <w:rFonts w:ascii="Cambria Math" w:eastAsiaTheme="minorEastAsia" w:hAnsi="Cambria Math"/>
+              </w:rPr>
+              <m:t>∨¬HC</m:t>
+            </m:r>
+            <m:d>
+              <m:dPr>
+                <m:ctrlPr>
+                  <w:rPr>
+                    <w:rFonts w:ascii="Cambria Math" w:eastAsiaTheme="minorEastAsia" w:hAnsi="Cambria Math"/>
+                    <w:i/>
+                  </w:rPr>
+                </m:ctrlPr>
+              </m:dPr>
+              <m:e>
+                <m:r>
+                  <w:rPr>
+                    <w:rFonts w:ascii="Cambria Math" w:eastAsiaTheme="minorEastAsia" w:hAnsi="Cambria Math"/>
+                  </w:rPr>
+                  <m:t>Open Sky,</m:t>
+                </m:r>
+                <m:sSub>
+                  <m:sSubPr>
+                    <m:ctrlPr>
+                      <w:rPr>
+                        <w:rFonts w:ascii="Cambria Math" w:eastAsiaTheme="minorEastAsia" w:hAnsi="Cambria Math"/>
+                        <w:i/>
+                      </w:rPr>
+                    </m:ctrlPr>
+                  </m:sSubPr>
+                  <m:e>
+                    <m:r>
+                      <w:rPr>
+                        <w:rFonts w:ascii="Cambria Math" w:eastAsiaTheme="minorEastAsia" w:hAnsi="Cambria Math"/>
+                      </w:rPr>
+                      <m:t>C</m:t>
+                    </m:r>
+                  </m:e>
+                  <m:sub>
+                    <m:r>
+                      <w:rPr>
+                        <w:rFonts w:ascii="Cambria Math" w:eastAsiaTheme="minorEastAsia" w:hAnsi="Cambria Math"/>
+                      </w:rPr>
+                      <m:t>1</m:t>
+                    </m:r>
+                  </m:sub>
+                </m:sSub>
+              </m:e>
+            </m:d>
+            <m:r>
+              <w:rPr>
+                <w:rFonts w:ascii="Cambria Math" w:eastAsiaTheme="minorEastAsia" w:hAnsi="Cambria Math"/>
+              </w:rPr>
+              <m:t>∨¬HC</m:t>
+            </m:r>
+            <m:d>
+              <m:dPr>
+                <m:ctrlPr>
+                  <w:rPr>
+                    <w:rFonts w:ascii="Cambria Math" w:eastAsiaTheme="minorEastAsia" w:hAnsi="Cambria Math"/>
+                    <w:i/>
+                  </w:rPr>
+                </m:ctrlPr>
+              </m:dPr>
+              <m:e>
+                <m:r>
+                  <w:rPr>
+                    <w:rFonts w:ascii="Cambria Math" w:eastAsiaTheme="minorEastAsia" w:hAnsi="Cambria Math"/>
+                  </w:rPr>
+                  <m:t>Central,</m:t>
+                </m:r>
+                <m:sSub>
+                  <m:sSubPr>
+                    <m:ctrlPr>
+                      <w:rPr>
+                        <w:rFonts w:ascii="Cambria Math" w:eastAsiaTheme="minorEastAsia" w:hAnsi="Cambria Math"/>
+                        <w:i/>
+                      </w:rPr>
+                    </m:ctrlPr>
+                  </m:sSubPr>
+                  <m:e>
+                    <m:r>
+                      <w:rPr>
+                        <w:rFonts w:ascii="Cambria Math" w:eastAsiaTheme="minorEastAsia" w:hAnsi="Cambria Math"/>
+                      </w:rPr>
+                      <m:t>C</m:t>
+                    </m:r>
+                  </m:e>
+                  <m:sub>
+                    <m:r>
+                      <w:rPr>
+                        <w:rFonts w:ascii="Cambria Math" w:eastAsiaTheme="minorEastAsia" w:hAnsi="Cambria Math"/>
+                      </w:rPr>
+                      <m:t>1</m:t>
+                    </m:r>
+                  </m:sub>
+                </m:sSub>
+              </m:e>
+            </m:d>
+          </m:e>
+        </m:d>
+        <m:r>
+          <w:rPr>
+            <w:rFonts w:ascii="Cambria Math" w:eastAsiaTheme="minorEastAsia" w:hAnsi="Cambria Math"/>
+          </w:rPr>
+          <m:t>∧</m:t>
+        </m:r>
+        <m:d>
+          <m:dPr>
+            <m:ctrlPr>
+              <w:rPr>
+                <w:rFonts w:ascii="Cambria Math" w:eastAsiaTheme="minorEastAsia" w:hAnsi="Cambria Math"/>
+                <w:i/>
+              </w:rPr>
+            </m:ctrlPr>
+          </m:dPr>
+          <m:e>
+            <m:r>
+              <w:rPr>
+                <w:rFonts w:ascii="Cambria Math" w:eastAsiaTheme="minorEastAsia" w:hAnsi="Cambria Math"/>
                 <w:highlight w:val="yellow"/>
               </w:rPr>
               <m:t>O</m:t>
@@ -5605,13 +6249,7 @@
           <w:rPr>
             <w:rFonts w:ascii="Cambria Math" w:eastAsiaTheme="minorEastAsia" w:hAnsi="Cambria Math"/>
           </w:rPr>
-          <m:t>∧</m:t>
-        </m:r>
-        <m:r>
-          <w:rPr>
-            <w:rFonts w:ascii="Cambria Math" w:eastAsiaTheme="minorEastAsia" w:hAnsi="Cambria Math"/>
-          </w:rPr>
-          <m:t>HC</m:t>
+          <m:t>∧HC</m:t>
         </m:r>
         <m:d>
           <m:dPr>
@@ -5701,13 +6339,7 @@
               <w:rPr>
                 <w:rFonts w:ascii="Cambria Math" w:eastAsiaTheme="minorEastAsia" w:hAnsi="Cambria Math"/>
               </w:rPr>
-              <m:t>¬H</m:t>
-            </m:r>
-            <m:r>
-              <w:rPr>
-                <w:rFonts w:ascii="Cambria Math" w:eastAsiaTheme="minorEastAsia" w:hAnsi="Cambria Math"/>
-              </w:rPr>
-              <m:t>C</m:t>
+              <m:t>¬HC</m:t>
             </m:r>
             <m:d>
               <m:dPr>
@@ -5723,13 +6355,7 @@
                   <w:rPr>
                     <w:rFonts w:ascii="Cambria Math" w:eastAsiaTheme="minorEastAsia" w:hAnsi="Cambria Math"/>
                   </w:rPr>
-                  <m:t>Open Sky</m:t>
-                </m:r>
-                <m:r>
-                  <w:rPr>
-                    <w:rFonts w:ascii="Cambria Math" w:eastAsiaTheme="minorEastAsia" w:hAnsi="Cambria Math"/>
-                  </w:rPr>
-                  <m:t>,</m:t>
+                  <m:t>Open Sky,</m:t>
                 </m:r>
                 <m:sSub>
                   <m:sSubPr>
@@ -6145,19 +6771,7 @@
         <w:rPr>
           <w:rFonts w:eastAsiaTheme="minorEastAsia"/>
         </w:rPr>
-        <w:t xml:space="preserve">Open Sky cannot both overlap with Central and not overlap with </w:t>
-      </w:r>
-      <w:r>
-        <w:rPr>
-          <w:rFonts w:eastAsiaTheme="minorEastAsia"/>
-        </w:rPr>
-        <w:t>C</w:t>
-      </w:r>
-      <w:r>
-        <w:rPr>
-          <w:rFonts w:eastAsiaTheme="minorEastAsia"/>
-        </w:rPr>
-        <w:t>entral.</w:t>
+        <w:t>Conversion to CNF</w:t>
       </w:r>
     </w:p>
     <w:p>
@@ -6172,7 +6786,19 @@
         <w:rPr>
           <w:rFonts w:eastAsiaTheme="minorEastAsia"/>
         </w:rPr>
-        <w:t>Central cannot both have channel 1 and not have channel 1.</w:t>
+        <w:t xml:space="preserve">Open Sky cannot both overlap with Central and not overlap with </w:t>
+      </w:r>
+      <w:r>
+        <w:rPr>
+          <w:rFonts w:eastAsiaTheme="minorEastAsia"/>
+        </w:rPr>
+        <w:t>C</w:t>
+      </w:r>
+      <w:r>
+        <w:rPr>
+          <w:rFonts w:eastAsiaTheme="minorEastAsia"/>
+        </w:rPr>
+        <w:t>entral.</w:t>
       </w:r>
     </w:p>
     <w:p>
@@ -6187,10 +6813,23 @@
         <w:rPr>
           <w:rFonts w:eastAsiaTheme="minorEastAsia"/>
         </w:rPr>
+        <w:t>Central cannot both have channel 1 and not have channel 1.</w:t>
+      </w:r>
+    </w:p>
+    <w:p>
+      <w:pPr>
+        <w:pStyle w:val="ListParagraph"/>
+        <w:ind w:left="1440"/>
+        <w:rPr>
+          <w:rFonts w:eastAsiaTheme="minorEastAsia"/>
+        </w:rPr>
+      </w:pPr>
+      <w:r>
+        <w:rPr>
+          <w:rFonts w:eastAsiaTheme="minorEastAsia"/>
+        </w:rPr>
         <w:t>Open Sky cannot both have channel 1 and not have channel 1.</w:t>
       </w:r>
-      <w:bookmarkStart w:id="0" w:name="_GoBack"/>
-      <w:bookmarkEnd w:id="0"/>
     </w:p>
     <w:sectPr>
       <w:pgSz w:w="12240" w:h="15840"/>
@@ -7152,7 +7791,7 @@
 </file>
 
 <file path=customXml/itemProps1.xml><?xml version="1.0" encoding="utf-8"?>
-<ds:datastoreItem xmlns:ds="http://schemas.openxmlformats.org/officeDocument/2006/customXml" ds:itemID="{A91A7A0C-F502-5042-8D2A-846F4EE7CE26}">
+<ds:datastoreItem xmlns:ds="http://schemas.openxmlformats.org/officeDocument/2006/customXml" ds:itemID="{0FE343B1-91C1-064A-8A19-DCFB3149C59A}">
   <ds:schemaRefs>
     <ds:schemaRef ds:uri="http://schemas.openxmlformats.org/officeDocument/2006/bibliography"/>
   </ds:schemaRefs>

</xml_diff>